<commit_message>
Inserti Mockup nel documento Documentazione_BizBong.docx
Vengono inserti i segeunti mockup:
- Main;
- Login;
- Crea Profilo;
- Home;
- Impostazione;
- Profilo;
- Classifica;
</commit_message>
<xml_diff>
--- a/Deliverables/Documentazione_BizBong.docx
+++ b/Deliverables/Documentazione_BizBong.docx
@@ -161,26 +161,7 @@
           <w:lang w:val="en-US"/>
         </w:rPr>
         <w:br/>
-      </w:r>
-      <w:proofErr w:type="spellStart"/>
-      <w:r>
-        <w:rPr>
-          <w:b/>
-          <w:sz w:val="36"/>
-          <w:szCs w:val="36"/>
-          <w:lang w:val="en-US"/>
-        </w:rPr>
-        <w:t>Versione</w:t>
-      </w:r>
-      <w:proofErr w:type="spellEnd"/>
-      <w:r>
-        <w:rPr>
-          <w:b/>
-          <w:sz w:val="36"/>
-          <w:szCs w:val="36"/>
-          <w:lang w:val="en-US"/>
-        </w:rPr>
-        <w:t xml:space="preserve"> 1.2.3</w:t>
+        <w:t>Versione 1.2.3</w:t>
       </w:r>
     </w:p>
     <w:p>
@@ -482,18 +463,8 @@
                 <w:sz w:val="20"/>
                 <w:szCs w:val="20"/>
               </w:rPr>
-              <w:t xml:space="preserve">Michele </w:t>
-            </w:r>
-            <w:proofErr w:type="spellStart"/>
-            <w:r>
-              <w:rPr>
-                <w:rFonts w:ascii="Times New Roman" w:eastAsia="Times New Roman" w:hAnsi="Times New Roman" w:cs="Times New Roman"/>
-                <w:sz w:val="20"/>
-                <w:szCs w:val="20"/>
-              </w:rPr>
-              <w:t>Citro</w:t>
-            </w:r>
-            <w:proofErr w:type="spellEnd"/>
+              <w:t>Michele Citro</w:t>
+            </w:r>
           </w:p>
         </w:tc>
         <w:tc>
@@ -538,34 +509,14 @@
               <w:widowControl w:val="0"/>
               <w:spacing w:line="240" w:lineRule="auto"/>
             </w:pPr>
-            <w:proofErr w:type="spellStart"/>
             <w:r>
               <w:rPr>
                 <w:rFonts w:ascii="Times New Roman" w:eastAsia="Times New Roman" w:hAnsi="Times New Roman" w:cs="Times New Roman"/>
                 <w:sz w:val="20"/>
                 <w:szCs w:val="20"/>
               </w:rPr>
-              <w:t>Vladyslav</w:t>
-            </w:r>
-            <w:proofErr w:type="spellEnd"/>
-            <w:r>
-              <w:rPr>
-                <w:rFonts w:ascii="Times New Roman" w:eastAsia="Times New Roman" w:hAnsi="Times New Roman" w:cs="Times New Roman"/>
-                <w:sz w:val="20"/>
-                <w:szCs w:val="20"/>
-              </w:rPr>
-              <w:t xml:space="preserve"> </w:t>
-            </w:r>
-            <w:proofErr w:type="spellStart"/>
-            <w:r>
-              <w:rPr>
-                <w:rFonts w:ascii="Times New Roman" w:eastAsia="Times New Roman" w:hAnsi="Times New Roman" w:cs="Times New Roman"/>
-                <w:sz w:val="20"/>
-                <w:szCs w:val="20"/>
-              </w:rPr>
-              <w:t>Sikorskyy</w:t>
-            </w:r>
-            <w:proofErr w:type="spellEnd"/>
+              <w:t>Vladyslav Sikorskyy</w:t>
+            </w:r>
           </w:p>
         </w:tc>
         <w:tc>
@@ -750,18 +701,8 @@
                 <w:sz w:val="20"/>
                 <w:szCs w:val="20"/>
               </w:rPr>
-              <w:t xml:space="preserve">Michele </w:t>
-            </w:r>
-            <w:proofErr w:type="spellStart"/>
-            <w:r>
-              <w:rPr>
-                <w:rFonts w:ascii="Times New Roman" w:eastAsia="Times New Roman" w:hAnsi="Times New Roman" w:cs="Times New Roman"/>
-                <w:sz w:val="20"/>
-                <w:szCs w:val="20"/>
-              </w:rPr>
-              <w:t>Citro</w:t>
-            </w:r>
-            <w:proofErr w:type="spellEnd"/>
+              <w:t>Michele Citro</w:t>
+            </w:r>
           </w:p>
         </w:tc>
       </w:tr>
@@ -779,34 +720,14 @@
               <w:widowControl w:val="0"/>
               <w:spacing w:line="240" w:lineRule="auto"/>
             </w:pPr>
-            <w:proofErr w:type="spellStart"/>
             <w:r>
               <w:rPr>
                 <w:rFonts w:ascii="Times New Roman" w:eastAsia="Times New Roman" w:hAnsi="Times New Roman" w:cs="Times New Roman"/>
                 <w:sz w:val="20"/>
                 <w:szCs w:val="20"/>
               </w:rPr>
-              <w:t>Vladyslav</w:t>
-            </w:r>
-            <w:proofErr w:type="spellEnd"/>
-            <w:r>
-              <w:rPr>
-                <w:rFonts w:ascii="Times New Roman" w:eastAsia="Times New Roman" w:hAnsi="Times New Roman" w:cs="Times New Roman"/>
-                <w:sz w:val="20"/>
-                <w:szCs w:val="20"/>
-              </w:rPr>
-              <w:t xml:space="preserve"> </w:t>
-            </w:r>
-            <w:proofErr w:type="spellStart"/>
-            <w:r>
-              <w:rPr>
-                <w:rFonts w:ascii="Times New Roman" w:eastAsia="Times New Roman" w:hAnsi="Times New Roman" w:cs="Times New Roman"/>
-                <w:sz w:val="20"/>
-                <w:szCs w:val="20"/>
-              </w:rPr>
-              <w:t>Sikorskyy</w:t>
-            </w:r>
-            <w:proofErr w:type="spellEnd"/>
+              <w:t>Vladyslav Sikorskyy</w:t>
+            </w:r>
           </w:p>
         </w:tc>
       </w:tr>
@@ -859,34 +780,14 @@
           <w:szCs w:val="32"/>
         </w:rPr>
       </w:pPr>
-      <w:proofErr w:type="spellStart"/>
       <w:r>
         <w:rPr>
           <w:b/>
           <w:sz w:val="32"/>
           <w:szCs w:val="32"/>
         </w:rPr>
-        <w:t>Revision</w:t>
-      </w:r>
-      <w:proofErr w:type="spellEnd"/>
-      <w:r>
-        <w:rPr>
-          <w:b/>
-          <w:sz w:val="32"/>
-          <w:szCs w:val="32"/>
-        </w:rPr>
-        <w:t xml:space="preserve"> </w:t>
-      </w:r>
-      <w:proofErr w:type="spellStart"/>
-      <w:r>
-        <w:rPr>
-          <w:b/>
-          <w:sz w:val="32"/>
-          <w:szCs w:val="32"/>
-        </w:rPr>
-        <w:t>History</w:t>
-      </w:r>
-      <w:proofErr w:type="spellEnd"/>
+        <w:t>Revision History</w:t>
+      </w:r>
     </w:p>
     <w:p>
       <w:pPr>
@@ -1108,54 +1009,8 @@
                 <w:sz w:val="20"/>
                 <w:szCs w:val="20"/>
               </w:rPr>
-              <w:t xml:space="preserve">Pietro Clemente, Renato Matarazzo, </w:t>
-            </w:r>
-            <w:proofErr w:type="spellStart"/>
-            <w:r>
-              <w:rPr>
-                <w:rFonts w:ascii="Times New Roman" w:eastAsia="Times New Roman" w:hAnsi="Times New Roman" w:cs="Times New Roman"/>
-                <w:sz w:val="20"/>
-                <w:szCs w:val="20"/>
-              </w:rPr>
-              <w:t>Vladyslav</w:t>
-            </w:r>
-            <w:proofErr w:type="spellEnd"/>
-            <w:r>
-              <w:rPr>
-                <w:rFonts w:ascii="Times New Roman" w:eastAsia="Times New Roman" w:hAnsi="Times New Roman" w:cs="Times New Roman"/>
-                <w:sz w:val="20"/>
-                <w:szCs w:val="20"/>
-              </w:rPr>
-              <w:t xml:space="preserve"> </w:t>
-            </w:r>
-            <w:proofErr w:type="spellStart"/>
-            <w:r>
-              <w:rPr>
-                <w:rFonts w:ascii="Times New Roman" w:eastAsia="Times New Roman" w:hAnsi="Times New Roman" w:cs="Times New Roman"/>
-                <w:sz w:val="20"/>
-                <w:szCs w:val="20"/>
-              </w:rPr>
-              <w:t>Sikorskyy</w:t>
-            </w:r>
-            <w:proofErr w:type="spellEnd"/>
-            <w:r>
-              <w:rPr>
-                <w:rFonts w:ascii="Times New Roman" w:eastAsia="Times New Roman" w:hAnsi="Times New Roman" w:cs="Times New Roman"/>
-                <w:sz w:val="20"/>
-                <w:szCs w:val="20"/>
-              </w:rPr>
-              <w:t xml:space="preserve">, Michele </w:t>
-            </w:r>
-            <w:proofErr w:type="spellStart"/>
-            <w:r>
-              <w:rPr>
-                <w:rFonts w:ascii="Times New Roman" w:eastAsia="Times New Roman" w:hAnsi="Times New Roman" w:cs="Times New Roman"/>
-                <w:sz w:val="20"/>
-                <w:szCs w:val="20"/>
-              </w:rPr>
-              <w:t>Citro</w:t>
-            </w:r>
-            <w:proofErr w:type="spellEnd"/>
+              <w:t>Pietro Clemente, Renato Matarazzo, Vladyslav Sikorskyy, Michele Citro</w:t>
+            </w:r>
           </w:p>
         </w:tc>
       </w:tr>
@@ -1318,34 +1173,14 @@
               <w:widowControl w:val="0"/>
               <w:spacing w:line="240" w:lineRule="auto"/>
             </w:pPr>
-            <w:proofErr w:type="spellStart"/>
             <w:r>
               <w:rPr>
                 <w:rFonts w:ascii="Times New Roman" w:eastAsia="Times New Roman" w:hAnsi="Times New Roman" w:cs="Times New Roman"/>
                 <w:sz w:val="20"/>
                 <w:szCs w:val="20"/>
               </w:rPr>
-              <w:t>Vladyslav</w:t>
-            </w:r>
-            <w:proofErr w:type="spellEnd"/>
-            <w:r>
-              <w:rPr>
-                <w:rFonts w:ascii="Times New Roman" w:eastAsia="Times New Roman" w:hAnsi="Times New Roman" w:cs="Times New Roman"/>
-                <w:sz w:val="20"/>
-                <w:szCs w:val="20"/>
-              </w:rPr>
-              <w:t xml:space="preserve"> </w:t>
-            </w:r>
-            <w:proofErr w:type="spellStart"/>
-            <w:r>
-              <w:rPr>
-                <w:rFonts w:ascii="Times New Roman" w:eastAsia="Times New Roman" w:hAnsi="Times New Roman" w:cs="Times New Roman"/>
-                <w:sz w:val="20"/>
-                <w:szCs w:val="20"/>
-              </w:rPr>
-              <w:t>Sikorskyy</w:t>
-            </w:r>
-            <w:proofErr w:type="spellEnd"/>
+              <w:t>Vladyslav Sikorskyy</w:t>
+            </w:r>
           </w:p>
         </w:tc>
       </w:tr>
@@ -1429,18 +1264,8 @@
                 <w:sz w:val="20"/>
                 <w:szCs w:val="20"/>
               </w:rPr>
-              <w:t xml:space="preserve">Pietro Clemente, Michele </w:t>
-            </w:r>
-            <w:proofErr w:type="spellStart"/>
-            <w:r>
-              <w:rPr>
-                <w:rFonts w:ascii="Times New Roman" w:eastAsia="Times New Roman" w:hAnsi="Times New Roman" w:cs="Times New Roman"/>
-                <w:sz w:val="20"/>
-                <w:szCs w:val="20"/>
-              </w:rPr>
-              <w:t>Citro</w:t>
-            </w:r>
-            <w:proofErr w:type="spellEnd"/>
+              <w:t>Pietro Clemente, Michele Citro</w:t>
+            </w:r>
           </w:p>
         </w:tc>
       </w:tr>
@@ -1524,54 +1349,8 @@
                 <w:sz w:val="20"/>
                 <w:szCs w:val="20"/>
               </w:rPr>
-              <w:t xml:space="preserve">Pietro Clemente, Renato Matarazzo, </w:t>
-            </w:r>
-            <w:proofErr w:type="spellStart"/>
-            <w:r>
-              <w:rPr>
-                <w:rFonts w:ascii="Times New Roman" w:eastAsia="Times New Roman" w:hAnsi="Times New Roman" w:cs="Times New Roman"/>
-                <w:sz w:val="20"/>
-                <w:szCs w:val="20"/>
-              </w:rPr>
-              <w:t>Vladyslav</w:t>
-            </w:r>
-            <w:proofErr w:type="spellEnd"/>
-            <w:r>
-              <w:rPr>
-                <w:rFonts w:ascii="Times New Roman" w:eastAsia="Times New Roman" w:hAnsi="Times New Roman" w:cs="Times New Roman"/>
-                <w:sz w:val="20"/>
-                <w:szCs w:val="20"/>
-              </w:rPr>
-              <w:t xml:space="preserve"> </w:t>
-            </w:r>
-            <w:proofErr w:type="spellStart"/>
-            <w:r>
-              <w:rPr>
-                <w:rFonts w:ascii="Times New Roman" w:eastAsia="Times New Roman" w:hAnsi="Times New Roman" w:cs="Times New Roman"/>
-                <w:sz w:val="20"/>
-                <w:szCs w:val="20"/>
-              </w:rPr>
-              <w:t>Sikorskyy</w:t>
-            </w:r>
-            <w:proofErr w:type="spellEnd"/>
-            <w:r>
-              <w:rPr>
-                <w:rFonts w:ascii="Times New Roman" w:eastAsia="Times New Roman" w:hAnsi="Times New Roman" w:cs="Times New Roman"/>
-                <w:sz w:val="20"/>
-                <w:szCs w:val="20"/>
-              </w:rPr>
-              <w:t xml:space="preserve">, Michele </w:t>
-            </w:r>
-            <w:proofErr w:type="spellStart"/>
-            <w:r>
-              <w:rPr>
-                <w:rFonts w:ascii="Times New Roman" w:eastAsia="Times New Roman" w:hAnsi="Times New Roman" w:cs="Times New Roman"/>
-                <w:sz w:val="20"/>
-                <w:szCs w:val="20"/>
-              </w:rPr>
-              <w:t>Citro</w:t>
-            </w:r>
-            <w:proofErr w:type="spellEnd"/>
+              <w:t>Pietro Clemente, Renato Matarazzo, Vladyslav Sikorskyy, Michele Citro</w:t>
+            </w:r>
           </w:p>
         </w:tc>
       </w:tr>
@@ -1683,52 +1462,14 @@
               </w:rPr>
               <w:t xml:space="preserve">, </w:t>
             </w:r>
-            <w:proofErr w:type="spellStart"/>
             <w:r>
               <w:rPr>
                 <w:rFonts w:ascii="Times New Roman" w:eastAsia="Times New Roman" w:hAnsi="Times New Roman" w:cs="Times New Roman"/>
                 <w:sz w:val="20"/>
                 <w:szCs w:val="20"/>
               </w:rPr>
-              <w:t>Vladyslav</w:t>
-            </w:r>
-            <w:proofErr w:type="spellEnd"/>
-            <w:r>
-              <w:rPr>
-                <w:rFonts w:ascii="Times New Roman" w:eastAsia="Times New Roman" w:hAnsi="Times New Roman" w:cs="Times New Roman"/>
-                <w:sz w:val="20"/>
-                <w:szCs w:val="20"/>
-              </w:rPr>
-              <w:t xml:space="preserve"> </w:t>
-            </w:r>
-            <w:proofErr w:type="spellStart"/>
-            <w:r>
-              <w:rPr>
-                <w:rFonts w:ascii="Times New Roman" w:eastAsia="Times New Roman" w:hAnsi="Times New Roman" w:cs="Times New Roman"/>
-                <w:sz w:val="20"/>
-                <w:szCs w:val="20"/>
-              </w:rPr>
-              <w:t>Sikorskyy</w:t>
-            </w:r>
-            <w:proofErr w:type="spellEnd"/>
-            <w:r>
-              <w:rPr>
-                <w:rFonts w:ascii="Times New Roman" w:eastAsia="Times New Roman" w:hAnsi="Times New Roman" w:cs="Times New Roman"/>
-                <w:sz w:val="20"/>
-                <w:szCs w:val="20"/>
-              </w:rPr>
-              <w:t xml:space="preserve">, Michele </w:t>
-            </w:r>
-            <w:proofErr w:type="spellStart"/>
-            <w:r>
-              <w:rPr>
-                <w:rFonts w:ascii="Times New Roman" w:eastAsia="Times New Roman" w:hAnsi="Times New Roman" w:cs="Times New Roman"/>
-                <w:sz w:val="20"/>
-                <w:szCs w:val="20"/>
-              </w:rPr>
-              <w:t>Citro</w:t>
-            </w:r>
-            <w:proofErr w:type="spellEnd"/>
+              <w:t>Vladyslav Sikorskyy, Michele Citro</w:t>
+            </w:r>
           </w:p>
         </w:tc>
       </w:tr>
@@ -2142,8 +1883,6 @@
         </w:rPr>
         <w:t>-12-17</w:t>
       </w:r>
-      <w:bookmarkStart w:id="0" w:name="_GoBack"/>
-      <w:bookmarkEnd w:id="0"/>
     </w:p>
     <w:p>
       <w:pPr>
@@ -2185,8 +1924,8 @@
       </w:pPr>
     </w:p>
     <w:p>
-      <w:bookmarkStart w:id="1" w:name="_gjdgxs" w:colFirst="0" w:colLast="0"/>
-      <w:bookmarkEnd w:id="1"/>
+      <w:bookmarkStart w:id="0" w:name="_gjdgxs" w:colFirst="0" w:colLast="0"/>
+      <w:bookmarkEnd w:id="0"/>
     </w:p>
     <w:p/>
     <w:p/>
@@ -3141,8 +2880,8 @@
           <w:szCs w:val="28"/>
         </w:rPr>
       </w:pPr>
-      <w:bookmarkStart w:id="2" w:name="_30j0zll" w:colFirst="0" w:colLast="0"/>
-      <w:bookmarkEnd w:id="2"/>
+      <w:bookmarkStart w:id="1" w:name="_30j0zll" w:colFirst="0" w:colLast="0"/>
+      <w:bookmarkEnd w:id="1"/>
       <w:r>
         <w:rPr>
           <w:rFonts w:ascii="Arimo" w:eastAsia="Times New Roman" w:hAnsi="Arimo" w:cs="Arimo"/>
@@ -3536,7 +3275,6 @@
           <w:szCs w:val="28"/>
         </w:rPr>
       </w:pPr>
-      <w:proofErr w:type="spellStart"/>
       <w:r>
         <w:rPr>
           <w:rFonts w:ascii="Arimo" w:eastAsia="Times New Roman" w:hAnsi="Arimo" w:cs="Arimo"/>
@@ -3546,7 +3284,6 @@
         </w:rPr>
         <w:t>Usability</w:t>
       </w:r>
-      <w:proofErr w:type="spellEnd"/>
       <w:r>
         <w:rPr>
           <w:rFonts w:ascii="Arimo" w:eastAsia="Times New Roman" w:hAnsi="Arimo" w:cs="Arimo"/>
@@ -3720,25 +3457,7 @@
           <w:sz w:val="28"/>
           <w:szCs w:val="28"/>
         </w:rPr>
-        <w:t xml:space="preserve">, il sistema permette la chiusura in modo corretto </w:t>
-      </w:r>
-      <w:proofErr w:type="gramStart"/>
-      <w:r>
-        <w:rPr>
-          <w:rFonts w:ascii="Arimo" w:eastAsia="Times New Roman" w:hAnsi="Arimo" w:cs="Arimo"/>
-          <w:sz w:val="28"/>
-          <w:szCs w:val="28"/>
-        </w:rPr>
-        <w:t>dell’ applicazione</w:t>
-      </w:r>
-      <w:proofErr w:type="gramEnd"/>
-      <w:r>
-        <w:rPr>
-          <w:rFonts w:ascii="Arimo" w:eastAsia="Times New Roman" w:hAnsi="Arimo" w:cs="Arimo"/>
-          <w:sz w:val="28"/>
-          <w:szCs w:val="28"/>
-        </w:rPr>
-        <w:t xml:space="preserve"> e il riavvio delle proprie attività.</w:t>
+        <w:t>, il sistema permette la chiusura in modo corretto dell’ applicazione e il riavvio delle proprie attività.</w:t>
       </w:r>
       <w:r>
         <w:rPr>
@@ -3804,61 +3523,7 @@
           <w:sz w:val="28"/>
           <w:szCs w:val="28"/>
         </w:rPr>
-        <w:t xml:space="preserve">Alcuni </w:t>
-      </w:r>
-      <w:proofErr w:type="spellStart"/>
-      <w:r>
-        <w:rPr>
-          <w:rFonts w:ascii="Arimo" w:eastAsia="Times New Roman" w:hAnsi="Arimo" w:cs="Arimo"/>
-          <w:sz w:val="28"/>
-          <w:szCs w:val="28"/>
-        </w:rPr>
-        <w:t>user</w:t>
-      </w:r>
-      <w:proofErr w:type="spellEnd"/>
-      <w:r>
-        <w:rPr>
-          <w:rFonts w:ascii="Arimo" w:eastAsia="Times New Roman" w:hAnsi="Arimo" w:cs="Arimo"/>
-          <w:sz w:val="28"/>
-          <w:szCs w:val="28"/>
-        </w:rPr>
-        <w:t xml:space="preserve"> </w:t>
-      </w:r>
-      <w:proofErr w:type="spellStart"/>
-      <w:r>
-        <w:rPr>
-          <w:rFonts w:ascii="Arimo" w:eastAsia="Times New Roman" w:hAnsi="Arimo" w:cs="Arimo"/>
-          <w:sz w:val="28"/>
-          <w:szCs w:val="28"/>
-        </w:rPr>
-        <w:t>tasks</w:t>
-      </w:r>
-      <w:proofErr w:type="spellEnd"/>
-      <w:r>
-        <w:rPr>
-          <w:rFonts w:ascii="Arimo" w:eastAsia="Times New Roman" w:hAnsi="Arimo" w:cs="Arimo"/>
-          <w:sz w:val="28"/>
-          <w:szCs w:val="28"/>
-        </w:rPr>
-        <w:t xml:space="preserve"> devono essere time </w:t>
-      </w:r>
-      <w:proofErr w:type="spellStart"/>
-      <w:r>
-        <w:rPr>
-          <w:rFonts w:ascii="Arimo" w:eastAsia="Times New Roman" w:hAnsi="Arimo" w:cs="Arimo"/>
-          <w:sz w:val="28"/>
-          <w:szCs w:val="28"/>
-        </w:rPr>
-        <w:t>critical</w:t>
-      </w:r>
-      <w:proofErr w:type="spellEnd"/>
-      <w:r>
-        <w:rPr>
-          <w:rFonts w:ascii="Arimo" w:eastAsia="Times New Roman" w:hAnsi="Arimo" w:cs="Arimo"/>
-          <w:sz w:val="28"/>
-          <w:szCs w:val="28"/>
-        </w:rPr>
-        <w:t>.</w:t>
+        <w:t>Alcuni user tasks devono essere time critical.</w:t>
       </w:r>
     </w:p>
     <w:p>
@@ -3900,7 +3565,6 @@
           <w:szCs w:val="28"/>
         </w:rPr>
       </w:pPr>
-      <w:proofErr w:type="spellStart"/>
       <w:r>
         <w:rPr>
           <w:rFonts w:ascii="Arimo" w:eastAsia="Times New Roman" w:hAnsi="Arimo" w:cs="Arimo"/>
@@ -3910,7 +3574,6 @@
         </w:rPr>
         <w:t>Implementation</w:t>
       </w:r>
-      <w:proofErr w:type="spellEnd"/>
       <w:r>
         <w:rPr>
           <w:rFonts w:ascii="Arimo" w:eastAsia="Times New Roman" w:hAnsi="Arimo" w:cs="Arimo"/>
@@ -3970,25 +3633,7 @@
           <w:sz w:val="28"/>
           <w:szCs w:val="28"/>
         </w:rPr>
-        <w:t xml:space="preserve">piattaforme </w:t>
-      </w:r>
-      <w:proofErr w:type="spellStart"/>
-      <w:r>
-        <w:rPr>
-          <w:rFonts w:ascii="Arimo" w:eastAsia="Times New Roman" w:hAnsi="Arimo" w:cs="Arimo"/>
-          <w:sz w:val="28"/>
-          <w:szCs w:val="28"/>
-        </w:rPr>
-        <w:t>Android</w:t>
-      </w:r>
-      <w:proofErr w:type="spellEnd"/>
-      <w:r>
-        <w:rPr>
-          <w:rFonts w:ascii="Arimo" w:eastAsia="Times New Roman" w:hAnsi="Arimo" w:cs="Arimo"/>
-          <w:sz w:val="28"/>
-          <w:szCs w:val="28"/>
-        </w:rPr>
-        <w:t xml:space="preserve"> versioni</w:t>
+        <w:t>piattaforme Android versioni</w:t>
       </w:r>
       <w:r>
         <w:rPr>
@@ -4050,25 +3695,7 @@
           <w:sz w:val="28"/>
           <w:szCs w:val="28"/>
         </w:rPr>
-        <w:t xml:space="preserve">Il sistema si collega ad un server per l’inoltro di informazioni e quindi la gestione di una comunicazione client/server da parte di esso con il </w:t>
-      </w:r>
-      <w:proofErr w:type="spellStart"/>
-      <w:r>
-        <w:rPr>
-          <w:rFonts w:ascii="Arimo" w:eastAsia="Times New Roman" w:hAnsi="Arimo" w:cs="Arimo"/>
-          <w:sz w:val="28"/>
-          <w:szCs w:val="28"/>
-        </w:rPr>
-        <w:t>disposito</w:t>
-      </w:r>
-      <w:proofErr w:type="spellEnd"/>
-      <w:r>
-        <w:rPr>
-          <w:rFonts w:ascii="Arimo" w:eastAsia="Times New Roman" w:hAnsi="Arimo" w:cs="Arimo"/>
-          <w:sz w:val="28"/>
-          <w:szCs w:val="28"/>
-        </w:rPr>
-        <w:t>.</w:t>
+        <w:t>Il sistema si collega ad un server per l’inoltro di informazioni e quindi la gestione di una comunicazione client/server da parte di esso con il disposito.</w:t>
       </w:r>
     </w:p>
     <w:p>
@@ -4086,7 +3713,6 @@
           <w:szCs w:val="28"/>
         </w:rPr>
       </w:pPr>
-      <w:proofErr w:type="spellStart"/>
       <w:r>
         <w:rPr>
           <w:rFonts w:ascii="Arimo" w:eastAsia="Times New Roman" w:hAnsi="Arimo" w:cs="Arimo"/>
@@ -4096,7 +3722,6 @@
         </w:rPr>
         <w:t>Operation</w:t>
       </w:r>
-      <w:proofErr w:type="spellEnd"/>
       <w:r>
         <w:rPr>
           <w:rFonts w:ascii="Arimo" w:eastAsia="Times New Roman" w:hAnsi="Arimo" w:cs="Arimo"/>
@@ -4178,43 +3803,7 @@
           <w:sz w:val="28"/>
           <w:szCs w:val="28"/>
         </w:rPr>
-        <w:t xml:space="preserve">Il sistema può essere installato da qualsiasi utente dotato di un dispositivo </w:t>
-      </w:r>
-      <w:proofErr w:type="spellStart"/>
-      <w:r>
-        <w:rPr>
-          <w:rFonts w:ascii="Arimo" w:eastAsia="Times New Roman" w:hAnsi="Arimo" w:cs="Arimo"/>
-          <w:sz w:val="28"/>
-          <w:szCs w:val="28"/>
-        </w:rPr>
-        <w:t>smartphone</w:t>
-      </w:r>
-      <w:proofErr w:type="spellEnd"/>
-      <w:r>
-        <w:rPr>
-          <w:rFonts w:ascii="Arimo" w:eastAsia="Times New Roman" w:hAnsi="Arimo" w:cs="Arimo"/>
-          <w:sz w:val="28"/>
-          <w:szCs w:val="28"/>
-        </w:rPr>
-        <w:t xml:space="preserve"> o </w:t>
-      </w:r>
-      <w:proofErr w:type="spellStart"/>
-      <w:r>
-        <w:rPr>
-          <w:rFonts w:ascii="Arimo" w:eastAsia="Times New Roman" w:hAnsi="Arimo" w:cs="Arimo"/>
-          <w:sz w:val="28"/>
-          <w:szCs w:val="28"/>
-        </w:rPr>
-        <w:t>tablet</w:t>
-      </w:r>
-      <w:proofErr w:type="spellEnd"/>
-      <w:r>
-        <w:rPr>
-          <w:rFonts w:ascii="Arimo" w:eastAsia="Times New Roman" w:hAnsi="Arimo" w:cs="Arimo"/>
-          <w:sz w:val="28"/>
-          <w:szCs w:val="28"/>
-        </w:rPr>
-        <w:t xml:space="preserve"> adeguato.</w:t>
+        <w:t>Il sistema può essere installato da qualsiasi utente dotato di un dispositivo smartphone o tablet adeguato.</w:t>
       </w:r>
     </w:p>
     <w:p>
@@ -4275,25 +3864,7 @@
           <w:sz w:val="28"/>
           <w:szCs w:val="28"/>
         </w:rPr>
-        <w:t xml:space="preserve">Software </w:t>
-      </w:r>
-      <w:proofErr w:type="spellStart"/>
-      <w:r>
-        <w:rPr>
-          <w:rFonts w:ascii="Arimo" w:eastAsia="Times New Roman" w:hAnsi="Arimo" w:cs="Arimo"/>
-          <w:sz w:val="28"/>
-          <w:szCs w:val="28"/>
-        </w:rPr>
-        <w:t>Engineering</w:t>
-      </w:r>
-      <w:proofErr w:type="spellEnd"/>
-      <w:r>
-        <w:rPr>
-          <w:rFonts w:ascii="Arimo" w:eastAsia="Times New Roman" w:hAnsi="Arimo" w:cs="Arimo"/>
-          <w:sz w:val="28"/>
-          <w:szCs w:val="28"/>
-        </w:rPr>
-        <w:t>” del professore Andrea De Lucia.</w:t>
+        <w:t>Software Engineering” del professore Andrea De Lucia.</w:t>
       </w:r>
     </w:p>
     <w:p>
@@ -5541,33 +5112,15 @@
           <w:sz w:val="28"/>
           <w:szCs w:val="28"/>
         </w:rPr>
-        <w:t>Ritorna nella “</w:t>
-      </w:r>
-      <w:proofErr w:type="gramStart"/>
-      <w:r>
-        <w:rPr>
-          <w:rFonts w:ascii="Arimo" w:eastAsia="Times New Roman" w:hAnsi="Arimo" w:cs="Arimo"/>
-          <w:sz w:val="28"/>
-          <w:szCs w:val="28"/>
-        </w:rPr>
-        <w:t xml:space="preserve">Home” </w:t>
-      </w:r>
-      <w:r>
-        <w:rPr>
-          <w:rFonts w:ascii="Arimo" w:eastAsia="Times New Roman" w:hAnsi="Arimo" w:cs="Arimo"/>
-          <w:sz w:val="28"/>
-          <w:szCs w:val="28"/>
-        </w:rPr>
-        <w:t xml:space="preserve"> e</w:t>
-      </w:r>
-      <w:proofErr w:type="gramEnd"/>
-      <w:r>
-        <w:rPr>
-          <w:rFonts w:ascii="Arimo" w:eastAsia="Times New Roman" w:hAnsi="Arimo" w:cs="Arimo"/>
-          <w:sz w:val="28"/>
-          <w:szCs w:val="28"/>
-        </w:rPr>
-        <w:t xml:space="preserve"> s</w:t>
+        <w:t xml:space="preserve">Ritorna nella “Home” </w:t>
+      </w:r>
+      <w:r>
+        <w:rPr>
+          <w:rFonts w:ascii="Arimo" w:eastAsia="Times New Roman" w:hAnsi="Arimo" w:cs="Arimo"/>
+          <w:sz w:val="28"/>
+          <w:szCs w:val="28"/>
+        </w:rPr>
+        <w:t xml:space="preserve"> e s</w:t>
       </w:r>
       <w:r>
         <w:rPr>
@@ -5633,7 +5186,6 @@
         </w:rPr>
         <w:t xml:space="preserve">Chiude </w:t>
       </w:r>
-      <w:proofErr w:type="gramStart"/>
       <w:r>
         <w:rPr>
           <w:rFonts w:ascii="Arimo" w:eastAsia="Times New Roman" w:hAnsi="Arimo" w:cs="Arimo"/>
@@ -5648,16 +5200,7 @@
           <w:sz w:val="28"/>
           <w:szCs w:val="28"/>
         </w:rPr>
-        <w:t>applicazione</w:t>
-      </w:r>
-      <w:proofErr w:type="gramEnd"/>
-      <w:r>
-        <w:rPr>
-          <w:rFonts w:ascii="Arimo" w:eastAsia="Times New Roman" w:hAnsi="Arimo" w:cs="Arimo"/>
-          <w:sz w:val="28"/>
-          <w:szCs w:val="28"/>
-        </w:rPr>
-        <w:t>.</w:t>
+        <w:t>applicazione.</w:t>
       </w:r>
     </w:p>
     <w:p>
@@ -5787,18 +5330,8 @@
           <w:sz w:val="28"/>
           <w:szCs w:val="28"/>
         </w:rPr>
-        <w:t>Dalla “</w:t>
-      </w:r>
-      <w:proofErr w:type="gramStart"/>
-      <w:r>
-        <w:rPr>
-          <w:rFonts w:ascii="Arimo" w:eastAsia="Times New Roman" w:hAnsi="Arimo" w:cs="Arimo"/>
-          <w:sz w:val="28"/>
-          <w:szCs w:val="28"/>
-        </w:rPr>
-        <w:t>Home”  seleziona</w:t>
-      </w:r>
-      <w:proofErr w:type="gramEnd"/>
+        <w:t>Dalla “Home”  seleziona</w:t>
+      </w:r>
       <w:r>
         <w:rPr>
           <w:rFonts w:ascii="Arimo" w:eastAsia="Times New Roman" w:hAnsi="Arimo" w:cs="Arimo"/>
@@ -6134,25 +5667,7 @@
           <w:sz w:val="28"/>
           <w:szCs w:val="28"/>
         </w:rPr>
-        <w:t xml:space="preserve">L’ applicazione avvisa Silvia </w:t>
-      </w:r>
-      <w:proofErr w:type="gramStart"/>
-      <w:r>
-        <w:rPr>
-          <w:rFonts w:ascii="Arimo" w:eastAsia="Times New Roman" w:hAnsi="Arimo" w:cs="Arimo"/>
-          <w:sz w:val="28"/>
-          <w:szCs w:val="28"/>
-        </w:rPr>
-        <w:t>dell’ errore</w:t>
-      </w:r>
-      <w:proofErr w:type="gramEnd"/>
-      <w:r>
-        <w:rPr>
-          <w:rFonts w:ascii="Arimo" w:eastAsia="Times New Roman" w:hAnsi="Arimo" w:cs="Arimo"/>
-          <w:sz w:val="28"/>
-          <w:szCs w:val="28"/>
-        </w:rPr>
-        <w:t xml:space="preserve"> tramite “Toast”</w:t>
+        <w:t>L’ applicazione avvisa Silvia dell’ errore tramite “Toast”</w:t>
       </w:r>
     </w:p>
     <w:p>
@@ -6674,67 +6189,21 @@
         </w:rPr>
         <w:t xml:space="preserve">itivo </w:t>
       </w:r>
-      <w:proofErr w:type="spellStart"/>
-      <w:r>
-        <w:rPr>
-          <w:rFonts w:ascii="Arimo" w:eastAsia="Times New Roman" w:hAnsi="Arimo" w:cs="Arimo"/>
-          <w:sz w:val="28"/>
-          <w:szCs w:val="28"/>
-        </w:rPr>
-        <w:t>smartphone</w:t>
-      </w:r>
-      <w:proofErr w:type="spellEnd"/>
-      <w:r>
-        <w:rPr>
-          <w:rFonts w:ascii="Arimo" w:eastAsia="Times New Roman" w:hAnsi="Arimo" w:cs="Arimo"/>
-          <w:sz w:val="28"/>
-          <w:szCs w:val="28"/>
-        </w:rPr>
-        <w:t xml:space="preserve"> o </w:t>
-      </w:r>
-      <w:proofErr w:type="spellStart"/>
-      <w:r>
-        <w:rPr>
-          <w:rFonts w:ascii="Arimo" w:eastAsia="Times New Roman" w:hAnsi="Arimo" w:cs="Arimo"/>
-          <w:sz w:val="28"/>
-          <w:szCs w:val="28"/>
-        </w:rPr>
-        <w:t>tablet</w:t>
-      </w:r>
-      <w:proofErr w:type="spellEnd"/>
-      <w:r>
-        <w:rPr>
-          <w:rFonts w:ascii="Arimo" w:eastAsia="Times New Roman" w:hAnsi="Arimo" w:cs="Arimo"/>
-          <w:sz w:val="28"/>
-          <w:szCs w:val="28"/>
-        </w:rPr>
-        <w:t xml:space="preserve"> </w:t>
-      </w:r>
-      <w:r>
-        <w:rPr>
-          <w:rFonts w:ascii="Arimo" w:eastAsia="Times New Roman" w:hAnsi="Arimo" w:cs="Arimo"/>
-          <w:sz w:val="28"/>
-          <w:szCs w:val="28"/>
-        </w:rPr>
-        <w:t xml:space="preserve">con sistema </w:t>
-      </w:r>
-      <w:proofErr w:type="spellStart"/>
-      <w:r>
-        <w:rPr>
-          <w:rFonts w:ascii="Arimo" w:eastAsia="Times New Roman" w:hAnsi="Arimo" w:cs="Arimo"/>
-          <w:sz w:val="28"/>
-          <w:szCs w:val="28"/>
-        </w:rPr>
-        <w:t>Android</w:t>
-      </w:r>
-      <w:proofErr w:type="spellEnd"/>
-      <w:r>
-        <w:rPr>
-          <w:rFonts w:ascii="Arimo" w:eastAsia="Times New Roman" w:hAnsi="Arimo" w:cs="Arimo"/>
-          <w:sz w:val="28"/>
-          <w:szCs w:val="28"/>
-        </w:rPr>
-        <w:t xml:space="preserve"> </w:t>
+      <w:r>
+        <w:rPr>
+          <w:rFonts w:ascii="Arimo" w:eastAsia="Times New Roman" w:hAnsi="Arimo" w:cs="Arimo"/>
+          <w:sz w:val="28"/>
+          <w:szCs w:val="28"/>
+        </w:rPr>
+        <w:t xml:space="preserve">smartphone o tablet </w:t>
+      </w:r>
+      <w:r>
+        <w:rPr>
+          <w:rFonts w:ascii="Arimo" w:eastAsia="Times New Roman" w:hAnsi="Arimo" w:cs="Arimo"/>
+          <w:sz w:val="28"/>
+          <w:szCs w:val="28"/>
+        </w:rPr>
+        <w:t xml:space="preserve">con sistema Android </w:t>
       </w:r>
       <w:r>
         <w:rPr>
@@ -6768,8 +6237,8 @@
         </w:rPr>
         <w:t>usufruire del prodotto</w:t>
       </w:r>
-      <w:bookmarkStart w:id="3" w:name="_1fob9te" w:colFirst="0" w:colLast="0"/>
-      <w:bookmarkEnd w:id="3"/>
+      <w:bookmarkStart w:id="2" w:name="_1fob9te" w:colFirst="0" w:colLast="0"/>
+      <w:bookmarkEnd w:id="2"/>
       <w:r>
         <w:rPr>
           <w:rFonts w:ascii="Arimo" w:eastAsia="Times New Roman" w:hAnsi="Arimo" w:cs="Arimo"/>
@@ -6898,7 +6367,6 @@
               </w:rPr>
               <w:t xml:space="preserve">Use Case: </w:t>
             </w:r>
-            <w:proofErr w:type="spellStart"/>
             <w:r>
               <w:rPr>
                 <w:rFonts w:ascii="Arimo" w:hAnsi="Arimo" w:cs="Arimo"/>
@@ -6907,7 +6375,6 @@
               </w:rPr>
               <w:t>MainActivity</w:t>
             </w:r>
-            <w:proofErr w:type="spellEnd"/>
           </w:p>
         </w:tc>
       </w:tr>
@@ -6935,7 +6402,6 @@
               </w:rPr>
               <w:t xml:space="preserve">ID: </w:t>
             </w:r>
-            <w:proofErr w:type="spellStart"/>
             <w:r>
               <w:rPr>
                 <w:rFonts w:ascii="Arimo" w:hAnsi="Arimo" w:cs="Arimo"/>
@@ -6944,7 +6410,6 @@
               </w:rPr>
               <w:t>Main</w:t>
             </w:r>
-            <w:proofErr w:type="spellEnd"/>
           </w:p>
         </w:tc>
       </w:tr>
@@ -6986,18 +6451,8 @@
                 <w:sz w:val="28"/>
                 <w:szCs w:val="28"/>
               </w:rPr>
-              <w:t xml:space="preserve">, </w:t>
-            </w:r>
-            <w:proofErr w:type="spellStart"/>
-            <w:r>
-              <w:rPr>
-                <w:rFonts w:ascii="Arimo" w:hAnsi="Arimo" w:cs="Arimo"/>
-                <w:sz w:val="28"/>
-                <w:szCs w:val="28"/>
-              </w:rPr>
-              <w:t>App</w:t>
-            </w:r>
-            <w:proofErr w:type="spellEnd"/>
+              <w:t>, App</w:t>
+            </w:r>
           </w:p>
         </w:tc>
       </w:tr>
@@ -7054,16 +6509,7 @@
                 <w:sz w:val="28"/>
                 <w:szCs w:val="28"/>
               </w:rPr>
-              <w:t xml:space="preserve"> l’</w:t>
-            </w:r>
-            <w:proofErr w:type="spellStart"/>
-            <w:r>
-              <w:rPr>
-                <w:rFonts w:ascii="Arimo" w:hAnsi="Arimo" w:cs="Arimo"/>
-                <w:sz w:val="28"/>
-                <w:szCs w:val="28"/>
-              </w:rPr>
-              <w:t>A</w:t>
+              <w:t xml:space="preserve"> l’A</w:t>
             </w:r>
             <w:r>
               <w:rPr>
@@ -7073,7 +6519,6 @@
               </w:rPr>
               <w:t>pp</w:t>
             </w:r>
-            <w:proofErr w:type="spellEnd"/>
           </w:p>
         </w:tc>
       </w:tr>
@@ -7341,25 +6786,7 @@
                 <w:sz w:val="28"/>
                 <w:szCs w:val="28"/>
               </w:rPr>
-              <w:t xml:space="preserve">     1. L’</w:t>
-            </w:r>
-            <w:proofErr w:type="spellStart"/>
-            <w:r>
-              <w:rPr>
-                <w:rFonts w:ascii="Arimo" w:hAnsi="Arimo" w:cs="Arimo"/>
-                <w:sz w:val="28"/>
-                <w:szCs w:val="28"/>
-              </w:rPr>
-              <w:t>App</w:t>
-            </w:r>
-            <w:proofErr w:type="spellEnd"/>
-            <w:r>
-              <w:rPr>
-                <w:rFonts w:ascii="Arimo" w:hAnsi="Arimo" w:cs="Arimo"/>
-                <w:sz w:val="28"/>
-                <w:szCs w:val="28"/>
-              </w:rPr>
-              <w:t xml:space="preserve"> sceglie la lingua da impostare;</w:t>
+              <w:t xml:space="preserve">     1. L’App sceglie la lingua da impostare;</w:t>
             </w:r>
           </w:p>
         </w:tc>
@@ -7526,7 +6953,6 @@
               </w:rPr>
               <w:t xml:space="preserve">ID: </w:t>
             </w:r>
-            <w:proofErr w:type="spellStart"/>
             <w:r>
               <w:rPr>
                 <w:rFonts w:ascii="Arimo" w:hAnsi="Arimo" w:cs="Arimo"/>
@@ -7543,7 +6969,6 @@
               </w:rPr>
               <w:t>Activity</w:t>
             </w:r>
-            <w:proofErr w:type="spellEnd"/>
           </w:p>
         </w:tc>
       </w:tr>
@@ -8052,7 +7477,6 @@
               </w:rPr>
               <w:t xml:space="preserve">ID: </w:t>
             </w:r>
-            <w:proofErr w:type="spellStart"/>
             <w:r>
               <w:rPr>
                 <w:rFonts w:ascii="Arimo" w:hAnsi="Arimo" w:cs="Arimo"/>
@@ -8061,7 +7485,6 @@
               </w:rPr>
               <w:t>CreaProfiloActivity</w:t>
             </w:r>
-            <w:proofErr w:type="spellEnd"/>
           </w:p>
         </w:tc>
       </w:tr>
@@ -8563,7 +7986,6 @@
               </w:rPr>
               <w:t xml:space="preserve">ID: </w:t>
             </w:r>
-            <w:proofErr w:type="spellStart"/>
             <w:r>
               <w:rPr>
                 <w:rFonts w:ascii="Arimo" w:hAnsi="Arimo" w:cs="Arimo"/>
@@ -8580,7 +8002,6 @@
               </w:rPr>
               <w:t>Activity</w:t>
             </w:r>
-            <w:proofErr w:type="spellEnd"/>
           </w:p>
         </w:tc>
       </w:tr>
@@ -9145,7 +8566,6 @@
               </w:rPr>
               <w:t xml:space="preserve">ID: </w:t>
             </w:r>
-            <w:proofErr w:type="spellStart"/>
             <w:r>
               <w:rPr>
                 <w:rFonts w:ascii="Arimo" w:hAnsi="Arimo" w:cs="Arimo"/>
@@ -9162,7 +8582,6 @@
               </w:rPr>
               <w:t>Activity</w:t>
             </w:r>
-            <w:proofErr w:type="spellEnd"/>
           </w:p>
         </w:tc>
       </w:tr>
@@ -9695,7 +9114,6 @@
               </w:rPr>
               <w:t xml:space="preserve">ID: </w:t>
             </w:r>
-            <w:proofErr w:type="spellStart"/>
             <w:r>
               <w:rPr>
                 <w:rFonts w:ascii="Arimo" w:hAnsi="Arimo" w:cs="Arimo"/>
@@ -9704,7 +9122,6 @@
               </w:rPr>
               <w:t>ClassificaActivity</w:t>
             </w:r>
-            <w:proofErr w:type="spellEnd"/>
           </w:p>
         </w:tc>
       </w:tr>
@@ -10082,23 +9499,13 @@
                 <w:szCs w:val="28"/>
               </w:rPr>
             </w:pPr>
-            <w:proofErr w:type="spellStart"/>
             <w:r>
               <w:rPr>
                 <w:rFonts w:ascii="Arimo" w:hAnsi="Arimo"/>
                 <w:sz w:val="28"/>
                 <w:szCs w:val="28"/>
               </w:rPr>
-              <w:t>BizBong</w:t>
-            </w:r>
-            <w:proofErr w:type="spellEnd"/>
-            <w:r>
-              <w:rPr>
-                <w:rFonts w:ascii="Arimo" w:hAnsi="Arimo"/>
-                <w:sz w:val="28"/>
-                <w:szCs w:val="28"/>
-              </w:rPr>
-              <w:t xml:space="preserve"> Challenge (Multi-Tema);</w:t>
+              <w:t>BizBong Challenge (Multi-Tema);</w:t>
             </w:r>
           </w:p>
           <w:p>
@@ -10600,7 +10007,6 @@
               </w:rPr>
               <w:t xml:space="preserve">ID: </w:t>
             </w:r>
-            <w:proofErr w:type="spellStart"/>
             <w:r>
               <w:rPr>
                 <w:rFonts w:ascii="Arimo" w:hAnsi="Arimo" w:cs="Arimo"/>
@@ -10617,7 +10023,6 @@
               </w:rPr>
               <w:t>Activity</w:t>
             </w:r>
-            <w:proofErr w:type="spellEnd"/>
           </w:p>
         </w:tc>
       </w:tr>
@@ -11112,25 +10517,7 @@
                       <w:sz w:val="28"/>
                       <w:szCs w:val="28"/>
                     </w:rPr>
-                    <w:t>L’Utente clicca sul bottone “</w:t>
-                  </w:r>
-                  <w:proofErr w:type="spellStart"/>
-                  <w:r>
-                    <w:rPr>
-                      <w:rFonts w:ascii="Arimo" w:hAnsi="Arimo" w:cs="Arimo"/>
-                      <w:sz w:val="28"/>
-                      <w:szCs w:val="28"/>
-                    </w:rPr>
-                    <w:t>Logout</w:t>
-                  </w:r>
-                  <w:proofErr w:type="spellEnd"/>
-                  <w:r>
-                    <w:rPr>
-                      <w:rFonts w:ascii="Arimo" w:hAnsi="Arimo" w:cs="Arimo"/>
-                      <w:sz w:val="28"/>
-                      <w:szCs w:val="28"/>
-                    </w:rPr>
-                    <w:t>”;</w:t>
+                    <w:t>L’Utente clicca sul bottone “Logout”;</w:t>
                   </w:r>
                 </w:p>
                 <w:p>
@@ -11499,24 +10886,14 @@
               </w:rPr>
               <w:t xml:space="preserve">ID: </w:t>
             </w:r>
-            <w:proofErr w:type="spellStart"/>
-            <w:r>
-              <w:rPr>
-                <w:rFonts w:ascii="Arimo" w:hAnsi="Arimo" w:cs="Arimo"/>
-                <w:sz w:val="28"/>
-                <w:szCs w:val="28"/>
-              </w:rPr>
-              <w:t>VisualizzaStatistiche</w:t>
-            </w:r>
-            <w:r>
-              <w:rPr>
-                <w:rFonts w:ascii="Arimo" w:hAnsi="Arimo" w:cs="Arimo"/>
-                <w:sz w:val="28"/>
-                <w:szCs w:val="28"/>
-              </w:rPr>
-              <w:t>Activity</w:t>
-            </w:r>
-            <w:proofErr w:type="spellEnd"/>
+            <w:r>
+              <w:rPr>
+                <w:rFonts w:ascii="Arimo" w:hAnsi="Arimo" w:cs="Arimo"/>
+                <w:sz w:val="28"/>
+                <w:szCs w:val="28"/>
+              </w:rPr>
+              <w:t>VisualizzaStatisticheActivity</w:t>
+            </w:r>
           </w:p>
         </w:tc>
       </w:tr>
@@ -11673,15 +11050,7 @@
                 <w:sz w:val="28"/>
                 <w:szCs w:val="28"/>
               </w:rPr>
-              <w:t>Il Sistema fornisce all’Utente le proprie</w:t>
-            </w:r>
-            <w:r>
-              <w:rPr>
-                <w:rFonts w:ascii="Arimo" w:hAnsi="Arimo" w:cs="Arimo"/>
-                <w:sz w:val="28"/>
-                <w:szCs w:val="28"/>
-              </w:rPr>
-              <w:t xml:space="preserve"> statistiche attraverso:</w:t>
+              <w:t>Il Sistema fornisce all’Utente le proprie statistiche attraverso:</w:t>
             </w:r>
           </w:p>
           <w:p>
@@ -12071,7 +11440,6 @@
               </w:rPr>
               <w:t xml:space="preserve">ID: </w:t>
             </w:r>
-            <w:proofErr w:type="spellStart"/>
             <w:r>
               <w:rPr>
                 <w:rFonts w:ascii="Arimo" w:hAnsi="Arimo" w:cs="Arimo"/>
@@ -12088,7 +11456,6 @@
               </w:rPr>
               <w:t>Activity</w:t>
             </w:r>
-            <w:proofErr w:type="spellEnd"/>
           </w:p>
         </w:tc>
       </w:tr>
@@ -12179,25 +11546,7 @@
                 <w:sz w:val="28"/>
                 <w:szCs w:val="28"/>
               </w:rPr>
-              <w:t xml:space="preserve"> L’Utente clicca sul bottone “</w:t>
-            </w:r>
-            <w:proofErr w:type="spellStart"/>
-            <w:r>
-              <w:rPr>
-                <w:rFonts w:ascii="Arimo" w:hAnsi="Arimo" w:cs="Arimo"/>
-                <w:sz w:val="28"/>
-                <w:szCs w:val="28"/>
-              </w:rPr>
-              <w:t>NuovaPartita</w:t>
-            </w:r>
-            <w:proofErr w:type="spellEnd"/>
-            <w:r>
-              <w:rPr>
-                <w:rFonts w:ascii="Arimo" w:hAnsi="Arimo" w:cs="Arimo"/>
-                <w:sz w:val="28"/>
-                <w:szCs w:val="28"/>
-              </w:rPr>
-              <w:t>”</w:t>
+              <w:t xml:space="preserve"> L’Utente clicca sul bottone “NuovaPartita”</w:t>
             </w:r>
           </w:p>
         </w:tc>
@@ -12224,27 +11573,7 @@
                 <w:sz w:val="28"/>
                 <w:szCs w:val="28"/>
               </w:rPr>
-              <w:t xml:space="preserve">Flow </w:t>
-            </w:r>
-            <w:proofErr w:type="spellStart"/>
-            <w:r>
-              <w:rPr>
-                <w:rFonts w:ascii="Arimo" w:hAnsi="Arimo" w:cs="Arimo"/>
-                <w:b/>
-                <w:sz w:val="28"/>
-                <w:szCs w:val="28"/>
-              </w:rPr>
-              <w:t>Event</w:t>
-            </w:r>
-            <w:proofErr w:type="spellEnd"/>
-            <w:r>
-              <w:rPr>
-                <w:rFonts w:ascii="Arimo" w:hAnsi="Arimo" w:cs="Arimo"/>
-                <w:b/>
-                <w:sz w:val="28"/>
-                <w:szCs w:val="28"/>
-              </w:rPr>
-              <w:t>:</w:t>
+              <w:t>Flow Event:</w:t>
             </w:r>
           </w:p>
           <w:p>
@@ -12290,25 +11619,7 @@
                 <w:sz w:val="28"/>
                 <w:szCs w:val="28"/>
               </w:rPr>
-              <w:t xml:space="preserve">Sfida </w:t>
-            </w:r>
-            <w:proofErr w:type="spellStart"/>
-            <w:r>
-              <w:rPr>
-                <w:rFonts w:ascii="Arimo" w:hAnsi="Arimo"/>
-                <w:sz w:val="28"/>
-                <w:szCs w:val="28"/>
-              </w:rPr>
-              <w:t>BizBongChallenge</w:t>
-            </w:r>
-            <w:proofErr w:type="spellEnd"/>
-            <w:r>
-              <w:rPr>
-                <w:rFonts w:ascii="Arimo" w:hAnsi="Arimo"/>
-                <w:sz w:val="28"/>
-                <w:szCs w:val="28"/>
-              </w:rPr>
-              <w:t xml:space="preserve"> (Multi-Tema)</w:t>
+              <w:t>Sfida BizBongChallenge (Multi-Tema)</w:t>
             </w:r>
             <w:r>
               <w:rPr>
@@ -12571,7 +11882,6 @@
               </w:rPr>
               <w:t xml:space="preserve">ID: </w:t>
             </w:r>
-            <w:proofErr w:type="spellStart"/>
             <w:r>
               <w:rPr>
                 <w:rFonts w:ascii="Arimo" w:hAnsi="Arimo" w:cs="Arimo"/>
@@ -12580,7 +11890,6 @@
               </w:rPr>
               <w:t>ClassicaActivity</w:t>
             </w:r>
-            <w:proofErr w:type="spellEnd"/>
           </w:p>
         </w:tc>
       </w:tr>
@@ -12674,27 +11983,7 @@
                 <w:sz w:val="28"/>
                 <w:szCs w:val="28"/>
               </w:rPr>
-              <w:t xml:space="preserve">Flow </w:t>
-            </w:r>
-            <w:proofErr w:type="spellStart"/>
-            <w:r>
-              <w:rPr>
-                <w:rFonts w:ascii="Arimo" w:hAnsi="Arimo" w:cs="Arimo"/>
-                <w:b/>
-                <w:sz w:val="28"/>
-                <w:szCs w:val="28"/>
-              </w:rPr>
-              <w:t>Event</w:t>
-            </w:r>
-            <w:proofErr w:type="spellEnd"/>
-            <w:r>
-              <w:rPr>
-                <w:rFonts w:ascii="Arimo" w:hAnsi="Arimo" w:cs="Arimo"/>
-                <w:b/>
-                <w:sz w:val="28"/>
-                <w:szCs w:val="28"/>
-              </w:rPr>
-              <w:t>:</w:t>
+              <w:t>Flow Event:</w:t>
             </w:r>
           </w:p>
           <w:p>
@@ -13068,7 +12357,6 @@
               </w:rPr>
               <w:t xml:space="preserve">ID: </w:t>
             </w:r>
-            <w:proofErr w:type="spellStart"/>
             <w:r>
               <w:rPr>
                 <w:rFonts w:ascii="Arimo" w:hAnsi="Arimo" w:cs="Arimo"/>
@@ -13077,7 +12365,6 @@
               </w:rPr>
               <w:t>BizBongChallengeActivity</w:t>
             </w:r>
-            <w:proofErr w:type="spellEnd"/>
           </w:p>
         </w:tc>
       </w:tr>
@@ -13171,27 +12458,7 @@
                 <w:sz w:val="28"/>
                 <w:szCs w:val="28"/>
               </w:rPr>
-              <w:t xml:space="preserve">Flow </w:t>
-            </w:r>
-            <w:proofErr w:type="spellStart"/>
-            <w:r>
-              <w:rPr>
-                <w:rFonts w:ascii="Arimo" w:hAnsi="Arimo" w:cs="Arimo"/>
-                <w:b/>
-                <w:sz w:val="28"/>
-                <w:szCs w:val="28"/>
-              </w:rPr>
-              <w:t>Event</w:t>
-            </w:r>
-            <w:proofErr w:type="spellEnd"/>
-            <w:r>
-              <w:rPr>
-                <w:rFonts w:ascii="Arimo" w:hAnsi="Arimo" w:cs="Arimo"/>
-                <w:b/>
-                <w:sz w:val="28"/>
-                <w:szCs w:val="28"/>
-              </w:rPr>
-              <w:t>:</w:t>
+              <w:t>Flow Event:</w:t>
             </w:r>
           </w:p>
           <w:p>
@@ -13471,43 +12738,40 @@
         <w:spacing w:line="240" w:lineRule="auto"/>
         <w:rPr>
           <w:rFonts w:ascii="Arimo" w:hAnsi="Arimo" w:cs="Arimo"/>
-          <w:sz w:val="28"/>
-          <w:szCs w:val="28"/>
-        </w:rPr>
-      </w:pPr>
-    </w:p>
-    <w:p>
-      <w:pPr>
-        <w:widowControl w:val="0"/>
-        <w:spacing w:line="240" w:lineRule="auto"/>
+          <w:b/>
+          <w:sz w:val="28"/>
+          <w:szCs w:val="28"/>
+        </w:rPr>
+      </w:pPr>
+      <w:r>
         <w:rPr>
           <w:rFonts w:ascii="Arimo" w:hAnsi="Arimo" w:cs="Arimo"/>
           <w:sz w:val="28"/>
           <w:szCs w:val="28"/>
         </w:rPr>
-      </w:pPr>
-    </w:p>
-    <w:p>
-      <w:pPr>
-        <w:widowControl w:val="0"/>
-        <w:spacing w:line="240" w:lineRule="auto"/>
+        <w:tab/>
+        <w:t xml:space="preserve">     </w:t>
+      </w:r>
+      <w:r>
         <w:rPr>
           <w:rFonts w:ascii="Arimo" w:hAnsi="Arimo" w:cs="Arimo"/>
-          <w:sz w:val="28"/>
-          <w:szCs w:val="28"/>
-        </w:rPr>
-      </w:pPr>
-    </w:p>
-    <w:p>
-      <w:pPr>
-        <w:widowControl w:val="0"/>
-        <w:spacing w:line="240" w:lineRule="auto"/>
+          <w:b/>
+          <w:sz w:val="28"/>
+          <w:szCs w:val="28"/>
+        </w:rPr>
+        <w:t xml:space="preserve">1.5.1    </w:t>
+      </w:r>
+      <w:bookmarkStart w:id="3" w:name="_GoBack"/>
+      <w:bookmarkEnd w:id="3"/>
+      <w:r>
         <w:rPr>
           <w:rFonts w:ascii="Arimo" w:hAnsi="Arimo" w:cs="Arimo"/>
-          <w:sz w:val="28"/>
-          <w:szCs w:val="28"/>
-        </w:rPr>
-      </w:pPr>
+          <w:b/>
+          <w:sz w:val="28"/>
+          <w:szCs w:val="28"/>
+        </w:rPr>
+        <w:t>Diagrammi d’uso</w:t>
+      </w:r>
     </w:p>
     <w:p>
       <w:pPr>
@@ -13530,14 +12794,47 @@
           <w:szCs w:val="28"/>
         </w:rPr>
       </w:pPr>
-      <w:r>
+    </w:p>
+    <w:p>
+      <w:pPr>
+        <w:widowControl w:val="0"/>
+        <w:spacing w:line="240" w:lineRule="auto"/>
         <w:rPr>
           <w:rFonts w:ascii="Arimo" w:hAnsi="Arimo" w:cs="Arimo"/>
           <w:sz w:val="28"/>
           <w:szCs w:val="28"/>
         </w:rPr>
+      </w:pPr>
+    </w:p>
+    <w:p>
+      <w:pPr>
+        <w:widowControl w:val="0"/>
+        <w:spacing w:line="240" w:lineRule="auto"/>
+        <w:rPr>
+          <w:rFonts w:ascii="Arimo" w:hAnsi="Arimo" w:cs="Arimo"/>
+          <w:sz w:val="28"/>
+          <w:szCs w:val="28"/>
+        </w:rPr>
+      </w:pPr>
+    </w:p>
+    <w:p>
+      <w:pPr>
+        <w:widowControl w:val="0"/>
+        <w:spacing w:line="240" w:lineRule="auto"/>
+        <w:rPr>
+          <w:rFonts w:ascii="Arimo" w:hAnsi="Arimo" w:cs="Arimo"/>
+          <w:sz w:val="28"/>
+          <w:szCs w:val="28"/>
+        </w:rPr>
+      </w:pPr>
+      <w:r>
+        <w:rPr>
+          <w:rFonts w:ascii="Arimo" w:hAnsi="Arimo" w:cs="Arimo"/>
+          <w:sz w:val="28"/>
+          <w:szCs w:val="28"/>
+        </w:rPr>
         <w:pict>
-          <v:shape id="_x0000_i1028" type="#_x0000_t75" style="width:455.25pt;height:240pt">
+          <v:shape id="_x0000_i1026" type="#_x0000_t75" style="width:455.25pt;height:240pt">
             <v:imagedata r:id="rId11" o:title="Main_UseCase"/>
           </v:shape>
         </w:pict>
@@ -13627,6 +12924,7 @@
         <w:spacing w:line="240" w:lineRule="auto"/>
         <w:rPr>
           <w:rFonts w:ascii="Arimo" w:hAnsi="Arimo" w:cs="Arimo"/>
+          <w:noProof/>
           <w:sz w:val="28"/>
           <w:szCs w:val="28"/>
         </w:rPr>
@@ -13695,7 +12993,7 @@
           <w:szCs w:val="28"/>
         </w:rPr>
         <w:pict>
-          <v:shape id="_x0000_i1026" type="#_x0000_t75" style="width:481.5pt;height:315.75pt">
+          <v:shape id="_x0000_i1027" type="#_x0000_t75" style="width:481.5pt;height:315.75pt">
             <v:imagedata r:id="rId14" o:title="Classifica_UseCase"/>
           </v:shape>
         </w:pict>
@@ -13709,11 +13007,674 @@
         </w:rPr>
         <w:lastRenderedPageBreak/>
         <w:pict>
-          <v:shape id="_x0000_i1027" type="#_x0000_t75" style="width:481.5pt;height:245.25pt">
+          <v:shape id="_x0000_i1028" type="#_x0000_t75" style="width:481.5pt;height:245.25pt">
             <v:imagedata r:id="rId15" o:title="Profilo_UseCase"/>
           </v:shape>
         </w:pict>
       </w:r>
+    </w:p>
+    <w:p>
+      <w:pPr>
+        <w:widowControl w:val="0"/>
+        <w:spacing w:line="240" w:lineRule="auto"/>
+        <w:rPr>
+          <w:rFonts w:ascii="Arimo" w:hAnsi="Arimo" w:cs="Arimo"/>
+          <w:noProof/>
+          <w:sz w:val="28"/>
+          <w:szCs w:val="28"/>
+        </w:rPr>
+      </w:pPr>
+    </w:p>
+    <w:p>
+      <w:pPr>
+        <w:widowControl w:val="0"/>
+        <w:spacing w:line="240" w:lineRule="auto"/>
+        <w:rPr>
+          <w:rFonts w:ascii="Arimo" w:hAnsi="Arimo" w:cs="Arimo"/>
+          <w:noProof/>
+          <w:sz w:val="28"/>
+          <w:szCs w:val="28"/>
+        </w:rPr>
+      </w:pPr>
+    </w:p>
+    <w:p>
+      <w:pPr>
+        <w:widowControl w:val="0"/>
+        <w:spacing w:line="240" w:lineRule="auto"/>
+        <w:rPr>
+          <w:rFonts w:ascii="Arimo" w:hAnsi="Arimo" w:cs="Arimo"/>
+          <w:noProof/>
+          <w:sz w:val="28"/>
+          <w:szCs w:val="28"/>
+        </w:rPr>
+      </w:pPr>
+    </w:p>
+    <w:p>
+      <w:pPr>
+        <w:widowControl w:val="0"/>
+        <w:spacing w:line="240" w:lineRule="auto"/>
+        <w:rPr>
+          <w:rFonts w:ascii="Arimo" w:hAnsi="Arimo" w:cs="Arimo"/>
+          <w:noProof/>
+          <w:sz w:val="28"/>
+          <w:szCs w:val="28"/>
+        </w:rPr>
+      </w:pPr>
+    </w:p>
+    <w:p>
+      <w:pPr>
+        <w:widowControl w:val="0"/>
+        <w:spacing w:line="240" w:lineRule="auto"/>
+        <w:rPr>
+          <w:rFonts w:ascii="Arimo" w:hAnsi="Arimo" w:cs="Arimo"/>
+          <w:noProof/>
+          <w:sz w:val="28"/>
+          <w:szCs w:val="28"/>
+        </w:rPr>
+      </w:pPr>
+    </w:p>
+    <w:p>
+      <w:pPr>
+        <w:widowControl w:val="0"/>
+        <w:spacing w:line="240" w:lineRule="auto"/>
+        <w:rPr>
+          <w:rFonts w:ascii="Arimo" w:hAnsi="Arimo" w:cs="Arimo"/>
+          <w:noProof/>
+          <w:sz w:val="28"/>
+          <w:szCs w:val="28"/>
+        </w:rPr>
+      </w:pPr>
+    </w:p>
+    <w:p>
+      <w:pPr>
+        <w:widowControl w:val="0"/>
+        <w:spacing w:line="240" w:lineRule="auto"/>
+        <w:rPr>
+          <w:rFonts w:ascii="Arimo" w:hAnsi="Arimo" w:cs="Arimo"/>
+          <w:noProof/>
+          <w:sz w:val="28"/>
+          <w:szCs w:val="28"/>
+        </w:rPr>
+      </w:pPr>
+    </w:p>
+    <w:p>
+      <w:pPr>
+        <w:widowControl w:val="0"/>
+        <w:spacing w:line="240" w:lineRule="auto"/>
+        <w:rPr>
+          <w:rFonts w:ascii="Arimo" w:hAnsi="Arimo" w:cs="Arimo"/>
+          <w:noProof/>
+          <w:sz w:val="28"/>
+          <w:szCs w:val="28"/>
+        </w:rPr>
+      </w:pPr>
+    </w:p>
+    <w:p>
+      <w:pPr>
+        <w:widowControl w:val="0"/>
+        <w:spacing w:line="240" w:lineRule="auto"/>
+        <w:rPr>
+          <w:rFonts w:ascii="Arimo" w:hAnsi="Arimo" w:cs="Arimo"/>
+          <w:noProof/>
+          <w:sz w:val="28"/>
+          <w:szCs w:val="28"/>
+        </w:rPr>
+      </w:pPr>
+    </w:p>
+    <w:p>
+      <w:pPr>
+        <w:widowControl w:val="0"/>
+        <w:spacing w:line="240" w:lineRule="auto"/>
+        <w:rPr>
+          <w:rFonts w:ascii="Arimo" w:hAnsi="Arimo" w:cs="Arimo"/>
+          <w:noProof/>
+          <w:sz w:val="28"/>
+          <w:szCs w:val="28"/>
+        </w:rPr>
+      </w:pPr>
+    </w:p>
+    <w:p>
+      <w:pPr>
+        <w:widowControl w:val="0"/>
+        <w:spacing w:line="240" w:lineRule="auto"/>
+        <w:rPr>
+          <w:rFonts w:ascii="Arimo" w:hAnsi="Arimo" w:cs="Arimo"/>
+          <w:noProof/>
+          <w:sz w:val="28"/>
+          <w:szCs w:val="28"/>
+        </w:rPr>
+      </w:pPr>
+    </w:p>
+    <w:p>
+      <w:pPr>
+        <w:widowControl w:val="0"/>
+        <w:spacing w:line="240" w:lineRule="auto"/>
+        <w:rPr>
+          <w:rFonts w:ascii="Arimo" w:hAnsi="Arimo" w:cs="Arimo"/>
+          <w:noProof/>
+          <w:sz w:val="28"/>
+          <w:szCs w:val="28"/>
+        </w:rPr>
+      </w:pPr>
+    </w:p>
+    <w:p>
+      <w:pPr>
+        <w:widowControl w:val="0"/>
+        <w:spacing w:line="240" w:lineRule="auto"/>
+        <w:rPr>
+          <w:rFonts w:ascii="Arimo" w:hAnsi="Arimo" w:cs="Arimo"/>
+          <w:noProof/>
+          <w:sz w:val="28"/>
+          <w:szCs w:val="28"/>
+        </w:rPr>
+      </w:pPr>
+    </w:p>
+    <w:p>
+      <w:pPr>
+        <w:widowControl w:val="0"/>
+        <w:spacing w:line="240" w:lineRule="auto"/>
+        <w:rPr>
+          <w:rFonts w:ascii="Arimo" w:hAnsi="Arimo" w:cs="Arimo"/>
+          <w:noProof/>
+          <w:sz w:val="28"/>
+          <w:szCs w:val="28"/>
+        </w:rPr>
+      </w:pPr>
+    </w:p>
+    <w:p>
+      <w:pPr>
+        <w:widowControl w:val="0"/>
+        <w:spacing w:line="240" w:lineRule="auto"/>
+        <w:rPr>
+          <w:rFonts w:ascii="Arimo" w:hAnsi="Arimo" w:cs="Arimo"/>
+          <w:noProof/>
+          <w:sz w:val="28"/>
+          <w:szCs w:val="28"/>
+        </w:rPr>
+      </w:pPr>
+    </w:p>
+    <w:p>
+      <w:pPr>
+        <w:widowControl w:val="0"/>
+        <w:spacing w:line="240" w:lineRule="auto"/>
+        <w:rPr>
+          <w:rFonts w:ascii="Arimo" w:hAnsi="Arimo" w:cs="Arimo"/>
+          <w:noProof/>
+          <w:sz w:val="28"/>
+          <w:szCs w:val="28"/>
+        </w:rPr>
+      </w:pPr>
+    </w:p>
+    <w:p>
+      <w:pPr>
+        <w:widowControl w:val="0"/>
+        <w:spacing w:line="240" w:lineRule="auto"/>
+        <w:rPr>
+          <w:rFonts w:ascii="Arimo" w:hAnsi="Arimo" w:cs="Arimo"/>
+          <w:noProof/>
+          <w:sz w:val="28"/>
+          <w:szCs w:val="28"/>
+        </w:rPr>
+      </w:pPr>
+    </w:p>
+    <w:p>
+      <w:pPr>
+        <w:widowControl w:val="0"/>
+        <w:spacing w:line="240" w:lineRule="auto"/>
+        <w:rPr>
+          <w:rFonts w:ascii="Arimo" w:hAnsi="Arimo" w:cs="Arimo"/>
+          <w:noProof/>
+          <w:sz w:val="28"/>
+          <w:szCs w:val="28"/>
+        </w:rPr>
+      </w:pPr>
+    </w:p>
+    <w:p>
+      <w:pPr>
+        <w:widowControl w:val="0"/>
+        <w:spacing w:line="240" w:lineRule="auto"/>
+        <w:rPr>
+          <w:rFonts w:ascii="Arimo" w:hAnsi="Arimo" w:cs="Arimo"/>
+          <w:noProof/>
+          <w:sz w:val="28"/>
+          <w:szCs w:val="28"/>
+        </w:rPr>
+      </w:pPr>
+    </w:p>
+    <w:p>
+      <w:pPr>
+        <w:widowControl w:val="0"/>
+        <w:spacing w:line="240" w:lineRule="auto"/>
+        <w:rPr>
+          <w:rFonts w:ascii="Arimo" w:hAnsi="Arimo" w:cs="Arimo"/>
+          <w:noProof/>
+          <w:sz w:val="28"/>
+          <w:szCs w:val="28"/>
+        </w:rPr>
+      </w:pPr>
+    </w:p>
+    <w:p>
+      <w:pPr>
+        <w:widowControl w:val="0"/>
+        <w:spacing w:line="240" w:lineRule="auto"/>
+        <w:rPr>
+          <w:rFonts w:ascii="Arimo" w:hAnsi="Arimo" w:cs="Arimo"/>
+          <w:noProof/>
+          <w:sz w:val="28"/>
+          <w:szCs w:val="28"/>
+        </w:rPr>
+      </w:pPr>
+    </w:p>
+    <w:p>
+      <w:pPr>
+        <w:widowControl w:val="0"/>
+        <w:spacing w:line="240" w:lineRule="auto"/>
+        <w:rPr>
+          <w:rFonts w:ascii="Arimo" w:hAnsi="Arimo" w:cs="Arimo"/>
+          <w:noProof/>
+          <w:sz w:val="28"/>
+          <w:szCs w:val="28"/>
+        </w:rPr>
+      </w:pPr>
+    </w:p>
+    <w:p>
+      <w:pPr>
+        <w:widowControl w:val="0"/>
+        <w:spacing w:line="240" w:lineRule="auto"/>
+        <w:rPr>
+          <w:rFonts w:ascii="Arimo" w:hAnsi="Arimo" w:cs="Arimo"/>
+          <w:noProof/>
+          <w:sz w:val="28"/>
+          <w:szCs w:val="28"/>
+        </w:rPr>
+      </w:pPr>
+    </w:p>
+    <w:p>
+      <w:pPr>
+        <w:widowControl w:val="0"/>
+        <w:spacing w:line="240" w:lineRule="auto"/>
+        <w:rPr>
+          <w:rFonts w:ascii="Arimo" w:hAnsi="Arimo" w:cs="Arimo"/>
+          <w:noProof/>
+          <w:sz w:val="28"/>
+          <w:szCs w:val="28"/>
+        </w:rPr>
+      </w:pPr>
+    </w:p>
+    <w:p>
+      <w:pPr>
+        <w:pStyle w:val="Paragrafoelenco"/>
+        <w:widowControl w:val="0"/>
+        <w:numPr>
+          <w:ilvl w:val="2"/>
+          <w:numId w:val="33"/>
+        </w:numPr>
+        <w:spacing w:line="240" w:lineRule="auto"/>
+        <w:rPr>
+          <w:rFonts w:ascii="Arimo" w:hAnsi="Arimo" w:cs="Arimo"/>
+          <w:b/>
+          <w:sz w:val="28"/>
+          <w:szCs w:val="28"/>
+        </w:rPr>
+      </w:pPr>
+      <w:r>
+        <w:rPr>
+          <w:rFonts w:ascii="Arimo" w:hAnsi="Arimo" w:cs="Arimo"/>
+          <w:b/>
+          <w:sz w:val="28"/>
+          <w:szCs w:val="28"/>
+        </w:rPr>
+        <w:lastRenderedPageBreak/>
+        <w:t>Mockup</w:t>
+      </w:r>
+    </w:p>
+    <w:p>
+      <w:pPr>
+        <w:widowControl w:val="0"/>
+        <w:spacing w:line="240" w:lineRule="auto"/>
+        <w:jc w:val="center"/>
+        <w:rPr>
+          <w:rFonts w:ascii="Arimo" w:hAnsi="Arimo" w:cs="Arimo"/>
+          <w:b/>
+          <w:sz w:val="28"/>
+          <w:szCs w:val="28"/>
+        </w:rPr>
+      </w:pPr>
+    </w:p>
+    <w:p>
+      <w:pPr>
+        <w:widowControl w:val="0"/>
+        <w:spacing w:line="240" w:lineRule="auto"/>
+        <w:jc w:val="center"/>
+        <w:rPr>
+          <w:rFonts w:ascii="Arimo" w:hAnsi="Arimo" w:cs="Arimo"/>
+          <w:b/>
+          <w:sz w:val="28"/>
+          <w:szCs w:val="28"/>
+        </w:rPr>
+      </w:pPr>
+      <w:r>
+        <w:rPr>
+          <w:rFonts w:ascii="Arimo" w:hAnsi="Arimo" w:cs="Arimo"/>
+          <w:b/>
+          <w:sz w:val="28"/>
+          <w:szCs w:val="28"/>
+        </w:rPr>
+        <w:pict>
+          <v:shape id="_x0000_i1029" type="#_x0000_t75" style="width:120pt;height:192pt">
+            <v:imagedata r:id="rId16" o:title="Main"/>
+          </v:shape>
+        </w:pict>
+      </w:r>
+      <w:r>
+        <w:rPr>
+          <w:rFonts w:ascii="Arimo" w:hAnsi="Arimo" w:cs="Arimo"/>
+          <w:b/>
+          <w:sz w:val="28"/>
+          <w:szCs w:val="28"/>
+        </w:rPr>
+        <w:tab/>
+      </w:r>
+      <w:r>
+        <w:rPr>
+          <w:rFonts w:ascii="Arimo" w:hAnsi="Arimo" w:cs="Arimo"/>
+          <w:b/>
+          <w:sz w:val="28"/>
+          <w:szCs w:val="28"/>
+        </w:rPr>
+        <w:pict>
+          <v:shape id="_x0000_i1030" type="#_x0000_t75" style="width:120pt;height:192pt">
+            <v:imagedata r:id="rId17" o:title="Crea Profilo"/>
+          </v:shape>
+        </w:pict>
+      </w:r>
+      <w:r>
+        <w:rPr>
+          <w:rFonts w:ascii="Arimo" w:hAnsi="Arimo" w:cs="Arimo"/>
+          <w:b/>
+          <w:sz w:val="28"/>
+          <w:szCs w:val="28"/>
+        </w:rPr>
+        <w:tab/>
+      </w:r>
+      <w:r>
+        <w:rPr>
+          <w:rFonts w:ascii="Arimo" w:hAnsi="Arimo" w:cs="Arimo"/>
+          <w:b/>
+          <w:sz w:val="28"/>
+          <w:szCs w:val="28"/>
+        </w:rPr>
+        <w:pict>
+          <v:shape id="_x0000_i1031" type="#_x0000_t75" style="width:120pt;height:192pt">
+            <v:imagedata r:id="rId18" o:title="Login"/>
+          </v:shape>
+        </w:pict>
+      </w:r>
+    </w:p>
+    <w:p>
+      <w:pPr>
+        <w:widowControl w:val="0"/>
+        <w:spacing w:line="240" w:lineRule="auto"/>
+        <w:jc w:val="center"/>
+        <w:rPr>
+          <w:rFonts w:ascii="Arimo" w:hAnsi="Arimo" w:cs="Arimo"/>
+          <w:b/>
+          <w:sz w:val="28"/>
+          <w:szCs w:val="28"/>
+        </w:rPr>
+      </w:pPr>
+    </w:p>
+    <w:p>
+      <w:pPr>
+        <w:widowControl w:val="0"/>
+        <w:spacing w:line="240" w:lineRule="auto"/>
+        <w:jc w:val="center"/>
+        <w:rPr>
+          <w:rFonts w:ascii="Arimo" w:hAnsi="Arimo" w:cs="Arimo"/>
+          <w:b/>
+          <w:sz w:val="28"/>
+          <w:szCs w:val="28"/>
+        </w:rPr>
+      </w:pPr>
+      <w:r>
+        <w:rPr>
+          <w:rFonts w:ascii="Arimo" w:hAnsi="Arimo" w:cs="Arimo"/>
+          <w:b/>
+          <w:sz w:val="28"/>
+          <w:szCs w:val="28"/>
+        </w:rPr>
+        <w:pict>
+          <v:shape id="_x0000_i1032" type="#_x0000_t75" style="width:120pt;height:192pt">
+            <v:imagedata r:id="rId19" o:title="Home"/>
+          </v:shape>
+        </w:pict>
+      </w:r>
+      <w:r>
+        <w:rPr>
+          <w:rFonts w:ascii="Arimo" w:hAnsi="Arimo" w:cs="Arimo"/>
+          <w:b/>
+          <w:sz w:val="28"/>
+          <w:szCs w:val="28"/>
+        </w:rPr>
+        <w:tab/>
+      </w:r>
+      <w:r>
+        <w:rPr>
+          <w:rFonts w:ascii="Arimo" w:hAnsi="Arimo" w:cs="Arimo"/>
+          <w:b/>
+          <w:noProof/>
+          <w:sz w:val="28"/>
+          <w:szCs w:val="28"/>
+        </w:rPr>
+        <w:drawing>
+          <wp:inline distT="0" distB="0" distL="0" distR="0">
+            <wp:extent cx="1524000" cy="2438400"/>
+            <wp:effectExtent l="0" t="0" r="0" b="0"/>
+            <wp:docPr id="2" name="Immagine 2" descr="C:\Users\Raffaella\Desktop\Pietro\Unisa\IS\Images\Classifica.png"/>
+            <wp:cNvGraphicFramePr>
+              <a:graphicFrameLocks xmlns:a="http://schemas.openxmlformats.org/drawingml/2006/main" noChangeAspect="1"/>
+            </wp:cNvGraphicFramePr>
+            <a:graphic xmlns:a="http://schemas.openxmlformats.org/drawingml/2006/main">
+              <a:graphicData uri="http://schemas.openxmlformats.org/drawingml/2006/picture">
+                <pic:pic xmlns:pic="http://schemas.openxmlformats.org/drawingml/2006/picture">
+                  <pic:nvPicPr>
+                    <pic:cNvPr id="0" name="Picture 10" descr="C:\Users\Raffaella\Desktop\Pietro\Unisa\IS\Images\Classifica.png"/>
+                    <pic:cNvPicPr>
+                      <a:picLocks noChangeAspect="1" noChangeArrowheads="1"/>
+                    </pic:cNvPicPr>
+                  </pic:nvPicPr>
+                  <pic:blipFill>
+                    <a:blip r:embed="rId20" cstate="print">
+                      <a:extLst>
+                        <a:ext uri="{28A0092B-C50C-407E-A947-70E740481C1C}">
+                          <a14:useLocalDpi xmlns:a14="http://schemas.microsoft.com/office/drawing/2010/main" val="0"/>
+                        </a:ext>
+                      </a:extLst>
+                    </a:blip>
+                    <a:srcRect/>
+                    <a:stretch>
+                      <a:fillRect/>
+                    </a:stretch>
+                  </pic:blipFill>
+                  <pic:spPr bwMode="auto">
+                    <a:xfrm>
+                      <a:off x="0" y="0"/>
+                      <a:ext cx="1524000" cy="2438400"/>
+                    </a:xfrm>
+                    <a:prstGeom prst="rect">
+                      <a:avLst/>
+                    </a:prstGeom>
+                    <a:noFill/>
+                    <a:ln>
+                      <a:noFill/>
+                    </a:ln>
+                  </pic:spPr>
+                </pic:pic>
+              </a:graphicData>
+            </a:graphic>
+          </wp:inline>
+        </w:drawing>
+      </w:r>
+      <w:r>
+        <w:rPr>
+          <w:rFonts w:ascii="Arimo" w:hAnsi="Arimo" w:cs="Arimo"/>
+          <w:b/>
+          <w:sz w:val="28"/>
+          <w:szCs w:val="28"/>
+        </w:rPr>
+        <w:tab/>
+      </w:r>
+      <w:r>
+        <w:rPr>
+          <w:rFonts w:ascii="Arimo" w:hAnsi="Arimo" w:cs="Arimo"/>
+          <w:b/>
+          <w:noProof/>
+          <w:sz w:val="28"/>
+          <w:szCs w:val="28"/>
+        </w:rPr>
+        <w:drawing>
+          <wp:inline distT="0" distB="0" distL="0" distR="0">
+            <wp:extent cx="1524000" cy="2438400"/>
+            <wp:effectExtent l="0" t="0" r="0" b="0"/>
+            <wp:docPr id="4" name="Immagine 4" descr="C:\Users\Raffaella\Desktop\Pietro\Unisa\IS\Images\Impostazioni.png"/>
+            <wp:cNvGraphicFramePr>
+              <a:graphicFrameLocks xmlns:a="http://schemas.openxmlformats.org/drawingml/2006/main" noChangeAspect="1"/>
+            </wp:cNvGraphicFramePr>
+            <a:graphic xmlns:a="http://schemas.openxmlformats.org/drawingml/2006/main">
+              <a:graphicData uri="http://schemas.openxmlformats.org/drawingml/2006/picture">
+                <pic:pic xmlns:pic="http://schemas.openxmlformats.org/drawingml/2006/picture">
+                  <pic:nvPicPr>
+                    <pic:cNvPr id="0" name="Picture 11" descr="C:\Users\Raffaella\Desktop\Pietro\Unisa\IS\Images\Impostazioni.png"/>
+                    <pic:cNvPicPr>
+                      <a:picLocks noChangeAspect="1" noChangeArrowheads="1"/>
+                    </pic:cNvPicPr>
+                  </pic:nvPicPr>
+                  <pic:blipFill>
+                    <a:blip r:embed="rId21" cstate="print">
+                      <a:extLst>
+                        <a:ext uri="{28A0092B-C50C-407E-A947-70E740481C1C}">
+                          <a14:useLocalDpi xmlns:a14="http://schemas.microsoft.com/office/drawing/2010/main" val="0"/>
+                        </a:ext>
+                      </a:extLst>
+                    </a:blip>
+                    <a:srcRect/>
+                    <a:stretch>
+                      <a:fillRect/>
+                    </a:stretch>
+                  </pic:blipFill>
+                  <pic:spPr bwMode="auto">
+                    <a:xfrm>
+                      <a:off x="0" y="0"/>
+                      <a:ext cx="1524000" cy="2438400"/>
+                    </a:xfrm>
+                    <a:prstGeom prst="rect">
+                      <a:avLst/>
+                    </a:prstGeom>
+                    <a:noFill/>
+                    <a:ln>
+                      <a:noFill/>
+                    </a:ln>
+                  </pic:spPr>
+                </pic:pic>
+              </a:graphicData>
+            </a:graphic>
+          </wp:inline>
+        </w:drawing>
+      </w:r>
+    </w:p>
+    <w:p>
+      <w:pPr>
+        <w:widowControl w:val="0"/>
+        <w:spacing w:line="240" w:lineRule="auto"/>
+        <w:jc w:val="center"/>
+        <w:rPr>
+          <w:rFonts w:ascii="Arimo" w:hAnsi="Arimo" w:cs="Arimo"/>
+          <w:b/>
+          <w:sz w:val="28"/>
+          <w:szCs w:val="28"/>
+        </w:rPr>
+      </w:pPr>
+    </w:p>
+    <w:p>
+      <w:pPr>
+        <w:widowControl w:val="0"/>
+        <w:spacing w:line="240" w:lineRule="auto"/>
+        <w:jc w:val="center"/>
+        <w:rPr>
+          <w:rFonts w:ascii="Arimo" w:hAnsi="Arimo" w:cs="Arimo"/>
+          <w:b/>
+          <w:sz w:val="28"/>
+          <w:szCs w:val="28"/>
+        </w:rPr>
+      </w:pPr>
+      <w:r>
+        <w:rPr>
+          <w:rFonts w:ascii="Arimo" w:hAnsi="Arimo" w:cs="Arimo"/>
+          <w:b/>
+          <w:noProof/>
+          <w:sz w:val="28"/>
+          <w:szCs w:val="28"/>
+        </w:rPr>
+        <w:drawing>
+          <wp:inline distT="0" distB="0" distL="0" distR="0">
+            <wp:extent cx="1524000" cy="2438400"/>
+            <wp:effectExtent l="0" t="0" r="0" b="0"/>
+            <wp:docPr id="5" name="Immagine 5" descr="C:\Users\Raffaella\Desktop\Pietro\Unisa\IS\Images\Profilo.png"/>
+            <wp:cNvGraphicFramePr>
+              <a:graphicFrameLocks xmlns:a="http://schemas.openxmlformats.org/drawingml/2006/main" noChangeAspect="1"/>
+            </wp:cNvGraphicFramePr>
+            <a:graphic xmlns:a="http://schemas.openxmlformats.org/drawingml/2006/main">
+              <a:graphicData uri="http://schemas.openxmlformats.org/drawingml/2006/picture">
+                <pic:pic xmlns:pic="http://schemas.openxmlformats.org/drawingml/2006/picture">
+                  <pic:nvPicPr>
+                    <pic:cNvPr id="0" name="Picture 12" descr="C:\Users\Raffaella\Desktop\Pietro\Unisa\IS\Images\Profilo.png"/>
+                    <pic:cNvPicPr>
+                      <a:picLocks noChangeAspect="1" noChangeArrowheads="1"/>
+                    </pic:cNvPicPr>
+                  </pic:nvPicPr>
+                  <pic:blipFill>
+                    <a:blip r:embed="rId22" cstate="print">
+                      <a:extLst>
+                        <a:ext uri="{28A0092B-C50C-407E-A947-70E740481C1C}">
+                          <a14:useLocalDpi xmlns:a14="http://schemas.microsoft.com/office/drawing/2010/main" val="0"/>
+                        </a:ext>
+                      </a:extLst>
+                    </a:blip>
+                    <a:srcRect/>
+                    <a:stretch>
+                      <a:fillRect/>
+                    </a:stretch>
+                  </pic:blipFill>
+                  <pic:spPr bwMode="auto">
+                    <a:xfrm>
+                      <a:off x="0" y="0"/>
+                      <a:ext cx="1524000" cy="2438400"/>
+                    </a:xfrm>
+                    <a:prstGeom prst="rect">
+                      <a:avLst/>
+                    </a:prstGeom>
+                    <a:noFill/>
+                    <a:ln>
+                      <a:noFill/>
+                    </a:ln>
+                  </pic:spPr>
+                </pic:pic>
+              </a:graphicData>
+            </a:graphic>
+          </wp:inline>
+        </w:drawing>
+      </w:r>
+    </w:p>
+    <w:p>
+      <w:pPr>
+        <w:widowControl w:val="0"/>
+        <w:spacing w:line="240" w:lineRule="auto"/>
+        <w:rPr>
+          <w:rFonts w:ascii="Arimo" w:hAnsi="Arimo" w:cs="Arimo"/>
+          <w:sz w:val="28"/>
+          <w:szCs w:val="28"/>
+        </w:rPr>
+      </w:pPr>
     </w:p>
     <w:sectPr>
       <w:type w:val="continuous"/>
@@ -13809,7 +13770,7 @@
                     <w:sz w:val="28"/>
                     <w:szCs w:val="28"/>
                   </w:rPr>
-                  <w:t>17</w:t>
+                  <w:t>15</w:t>
                 </w:r>
                 <w:r>
                   <w:rPr>
@@ -13858,6 +13819,7 @@
                       <w:calendar w:val="gregorian"/>
                     </w:date>
                   </w:sdtPr>
+                  <w:sdtEndPr/>
                   <w:sdtContent>
                     <w:p>
                       <w:pPr>
@@ -17988,9 +17950,9 @@
   </w:abstractNum>
   <w:abstractNum w:abstractNumId="37" w15:restartNumberingAfterBreak="0">
     <w:nsid w:val="4A8E7328"/>
-    <w:multiLevelType w:val="hybridMultilevel"/>
-    <w:tmpl w:val="854A08EE"/>
-    <w:lvl w:ilvl="0" w:tplc="DF8A3966">
+    <w:multiLevelType w:val="multilevel"/>
+    <w:tmpl w:val="C9068F3E"/>
+    <w:lvl w:ilvl="0">
       <w:start w:val="1"/>
       <w:numFmt w:val="decimal"/>
       <w:lvlText w:val="%1."/>
@@ -18004,77 +17966,109 @@
         <w:szCs w:val="28"/>
       </w:rPr>
     </w:lvl>
-    <w:lvl w:ilvl="1" w:tplc="04100019" w:tentative="1">
-      <w:start w:val="1"/>
-      <w:numFmt w:val="lowerLetter"/>
-      <w:lvlText w:val="%2."/>
-      <w:lvlJc w:val="left"/>
-      <w:pPr>
-        <w:ind w:left="1440" w:hanging="360"/>
-      </w:pPr>
-    </w:lvl>
-    <w:lvl w:ilvl="2" w:tplc="0410001B" w:tentative="1">
-      <w:start w:val="1"/>
-      <w:numFmt w:val="lowerRoman"/>
-      <w:lvlText w:val="%3."/>
-      <w:lvlJc w:val="right"/>
-      <w:pPr>
-        <w:ind w:left="2160" w:hanging="180"/>
-      </w:pPr>
-    </w:lvl>
-    <w:lvl w:ilvl="3" w:tplc="0410000F" w:tentative="1">
-      <w:start w:val="1"/>
-      <w:numFmt w:val="decimal"/>
-      <w:lvlText w:val="%4."/>
-      <w:lvlJc w:val="left"/>
-      <w:pPr>
-        <w:ind w:left="2880" w:hanging="360"/>
-      </w:pPr>
-    </w:lvl>
-    <w:lvl w:ilvl="4" w:tplc="04100019" w:tentative="1">
-      <w:start w:val="1"/>
-      <w:numFmt w:val="lowerLetter"/>
-      <w:lvlText w:val="%5."/>
-      <w:lvlJc w:val="left"/>
-      <w:pPr>
-        <w:ind w:left="3600" w:hanging="360"/>
-      </w:pPr>
-    </w:lvl>
-    <w:lvl w:ilvl="5" w:tplc="0410001B" w:tentative="1">
-      <w:start w:val="1"/>
-      <w:numFmt w:val="lowerRoman"/>
-      <w:lvlText w:val="%6."/>
-      <w:lvlJc w:val="right"/>
-      <w:pPr>
-        <w:ind w:left="4320" w:hanging="180"/>
-      </w:pPr>
-    </w:lvl>
-    <w:lvl w:ilvl="6" w:tplc="0410000F" w:tentative="1">
-      <w:start w:val="1"/>
-      <w:numFmt w:val="decimal"/>
-      <w:lvlText w:val="%7."/>
-      <w:lvlJc w:val="left"/>
-      <w:pPr>
-        <w:ind w:left="5040" w:hanging="360"/>
-      </w:pPr>
-    </w:lvl>
-    <w:lvl w:ilvl="7" w:tplc="04100019" w:tentative="1">
-      <w:start w:val="1"/>
-      <w:numFmt w:val="lowerLetter"/>
-      <w:lvlText w:val="%8."/>
-      <w:lvlJc w:val="left"/>
-      <w:pPr>
-        <w:ind w:left="5760" w:hanging="360"/>
-      </w:pPr>
-    </w:lvl>
-    <w:lvl w:ilvl="8" w:tplc="0410001B" w:tentative="1">
-      <w:start w:val="1"/>
-      <w:numFmt w:val="lowerRoman"/>
-      <w:lvlText w:val="%9."/>
-      <w:lvlJc w:val="right"/>
-      <w:pPr>
-        <w:ind w:left="6480" w:hanging="180"/>
-      </w:pPr>
+    <w:lvl w:ilvl="1">
+      <w:start w:val="5"/>
+      <w:numFmt w:val="decimal"/>
+      <w:isLgl/>
+      <w:lvlText w:val="%1.%2"/>
+      <w:lvlJc w:val="left"/>
+      <w:pPr>
+        <w:ind w:left="1140" w:hanging="600"/>
+      </w:pPr>
+      <w:rPr>
+        <w:rFonts w:hint="default"/>
+      </w:rPr>
+    </w:lvl>
+    <w:lvl w:ilvl="2">
+      <w:start w:val="2"/>
+      <w:numFmt w:val="decimal"/>
+      <w:isLgl/>
+      <w:lvlText w:val="%1.%2.%3"/>
+      <w:lvlJc w:val="left"/>
+      <w:pPr>
+        <w:ind w:left="1854" w:hanging="720"/>
+      </w:pPr>
+      <w:rPr>
+        <w:rFonts w:hint="default"/>
+      </w:rPr>
+    </w:lvl>
+    <w:lvl w:ilvl="3">
+      <w:start w:val="1"/>
+      <w:numFmt w:val="decimal"/>
+      <w:isLgl/>
+      <w:lvlText w:val="%1.%2.%3.%4"/>
+      <w:lvlJc w:val="left"/>
+      <w:pPr>
+        <w:ind w:left="1980" w:hanging="1080"/>
+      </w:pPr>
+      <w:rPr>
+        <w:rFonts w:hint="default"/>
+      </w:rPr>
+    </w:lvl>
+    <w:lvl w:ilvl="4">
+      <w:start w:val="1"/>
+      <w:numFmt w:val="decimal"/>
+      <w:isLgl/>
+      <w:lvlText w:val="%1.%2.%3.%4.%5"/>
+      <w:lvlJc w:val="left"/>
+      <w:pPr>
+        <w:ind w:left="2160" w:hanging="1080"/>
+      </w:pPr>
+      <w:rPr>
+        <w:rFonts w:hint="default"/>
+      </w:rPr>
+    </w:lvl>
+    <w:lvl w:ilvl="5">
+      <w:start w:val="1"/>
+      <w:numFmt w:val="decimal"/>
+      <w:isLgl/>
+      <w:lvlText w:val="%1.%2.%3.%4.%5.%6"/>
+      <w:lvlJc w:val="left"/>
+      <w:pPr>
+        <w:ind w:left="2700" w:hanging="1440"/>
+      </w:pPr>
+      <w:rPr>
+        <w:rFonts w:hint="default"/>
+      </w:rPr>
+    </w:lvl>
+    <w:lvl w:ilvl="6">
+      <w:start w:val="1"/>
+      <w:numFmt w:val="decimal"/>
+      <w:isLgl/>
+      <w:lvlText w:val="%1.%2.%3.%4.%5.%6.%7"/>
+      <w:lvlJc w:val="left"/>
+      <w:pPr>
+        <w:ind w:left="2880" w:hanging="1440"/>
+      </w:pPr>
+      <w:rPr>
+        <w:rFonts w:hint="default"/>
+      </w:rPr>
+    </w:lvl>
+    <w:lvl w:ilvl="7">
+      <w:start w:val="1"/>
+      <w:numFmt w:val="decimal"/>
+      <w:isLgl/>
+      <w:lvlText w:val="%1.%2.%3.%4.%5.%6.%7.%8"/>
+      <w:lvlJc w:val="left"/>
+      <w:pPr>
+        <w:ind w:left="3420" w:hanging="1800"/>
+      </w:pPr>
+      <w:rPr>
+        <w:rFonts w:hint="default"/>
+      </w:rPr>
+    </w:lvl>
+    <w:lvl w:ilvl="8">
+      <w:start w:val="1"/>
+      <w:numFmt w:val="decimal"/>
+      <w:isLgl/>
+      <w:lvlText w:val="%1.%2.%3.%4.%5.%6.%7.%8.%9"/>
+      <w:lvlJc w:val="left"/>
+      <w:pPr>
+        <w:ind w:left="3960" w:hanging="2160"/>
+      </w:pPr>
+      <w:rPr>
+        <w:rFonts w:hint="default"/>
+      </w:rPr>
     </w:lvl>
   </w:abstractNum>
   <w:abstractNum w:abstractNumId="38" w15:restartNumberingAfterBreak="0">
@@ -19753,9 +19747,9 @@
   </w:abstractNum>
   <w:abstractNum w:abstractNumId="53" w15:restartNumberingAfterBreak="0">
     <w:nsid w:val="7EF70E59"/>
-    <w:multiLevelType w:val="hybridMultilevel"/>
-    <w:tmpl w:val="86FCF658"/>
-    <w:lvl w:ilvl="0" w:tplc="0410000F">
+    <w:multiLevelType w:val="multilevel"/>
+    <w:tmpl w:val="9A8C74B8"/>
+    <w:lvl w:ilvl="0">
       <w:start w:val="1"/>
       <w:numFmt w:val="decimal"/>
       <w:lvlText w:val="%1."/>
@@ -19764,77 +19758,109 @@
         <w:ind w:left="720" w:hanging="360"/>
       </w:pPr>
     </w:lvl>
-    <w:lvl w:ilvl="1" w:tplc="04100019" w:tentative="1">
-      <w:start w:val="1"/>
-      <w:numFmt w:val="lowerLetter"/>
-      <w:lvlText w:val="%2."/>
-      <w:lvlJc w:val="left"/>
-      <w:pPr>
-        <w:ind w:left="1440" w:hanging="360"/>
-      </w:pPr>
-    </w:lvl>
-    <w:lvl w:ilvl="2" w:tplc="0410001B" w:tentative="1">
-      <w:start w:val="1"/>
-      <w:numFmt w:val="lowerRoman"/>
-      <w:lvlText w:val="%3."/>
-      <w:lvlJc w:val="right"/>
-      <w:pPr>
-        <w:ind w:left="2160" w:hanging="180"/>
-      </w:pPr>
-    </w:lvl>
-    <w:lvl w:ilvl="3" w:tplc="0410000F" w:tentative="1">
-      <w:start w:val="1"/>
-      <w:numFmt w:val="decimal"/>
-      <w:lvlText w:val="%4."/>
-      <w:lvlJc w:val="left"/>
-      <w:pPr>
-        <w:ind w:left="2880" w:hanging="360"/>
-      </w:pPr>
-    </w:lvl>
-    <w:lvl w:ilvl="4" w:tplc="04100019" w:tentative="1">
-      <w:start w:val="1"/>
-      <w:numFmt w:val="lowerLetter"/>
-      <w:lvlText w:val="%5."/>
-      <w:lvlJc w:val="left"/>
-      <w:pPr>
-        <w:ind w:left="3600" w:hanging="360"/>
-      </w:pPr>
-    </w:lvl>
-    <w:lvl w:ilvl="5" w:tplc="0410001B" w:tentative="1">
-      <w:start w:val="1"/>
-      <w:numFmt w:val="lowerRoman"/>
-      <w:lvlText w:val="%6."/>
-      <w:lvlJc w:val="right"/>
-      <w:pPr>
-        <w:ind w:left="4320" w:hanging="180"/>
-      </w:pPr>
-    </w:lvl>
-    <w:lvl w:ilvl="6" w:tplc="0410000F" w:tentative="1">
-      <w:start w:val="1"/>
-      <w:numFmt w:val="decimal"/>
-      <w:lvlText w:val="%7."/>
-      <w:lvlJc w:val="left"/>
-      <w:pPr>
-        <w:ind w:left="5040" w:hanging="360"/>
-      </w:pPr>
-    </w:lvl>
-    <w:lvl w:ilvl="7" w:tplc="04100019" w:tentative="1">
-      <w:start w:val="1"/>
-      <w:numFmt w:val="lowerLetter"/>
-      <w:lvlText w:val="%8."/>
-      <w:lvlJc w:val="left"/>
-      <w:pPr>
-        <w:ind w:left="5760" w:hanging="360"/>
-      </w:pPr>
-    </w:lvl>
-    <w:lvl w:ilvl="8" w:tplc="0410001B" w:tentative="1">
-      <w:start w:val="1"/>
-      <w:numFmt w:val="lowerRoman"/>
-      <w:lvlText w:val="%9."/>
-      <w:lvlJc w:val="right"/>
-      <w:pPr>
-        <w:ind w:left="6480" w:hanging="180"/>
-      </w:pPr>
+    <w:lvl w:ilvl="1">
+      <w:start w:val="5"/>
+      <w:numFmt w:val="decimal"/>
+      <w:isLgl/>
+      <w:lvlText w:val="%1.%2"/>
+      <w:lvlJc w:val="left"/>
+      <w:pPr>
+        <w:ind w:left="1185" w:hanging="645"/>
+      </w:pPr>
+      <w:rPr>
+        <w:rFonts w:hint="default"/>
+      </w:rPr>
+    </w:lvl>
+    <w:lvl w:ilvl="2">
+      <w:start w:val="1"/>
+      <w:numFmt w:val="decimal"/>
+      <w:isLgl/>
+      <w:lvlText w:val="%1.%2.%3"/>
+      <w:lvlJc w:val="left"/>
+      <w:pPr>
+        <w:ind w:left="1440" w:hanging="720"/>
+      </w:pPr>
+      <w:rPr>
+        <w:rFonts w:hint="default"/>
+      </w:rPr>
+    </w:lvl>
+    <w:lvl w:ilvl="3">
+      <w:start w:val="1"/>
+      <w:numFmt w:val="decimal"/>
+      <w:isLgl/>
+      <w:lvlText w:val="%1.%2.%3.%4"/>
+      <w:lvlJc w:val="left"/>
+      <w:pPr>
+        <w:ind w:left="1980" w:hanging="1080"/>
+      </w:pPr>
+      <w:rPr>
+        <w:rFonts w:hint="default"/>
+      </w:rPr>
+    </w:lvl>
+    <w:lvl w:ilvl="4">
+      <w:start w:val="1"/>
+      <w:numFmt w:val="decimal"/>
+      <w:isLgl/>
+      <w:lvlText w:val="%1.%2.%3.%4.%5"/>
+      <w:lvlJc w:val="left"/>
+      <w:pPr>
+        <w:ind w:left="2160" w:hanging="1080"/>
+      </w:pPr>
+      <w:rPr>
+        <w:rFonts w:hint="default"/>
+      </w:rPr>
+    </w:lvl>
+    <w:lvl w:ilvl="5">
+      <w:start w:val="1"/>
+      <w:numFmt w:val="decimal"/>
+      <w:isLgl/>
+      <w:lvlText w:val="%1.%2.%3.%4.%5.%6"/>
+      <w:lvlJc w:val="left"/>
+      <w:pPr>
+        <w:ind w:left="2700" w:hanging="1440"/>
+      </w:pPr>
+      <w:rPr>
+        <w:rFonts w:hint="default"/>
+      </w:rPr>
+    </w:lvl>
+    <w:lvl w:ilvl="6">
+      <w:start w:val="1"/>
+      <w:numFmt w:val="decimal"/>
+      <w:isLgl/>
+      <w:lvlText w:val="%1.%2.%3.%4.%5.%6.%7"/>
+      <w:lvlJc w:val="left"/>
+      <w:pPr>
+        <w:ind w:left="2880" w:hanging="1440"/>
+      </w:pPr>
+      <w:rPr>
+        <w:rFonts w:hint="default"/>
+      </w:rPr>
+    </w:lvl>
+    <w:lvl w:ilvl="7">
+      <w:start w:val="1"/>
+      <w:numFmt w:val="decimal"/>
+      <w:isLgl/>
+      <w:lvlText w:val="%1.%2.%3.%4.%5.%6.%7.%8"/>
+      <w:lvlJc w:val="left"/>
+      <w:pPr>
+        <w:ind w:left="3420" w:hanging="1800"/>
+      </w:pPr>
+      <w:rPr>
+        <w:rFonts w:hint="default"/>
+      </w:rPr>
+    </w:lvl>
+    <w:lvl w:ilvl="8">
+      <w:start w:val="1"/>
+      <w:numFmt w:val="decimal"/>
+      <w:isLgl/>
+      <w:lvlText w:val="%1.%2.%3.%4.%5.%6.%7.%8.%9"/>
+      <w:lvlJc w:val="left"/>
+      <w:pPr>
+        <w:ind w:left="3960" w:hanging="2160"/>
+      </w:pPr>
+      <w:rPr>
+        <w:rFonts w:hint="default"/>
+      </w:rPr>
     </w:lvl>
   </w:abstractNum>
   <w:abstractNum w:abstractNumId="54" w15:restartNumberingAfterBreak="0">
@@ -21255,7 +21281,7 @@
 </file>
 
 <file path=customXml/itemProps1.xml><?xml version="1.0" encoding="utf-8"?>
-<ds:datastoreItem xmlns:ds="http://schemas.openxmlformats.org/officeDocument/2006/customXml" ds:itemID="{810DC000-43CA-4DB1-9199-15B150BEE6BB}">
+<ds:datastoreItem xmlns:ds="http://schemas.openxmlformats.org/officeDocument/2006/customXml" ds:itemID="{82F0DE70-86C9-47A4-9C8E-1222898E05BA}">
   <ds:schemaRefs>
     <ds:schemaRef ds:uri="http://schemas.openxmlformats.org/officeDocument/2006/bibliography"/>
   </ds:schemaRefs>

</xml_diff>

<commit_message>
Vengono inseriti in Documentazione_BizBong.docx i SequenceDiagram, ActivityDiagram e UML
Vengono inseriti nel documento i diagrammi:
-Sequence;
-Activity;
-UML.
</commit_message>
<xml_diff>
--- a/Deliverables/Documentazione_BizBong.docx
+++ b/Deliverables/Documentazione_BizBong.docx
@@ -161,7 +161,26 @@
           <w:lang w:val="en-US"/>
         </w:rPr>
         <w:br/>
-        <w:t>Versione 1.2.3</w:t>
+      </w:r>
+      <w:proofErr w:type="spellStart"/>
+      <w:r>
+        <w:rPr>
+          <w:b/>
+          <w:sz w:val="36"/>
+          <w:szCs w:val="36"/>
+          <w:lang w:val="en-US"/>
+        </w:rPr>
+        <w:t>Versione</w:t>
+      </w:r>
+      <w:proofErr w:type="spellEnd"/>
+      <w:r>
+        <w:rPr>
+          <w:b/>
+          <w:sz w:val="36"/>
+          <w:szCs w:val="36"/>
+          <w:lang w:val="en-US"/>
+        </w:rPr>
+        <w:t xml:space="preserve"> 2.0.0</w:t>
       </w:r>
     </w:p>
     <w:p>
@@ -463,8 +482,18 @@
                 <w:sz w:val="20"/>
                 <w:szCs w:val="20"/>
               </w:rPr>
-              <w:t>Michele Citro</w:t>
-            </w:r>
+              <w:t xml:space="preserve">Michele </w:t>
+            </w:r>
+            <w:proofErr w:type="spellStart"/>
+            <w:r>
+              <w:rPr>
+                <w:rFonts w:ascii="Times New Roman" w:eastAsia="Times New Roman" w:hAnsi="Times New Roman" w:cs="Times New Roman"/>
+                <w:sz w:val="20"/>
+                <w:szCs w:val="20"/>
+              </w:rPr>
+              <w:t>Citro</w:t>
+            </w:r>
+            <w:proofErr w:type="spellEnd"/>
           </w:p>
         </w:tc>
         <w:tc>
@@ -509,14 +538,34 @@
               <w:widowControl w:val="0"/>
               <w:spacing w:line="240" w:lineRule="auto"/>
             </w:pPr>
+            <w:proofErr w:type="spellStart"/>
             <w:r>
               <w:rPr>
                 <w:rFonts w:ascii="Times New Roman" w:eastAsia="Times New Roman" w:hAnsi="Times New Roman" w:cs="Times New Roman"/>
                 <w:sz w:val="20"/>
                 <w:szCs w:val="20"/>
               </w:rPr>
-              <w:t>Vladyslav Sikorskyy</w:t>
-            </w:r>
+              <w:t>Vladyslav</w:t>
+            </w:r>
+            <w:proofErr w:type="spellEnd"/>
+            <w:r>
+              <w:rPr>
+                <w:rFonts w:ascii="Times New Roman" w:eastAsia="Times New Roman" w:hAnsi="Times New Roman" w:cs="Times New Roman"/>
+                <w:sz w:val="20"/>
+                <w:szCs w:val="20"/>
+              </w:rPr>
+              <w:t xml:space="preserve"> </w:t>
+            </w:r>
+            <w:proofErr w:type="spellStart"/>
+            <w:r>
+              <w:rPr>
+                <w:rFonts w:ascii="Times New Roman" w:eastAsia="Times New Roman" w:hAnsi="Times New Roman" w:cs="Times New Roman"/>
+                <w:sz w:val="20"/>
+                <w:szCs w:val="20"/>
+              </w:rPr>
+              <w:t>Sikorskyy</w:t>
+            </w:r>
+            <w:proofErr w:type="spellEnd"/>
           </w:p>
         </w:tc>
         <w:tc>
@@ -701,8 +750,18 @@
                 <w:sz w:val="20"/>
                 <w:szCs w:val="20"/>
               </w:rPr>
-              <w:t>Michele Citro</w:t>
-            </w:r>
+              <w:t xml:space="preserve">Michele </w:t>
+            </w:r>
+            <w:proofErr w:type="spellStart"/>
+            <w:r>
+              <w:rPr>
+                <w:rFonts w:ascii="Times New Roman" w:eastAsia="Times New Roman" w:hAnsi="Times New Roman" w:cs="Times New Roman"/>
+                <w:sz w:val="20"/>
+                <w:szCs w:val="20"/>
+              </w:rPr>
+              <w:t>Citro</w:t>
+            </w:r>
+            <w:proofErr w:type="spellEnd"/>
           </w:p>
         </w:tc>
       </w:tr>
@@ -720,14 +779,34 @@
               <w:widowControl w:val="0"/>
               <w:spacing w:line="240" w:lineRule="auto"/>
             </w:pPr>
+            <w:proofErr w:type="spellStart"/>
             <w:r>
               <w:rPr>
                 <w:rFonts w:ascii="Times New Roman" w:eastAsia="Times New Roman" w:hAnsi="Times New Roman" w:cs="Times New Roman"/>
                 <w:sz w:val="20"/>
                 <w:szCs w:val="20"/>
               </w:rPr>
-              <w:t>Vladyslav Sikorskyy</w:t>
-            </w:r>
+              <w:t>Vladyslav</w:t>
+            </w:r>
+            <w:proofErr w:type="spellEnd"/>
+            <w:r>
+              <w:rPr>
+                <w:rFonts w:ascii="Times New Roman" w:eastAsia="Times New Roman" w:hAnsi="Times New Roman" w:cs="Times New Roman"/>
+                <w:sz w:val="20"/>
+                <w:szCs w:val="20"/>
+              </w:rPr>
+              <w:t xml:space="preserve"> </w:t>
+            </w:r>
+            <w:proofErr w:type="spellStart"/>
+            <w:r>
+              <w:rPr>
+                <w:rFonts w:ascii="Times New Roman" w:eastAsia="Times New Roman" w:hAnsi="Times New Roman" w:cs="Times New Roman"/>
+                <w:sz w:val="20"/>
+                <w:szCs w:val="20"/>
+              </w:rPr>
+              <w:t>Sikorskyy</w:t>
+            </w:r>
+            <w:proofErr w:type="spellEnd"/>
           </w:p>
         </w:tc>
       </w:tr>
@@ -780,14 +859,34 @@
           <w:szCs w:val="32"/>
         </w:rPr>
       </w:pPr>
+      <w:proofErr w:type="spellStart"/>
       <w:r>
         <w:rPr>
           <w:b/>
           <w:sz w:val="32"/>
           <w:szCs w:val="32"/>
         </w:rPr>
-        <w:t>Revision History</w:t>
-      </w:r>
+        <w:t>Revision</w:t>
+      </w:r>
+      <w:proofErr w:type="spellEnd"/>
+      <w:r>
+        <w:rPr>
+          <w:b/>
+          <w:sz w:val="32"/>
+          <w:szCs w:val="32"/>
+        </w:rPr>
+        <w:t xml:space="preserve"> </w:t>
+      </w:r>
+      <w:proofErr w:type="spellStart"/>
+      <w:r>
+        <w:rPr>
+          <w:b/>
+          <w:sz w:val="32"/>
+          <w:szCs w:val="32"/>
+        </w:rPr>
+        <w:t>History</w:t>
+      </w:r>
+      <w:proofErr w:type="spellEnd"/>
     </w:p>
     <w:p>
       <w:pPr>
@@ -1009,8 +1108,54 @@
                 <w:sz w:val="20"/>
                 <w:szCs w:val="20"/>
               </w:rPr>
-              <w:t>Pietro Clemente, Renato Matarazzo, Vladyslav Sikorskyy, Michele Citro</w:t>
-            </w:r>
+              <w:t xml:space="preserve">Pietro Clemente, Renato Matarazzo, </w:t>
+            </w:r>
+            <w:proofErr w:type="spellStart"/>
+            <w:r>
+              <w:rPr>
+                <w:rFonts w:ascii="Times New Roman" w:eastAsia="Times New Roman" w:hAnsi="Times New Roman" w:cs="Times New Roman"/>
+                <w:sz w:val="20"/>
+                <w:szCs w:val="20"/>
+              </w:rPr>
+              <w:t>Vladyslav</w:t>
+            </w:r>
+            <w:proofErr w:type="spellEnd"/>
+            <w:r>
+              <w:rPr>
+                <w:rFonts w:ascii="Times New Roman" w:eastAsia="Times New Roman" w:hAnsi="Times New Roman" w:cs="Times New Roman"/>
+                <w:sz w:val="20"/>
+                <w:szCs w:val="20"/>
+              </w:rPr>
+              <w:t xml:space="preserve"> </w:t>
+            </w:r>
+            <w:proofErr w:type="spellStart"/>
+            <w:r>
+              <w:rPr>
+                <w:rFonts w:ascii="Times New Roman" w:eastAsia="Times New Roman" w:hAnsi="Times New Roman" w:cs="Times New Roman"/>
+                <w:sz w:val="20"/>
+                <w:szCs w:val="20"/>
+              </w:rPr>
+              <w:t>Sikorskyy</w:t>
+            </w:r>
+            <w:proofErr w:type="spellEnd"/>
+            <w:r>
+              <w:rPr>
+                <w:rFonts w:ascii="Times New Roman" w:eastAsia="Times New Roman" w:hAnsi="Times New Roman" w:cs="Times New Roman"/>
+                <w:sz w:val="20"/>
+                <w:szCs w:val="20"/>
+              </w:rPr>
+              <w:t xml:space="preserve">, Michele </w:t>
+            </w:r>
+            <w:proofErr w:type="spellStart"/>
+            <w:r>
+              <w:rPr>
+                <w:rFonts w:ascii="Times New Roman" w:eastAsia="Times New Roman" w:hAnsi="Times New Roman" w:cs="Times New Roman"/>
+                <w:sz w:val="20"/>
+                <w:szCs w:val="20"/>
+              </w:rPr>
+              <w:t>Citro</w:t>
+            </w:r>
+            <w:proofErr w:type="spellEnd"/>
           </w:p>
         </w:tc>
       </w:tr>
@@ -1173,14 +1318,34 @@
               <w:widowControl w:val="0"/>
               <w:spacing w:line="240" w:lineRule="auto"/>
             </w:pPr>
+            <w:proofErr w:type="spellStart"/>
             <w:r>
               <w:rPr>
                 <w:rFonts w:ascii="Times New Roman" w:eastAsia="Times New Roman" w:hAnsi="Times New Roman" w:cs="Times New Roman"/>
                 <w:sz w:val="20"/>
                 <w:szCs w:val="20"/>
               </w:rPr>
-              <w:t>Vladyslav Sikorskyy</w:t>
-            </w:r>
+              <w:t>Vladyslav</w:t>
+            </w:r>
+            <w:proofErr w:type="spellEnd"/>
+            <w:r>
+              <w:rPr>
+                <w:rFonts w:ascii="Times New Roman" w:eastAsia="Times New Roman" w:hAnsi="Times New Roman" w:cs="Times New Roman"/>
+                <w:sz w:val="20"/>
+                <w:szCs w:val="20"/>
+              </w:rPr>
+              <w:t xml:space="preserve"> </w:t>
+            </w:r>
+            <w:proofErr w:type="spellStart"/>
+            <w:r>
+              <w:rPr>
+                <w:rFonts w:ascii="Times New Roman" w:eastAsia="Times New Roman" w:hAnsi="Times New Roman" w:cs="Times New Roman"/>
+                <w:sz w:val="20"/>
+                <w:szCs w:val="20"/>
+              </w:rPr>
+              <w:t>Sikorskyy</w:t>
+            </w:r>
+            <w:proofErr w:type="spellEnd"/>
           </w:p>
         </w:tc>
       </w:tr>
@@ -1264,8 +1429,18 @@
                 <w:sz w:val="20"/>
                 <w:szCs w:val="20"/>
               </w:rPr>
-              <w:t>Pietro Clemente, Michele Citro</w:t>
-            </w:r>
+              <w:t xml:space="preserve">Pietro Clemente, Michele </w:t>
+            </w:r>
+            <w:proofErr w:type="spellStart"/>
+            <w:r>
+              <w:rPr>
+                <w:rFonts w:ascii="Times New Roman" w:eastAsia="Times New Roman" w:hAnsi="Times New Roman" w:cs="Times New Roman"/>
+                <w:sz w:val="20"/>
+                <w:szCs w:val="20"/>
+              </w:rPr>
+              <w:t>Citro</w:t>
+            </w:r>
+            <w:proofErr w:type="spellEnd"/>
           </w:p>
         </w:tc>
       </w:tr>
@@ -1349,8 +1524,54 @@
                 <w:sz w:val="20"/>
                 <w:szCs w:val="20"/>
               </w:rPr>
-              <w:t>Pietro Clemente, Renato Matarazzo, Vladyslav Sikorskyy, Michele Citro</w:t>
-            </w:r>
+              <w:t xml:space="preserve">Pietro Clemente, Renato Matarazzo, </w:t>
+            </w:r>
+            <w:proofErr w:type="spellStart"/>
+            <w:r>
+              <w:rPr>
+                <w:rFonts w:ascii="Times New Roman" w:eastAsia="Times New Roman" w:hAnsi="Times New Roman" w:cs="Times New Roman"/>
+                <w:sz w:val="20"/>
+                <w:szCs w:val="20"/>
+              </w:rPr>
+              <w:t>Vladyslav</w:t>
+            </w:r>
+            <w:proofErr w:type="spellEnd"/>
+            <w:r>
+              <w:rPr>
+                <w:rFonts w:ascii="Times New Roman" w:eastAsia="Times New Roman" w:hAnsi="Times New Roman" w:cs="Times New Roman"/>
+                <w:sz w:val="20"/>
+                <w:szCs w:val="20"/>
+              </w:rPr>
+              <w:t xml:space="preserve"> </w:t>
+            </w:r>
+            <w:proofErr w:type="spellStart"/>
+            <w:r>
+              <w:rPr>
+                <w:rFonts w:ascii="Times New Roman" w:eastAsia="Times New Roman" w:hAnsi="Times New Roman" w:cs="Times New Roman"/>
+                <w:sz w:val="20"/>
+                <w:szCs w:val="20"/>
+              </w:rPr>
+              <w:t>Sikorskyy</w:t>
+            </w:r>
+            <w:proofErr w:type="spellEnd"/>
+            <w:r>
+              <w:rPr>
+                <w:rFonts w:ascii="Times New Roman" w:eastAsia="Times New Roman" w:hAnsi="Times New Roman" w:cs="Times New Roman"/>
+                <w:sz w:val="20"/>
+                <w:szCs w:val="20"/>
+              </w:rPr>
+              <w:t xml:space="preserve">, Michele </w:t>
+            </w:r>
+            <w:proofErr w:type="spellStart"/>
+            <w:r>
+              <w:rPr>
+                <w:rFonts w:ascii="Times New Roman" w:eastAsia="Times New Roman" w:hAnsi="Times New Roman" w:cs="Times New Roman"/>
+                <w:sz w:val="20"/>
+                <w:szCs w:val="20"/>
+              </w:rPr>
+              <w:t>Citro</w:t>
+            </w:r>
+            <w:proofErr w:type="spellEnd"/>
           </w:p>
         </w:tc>
       </w:tr>
@@ -1462,14 +1683,52 @@
               </w:rPr>
               <w:t xml:space="preserve">, </w:t>
             </w:r>
+            <w:proofErr w:type="spellStart"/>
             <w:r>
               <w:rPr>
                 <w:rFonts w:ascii="Times New Roman" w:eastAsia="Times New Roman" w:hAnsi="Times New Roman" w:cs="Times New Roman"/>
                 <w:sz w:val="20"/>
                 <w:szCs w:val="20"/>
               </w:rPr>
-              <w:t>Vladyslav Sikorskyy, Michele Citro</w:t>
-            </w:r>
+              <w:t>Vladyslav</w:t>
+            </w:r>
+            <w:proofErr w:type="spellEnd"/>
+            <w:r>
+              <w:rPr>
+                <w:rFonts w:ascii="Times New Roman" w:eastAsia="Times New Roman" w:hAnsi="Times New Roman" w:cs="Times New Roman"/>
+                <w:sz w:val="20"/>
+                <w:szCs w:val="20"/>
+              </w:rPr>
+              <w:t xml:space="preserve"> </w:t>
+            </w:r>
+            <w:proofErr w:type="spellStart"/>
+            <w:r>
+              <w:rPr>
+                <w:rFonts w:ascii="Times New Roman" w:eastAsia="Times New Roman" w:hAnsi="Times New Roman" w:cs="Times New Roman"/>
+                <w:sz w:val="20"/>
+                <w:szCs w:val="20"/>
+              </w:rPr>
+              <w:t>Sikorskyy</w:t>
+            </w:r>
+            <w:proofErr w:type="spellEnd"/>
+            <w:r>
+              <w:rPr>
+                <w:rFonts w:ascii="Times New Roman" w:eastAsia="Times New Roman" w:hAnsi="Times New Roman" w:cs="Times New Roman"/>
+                <w:sz w:val="20"/>
+                <w:szCs w:val="20"/>
+              </w:rPr>
+              <w:t xml:space="preserve">, Michele </w:t>
+            </w:r>
+            <w:proofErr w:type="spellStart"/>
+            <w:r>
+              <w:rPr>
+                <w:rFonts w:ascii="Times New Roman" w:eastAsia="Times New Roman" w:hAnsi="Times New Roman" w:cs="Times New Roman"/>
+                <w:sz w:val="20"/>
+                <w:szCs w:val="20"/>
+              </w:rPr>
+              <w:t>Citro</w:t>
+            </w:r>
+            <w:proofErr w:type="spellEnd"/>
           </w:p>
         </w:tc>
       </w:tr>
@@ -3275,6 +3534,7 @@
           <w:szCs w:val="28"/>
         </w:rPr>
       </w:pPr>
+      <w:proofErr w:type="spellStart"/>
       <w:r>
         <w:rPr>
           <w:rFonts w:ascii="Arimo" w:eastAsia="Times New Roman" w:hAnsi="Arimo" w:cs="Arimo"/>
@@ -3284,6 +3544,7 @@
         </w:rPr>
         <w:t>Usability</w:t>
       </w:r>
+      <w:proofErr w:type="spellEnd"/>
       <w:r>
         <w:rPr>
           <w:rFonts w:ascii="Arimo" w:eastAsia="Times New Roman" w:hAnsi="Arimo" w:cs="Arimo"/>
@@ -3457,7 +3718,25 @@
           <w:sz w:val="28"/>
           <w:szCs w:val="28"/>
         </w:rPr>
-        <w:t>, il sistema permette la chiusura in modo corretto dell’ applicazione e il riavvio delle proprie attività.</w:t>
+        <w:t xml:space="preserve">, il sistema permette la chiusura in modo corretto </w:t>
+      </w:r>
+      <w:proofErr w:type="gramStart"/>
+      <w:r>
+        <w:rPr>
+          <w:rFonts w:ascii="Arimo" w:eastAsia="Times New Roman" w:hAnsi="Arimo" w:cs="Arimo"/>
+          <w:sz w:val="28"/>
+          <w:szCs w:val="28"/>
+        </w:rPr>
+        <w:t>dell’ applicazione</w:t>
+      </w:r>
+      <w:proofErr w:type="gramEnd"/>
+      <w:r>
+        <w:rPr>
+          <w:rFonts w:ascii="Arimo" w:eastAsia="Times New Roman" w:hAnsi="Arimo" w:cs="Arimo"/>
+          <w:sz w:val="28"/>
+          <w:szCs w:val="28"/>
+        </w:rPr>
+        <w:t xml:space="preserve"> e il riavvio delle proprie attività.</w:t>
       </w:r>
       <w:r>
         <w:rPr>
@@ -3523,7 +3802,61 @@
           <w:sz w:val="28"/>
           <w:szCs w:val="28"/>
         </w:rPr>
-        <w:t>Alcuni user tasks devono essere time critical.</w:t>
+        <w:t xml:space="preserve">Alcuni </w:t>
+      </w:r>
+      <w:proofErr w:type="spellStart"/>
+      <w:r>
+        <w:rPr>
+          <w:rFonts w:ascii="Arimo" w:eastAsia="Times New Roman" w:hAnsi="Arimo" w:cs="Arimo"/>
+          <w:sz w:val="28"/>
+          <w:szCs w:val="28"/>
+        </w:rPr>
+        <w:t>user</w:t>
+      </w:r>
+      <w:proofErr w:type="spellEnd"/>
+      <w:r>
+        <w:rPr>
+          <w:rFonts w:ascii="Arimo" w:eastAsia="Times New Roman" w:hAnsi="Arimo" w:cs="Arimo"/>
+          <w:sz w:val="28"/>
+          <w:szCs w:val="28"/>
+        </w:rPr>
+        <w:t xml:space="preserve"> </w:t>
+      </w:r>
+      <w:proofErr w:type="spellStart"/>
+      <w:r>
+        <w:rPr>
+          <w:rFonts w:ascii="Arimo" w:eastAsia="Times New Roman" w:hAnsi="Arimo" w:cs="Arimo"/>
+          <w:sz w:val="28"/>
+          <w:szCs w:val="28"/>
+        </w:rPr>
+        <w:t>tasks</w:t>
+      </w:r>
+      <w:proofErr w:type="spellEnd"/>
+      <w:r>
+        <w:rPr>
+          <w:rFonts w:ascii="Arimo" w:eastAsia="Times New Roman" w:hAnsi="Arimo" w:cs="Arimo"/>
+          <w:sz w:val="28"/>
+          <w:szCs w:val="28"/>
+        </w:rPr>
+        <w:t xml:space="preserve"> devono essere time </w:t>
+      </w:r>
+      <w:proofErr w:type="spellStart"/>
+      <w:r>
+        <w:rPr>
+          <w:rFonts w:ascii="Arimo" w:eastAsia="Times New Roman" w:hAnsi="Arimo" w:cs="Arimo"/>
+          <w:sz w:val="28"/>
+          <w:szCs w:val="28"/>
+        </w:rPr>
+        <w:t>critical</w:t>
+      </w:r>
+      <w:proofErr w:type="spellEnd"/>
+      <w:r>
+        <w:rPr>
+          <w:rFonts w:ascii="Arimo" w:eastAsia="Times New Roman" w:hAnsi="Arimo" w:cs="Arimo"/>
+          <w:sz w:val="28"/>
+          <w:szCs w:val="28"/>
+        </w:rPr>
+        <w:t>.</w:t>
       </w:r>
     </w:p>
     <w:p>
@@ -3565,6 +3898,7 @@
           <w:szCs w:val="28"/>
         </w:rPr>
       </w:pPr>
+      <w:proofErr w:type="spellStart"/>
       <w:r>
         <w:rPr>
           <w:rFonts w:ascii="Arimo" w:eastAsia="Times New Roman" w:hAnsi="Arimo" w:cs="Arimo"/>
@@ -3574,6 +3908,7 @@
         </w:rPr>
         <w:t>Implementation</w:t>
       </w:r>
+      <w:proofErr w:type="spellEnd"/>
       <w:r>
         <w:rPr>
           <w:rFonts w:ascii="Arimo" w:eastAsia="Times New Roman" w:hAnsi="Arimo" w:cs="Arimo"/>
@@ -3633,7 +3968,25 @@
           <w:sz w:val="28"/>
           <w:szCs w:val="28"/>
         </w:rPr>
-        <w:t>piattaforme Android versioni</w:t>
+        <w:t xml:space="preserve">piattaforme </w:t>
+      </w:r>
+      <w:proofErr w:type="spellStart"/>
+      <w:r>
+        <w:rPr>
+          <w:rFonts w:ascii="Arimo" w:eastAsia="Times New Roman" w:hAnsi="Arimo" w:cs="Arimo"/>
+          <w:sz w:val="28"/>
+          <w:szCs w:val="28"/>
+        </w:rPr>
+        <w:t>Android</w:t>
+      </w:r>
+      <w:proofErr w:type="spellEnd"/>
+      <w:r>
+        <w:rPr>
+          <w:rFonts w:ascii="Arimo" w:eastAsia="Times New Roman" w:hAnsi="Arimo" w:cs="Arimo"/>
+          <w:sz w:val="28"/>
+          <w:szCs w:val="28"/>
+        </w:rPr>
+        <w:t xml:space="preserve"> versioni</w:t>
       </w:r>
       <w:r>
         <w:rPr>
@@ -3695,7 +4048,25 @@
           <w:sz w:val="28"/>
           <w:szCs w:val="28"/>
         </w:rPr>
-        <w:t>Il sistema si collega ad un server per l’inoltro di informazioni e quindi la gestione di una comunicazione client/server da parte di esso con il disposito.</w:t>
+        <w:t xml:space="preserve">Il sistema si collega ad un server per l’inoltro di informazioni e quindi la gestione di una comunicazione client/server da parte di esso con il </w:t>
+      </w:r>
+      <w:proofErr w:type="spellStart"/>
+      <w:r>
+        <w:rPr>
+          <w:rFonts w:ascii="Arimo" w:eastAsia="Times New Roman" w:hAnsi="Arimo" w:cs="Arimo"/>
+          <w:sz w:val="28"/>
+          <w:szCs w:val="28"/>
+        </w:rPr>
+        <w:t>disposito</w:t>
+      </w:r>
+      <w:proofErr w:type="spellEnd"/>
+      <w:r>
+        <w:rPr>
+          <w:rFonts w:ascii="Arimo" w:eastAsia="Times New Roman" w:hAnsi="Arimo" w:cs="Arimo"/>
+          <w:sz w:val="28"/>
+          <w:szCs w:val="28"/>
+        </w:rPr>
+        <w:t>.</w:t>
       </w:r>
     </w:p>
     <w:p>
@@ -3713,6 +4084,7 @@
           <w:szCs w:val="28"/>
         </w:rPr>
       </w:pPr>
+      <w:proofErr w:type="spellStart"/>
       <w:r>
         <w:rPr>
           <w:rFonts w:ascii="Arimo" w:eastAsia="Times New Roman" w:hAnsi="Arimo" w:cs="Arimo"/>
@@ -3722,6 +4094,7 @@
         </w:rPr>
         <w:t>Operation</w:t>
       </w:r>
+      <w:proofErr w:type="spellEnd"/>
       <w:r>
         <w:rPr>
           <w:rFonts w:ascii="Arimo" w:eastAsia="Times New Roman" w:hAnsi="Arimo" w:cs="Arimo"/>
@@ -3803,7 +4176,43 @@
           <w:sz w:val="28"/>
           <w:szCs w:val="28"/>
         </w:rPr>
-        <w:t>Il sistema può essere installato da qualsiasi utente dotato di un dispositivo smartphone o tablet adeguato.</w:t>
+        <w:t xml:space="preserve">Il sistema può essere installato da qualsiasi utente dotato di un dispositivo </w:t>
+      </w:r>
+      <w:proofErr w:type="spellStart"/>
+      <w:r>
+        <w:rPr>
+          <w:rFonts w:ascii="Arimo" w:eastAsia="Times New Roman" w:hAnsi="Arimo" w:cs="Arimo"/>
+          <w:sz w:val="28"/>
+          <w:szCs w:val="28"/>
+        </w:rPr>
+        <w:t>smartphone</w:t>
+      </w:r>
+      <w:proofErr w:type="spellEnd"/>
+      <w:r>
+        <w:rPr>
+          <w:rFonts w:ascii="Arimo" w:eastAsia="Times New Roman" w:hAnsi="Arimo" w:cs="Arimo"/>
+          <w:sz w:val="28"/>
+          <w:szCs w:val="28"/>
+        </w:rPr>
+        <w:t xml:space="preserve"> o </w:t>
+      </w:r>
+      <w:proofErr w:type="spellStart"/>
+      <w:r>
+        <w:rPr>
+          <w:rFonts w:ascii="Arimo" w:eastAsia="Times New Roman" w:hAnsi="Arimo" w:cs="Arimo"/>
+          <w:sz w:val="28"/>
+          <w:szCs w:val="28"/>
+        </w:rPr>
+        <w:t>tablet</w:t>
+      </w:r>
+      <w:proofErr w:type="spellEnd"/>
+      <w:r>
+        <w:rPr>
+          <w:rFonts w:ascii="Arimo" w:eastAsia="Times New Roman" w:hAnsi="Arimo" w:cs="Arimo"/>
+          <w:sz w:val="28"/>
+          <w:szCs w:val="28"/>
+        </w:rPr>
+        <w:t xml:space="preserve"> adeguato.</w:t>
       </w:r>
     </w:p>
     <w:p>
@@ -3864,7 +4273,25 @@
           <w:sz w:val="28"/>
           <w:szCs w:val="28"/>
         </w:rPr>
-        <w:t>Software Engineering” del professore Andrea De Lucia.</w:t>
+        <w:t xml:space="preserve">Software </w:t>
+      </w:r>
+      <w:proofErr w:type="spellStart"/>
+      <w:r>
+        <w:rPr>
+          <w:rFonts w:ascii="Arimo" w:eastAsia="Times New Roman" w:hAnsi="Arimo" w:cs="Arimo"/>
+          <w:sz w:val="28"/>
+          <w:szCs w:val="28"/>
+        </w:rPr>
+        <w:t>Engineering</w:t>
+      </w:r>
+      <w:proofErr w:type="spellEnd"/>
+      <w:r>
+        <w:rPr>
+          <w:rFonts w:ascii="Arimo" w:eastAsia="Times New Roman" w:hAnsi="Arimo" w:cs="Arimo"/>
+          <w:sz w:val="28"/>
+          <w:szCs w:val="28"/>
+        </w:rPr>
+        <w:t>” del professore Andrea De Lucia.</w:t>
       </w:r>
     </w:p>
     <w:p>
@@ -5112,15 +5539,33 @@
           <w:sz w:val="28"/>
           <w:szCs w:val="28"/>
         </w:rPr>
-        <w:t xml:space="preserve">Ritorna nella “Home” </w:t>
-      </w:r>
-      <w:r>
-        <w:rPr>
-          <w:rFonts w:ascii="Arimo" w:eastAsia="Times New Roman" w:hAnsi="Arimo" w:cs="Arimo"/>
-          <w:sz w:val="28"/>
-          <w:szCs w:val="28"/>
-        </w:rPr>
-        <w:t xml:space="preserve"> e s</w:t>
+        <w:t>Ritorna nella “</w:t>
+      </w:r>
+      <w:proofErr w:type="gramStart"/>
+      <w:r>
+        <w:rPr>
+          <w:rFonts w:ascii="Arimo" w:eastAsia="Times New Roman" w:hAnsi="Arimo" w:cs="Arimo"/>
+          <w:sz w:val="28"/>
+          <w:szCs w:val="28"/>
+        </w:rPr>
+        <w:t xml:space="preserve">Home” </w:t>
+      </w:r>
+      <w:r>
+        <w:rPr>
+          <w:rFonts w:ascii="Arimo" w:eastAsia="Times New Roman" w:hAnsi="Arimo" w:cs="Arimo"/>
+          <w:sz w:val="28"/>
+          <w:szCs w:val="28"/>
+        </w:rPr>
+        <w:t xml:space="preserve"> e</w:t>
+      </w:r>
+      <w:proofErr w:type="gramEnd"/>
+      <w:r>
+        <w:rPr>
+          <w:rFonts w:ascii="Arimo" w:eastAsia="Times New Roman" w:hAnsi="Arimo" w:cs="Arimo"/>
+          <w:sz w:val="28"/>
+          <w:szCs w:val="28"/>
+        </w:rPr>
+        <w:t xml:space="preserve"> s</w:t>
       </w:r>
       <w:r>
         <w:rPr>
@@ -5186,6 +5631,7 @@
         </w:rPr>
         <w:t xml:space="preserve">Chiude </w:t>
       </w:r>
+      <w:proofErr w:type="gramStart"/>
       <w:r>
         <w:rPr>
           <w:rFonts w:ascii="Arimo" w:eastAsia="Times New Roman" w:hAnsi="Arimo" w:cs="Arimo"/>
@@ -5200,7 +5646,16 @@
           <w:sz w:val="28"/>
           <w:szCs w:val="28"/>
         </w:rPr>
-        <w:t>applicazione.</w:t>
+        <w:t>applicazione</w:t>
+      </w:r>
+      <w:proofErr w:type="gramEnd"/>
+      <w:r>
+        <w:rPr>
+          <w:rFonts w:ascii="Arimo" w:eastAsia="Times New Roman" w:hAnsi="Arimo" w:cs="Arimo"/>
+          <w:sz w:val="28"/>
+          <w:szCs w:val="28"/>
+        </w:rPr>
+        <w:t>.</w:t>
       </w:r>
     </w:p>
     <w:p>
@@ -5330,8 +5785,18 @@
           <w:sz w:val="28"/>
           <w:szCs w:val="28"/>
         </w:rPr>
-        <w:t>Dalla “Home”  seleziona</w:t>
-      </w:r>
+        <w:t>Dalla “</w:t>
+      </w:r>
+      <w:proofErr w:type="gramStart"/>
+      <w:r>
+        <w:rPr>
+          <w:rFonts w:ascii="Arimo" w:eastAsia="Times New Roman" w:hAnsi="Arimo" w:cs="Arimo"/>
+          <w:sz w:val="28"/>
+          <w:szCs w:val="28"/>
+        </w:rPr>
+        <w:t>Home”  seleziona</w:t>
+      </w:r>
+      <w:proofErr w:type="gramEnd"/>
       <w:r>
         <w:rPr>
           <w:rFonts w:ascii="Arimo" w:eastAsia="Times New Roman" w:hAnsi="Arimo" w:cs="Arimo"/>
@@ -5667,7 +6132,25 @@
           <w:sz w:val="28"/>
           <w:szCs w:val="28"/>
         </w:rPr>
-        <w:t>L’ applicazione avvisa Silvia dell’ errore tramite “Toast”</w:t>
+        <w:t xml:space="preserve">L’ applicazione avvisa Silvia </w:t>
+      </w:r>
+      <w:proofErr w:type="gramStart"/>
+      <w:r>
+        <w:rPr>
+          <w:rFonts w:ascii="Arimo" w:eastAsia="Times New Roman" w:hAnsi="Arimo" w:cs="Arimo"/>
+          <w:sz w:val="28"/>
+          <w:szCs w:val="28"/>
+        </w:rPr>
+        <w:t>dell’ errore</w:t>
+      </w:r>
+      <w:proofErr w:type="gramEnd"/>
+      <w:r>
+        <w:rPr>
+          <w:rFonts w:ascii="Arimo" w:eastAsia="Times New Roman" w:hAnsi="Arimo" w:cs="Arimo"/>
+          <w:sz w:val="28"/>
+          <w:szCs w:val="28"/>
+        </w:rPr>
+        <w:t xml:space="preserve"> tramite “Toast”</w:t>
       </w:r>
     </w:p>
     <w:p>
@@ -6189,21 +6672,67 @@
         </w:rPr>
         <w:t xml:space="preserve">itivo </w:t>
       </w:r>
-      <w:r>
-        <w:rPr>
-          <w:rFonts w:ascii="Arimo" w:eastAsia="Times New Roman" w:hAnsi="Arimo" w:cs="Arimo"/>
-          <w:sz w:val="28"/>
-          <w:szCs w:val="28"/>
-        </w:rPr>
-        <w:t xml:space="preserve">smartphone o tablet </w:t>
-      </w:r>
-      <w:r>
-        <w:rPr>
-          <w:rFonts w:ascii="Arimo" w:eastAsia="Times New Roman" w:hAnsi="Arimo" w:cs="Arimo"/>
-          <w:sz w:val="28"/>
-          <w:szCs w:val="28"/>
-        </w:rPr>
-        <w:t xml:space="preserve">con sistema Android </w:t>
+      <w:proofErr w:type="spellStart"/>
+      <w:r>
+        <w:rPr>
+          <w:rFonts w:ascii="Arimo" w:eastAsia="Times New Roman" w:hAnsi="Arimo" w:cs="Arimo"/>
+          <w:sz w:val="28"/>
+          <w:szCs w:val="28"/>
+        </w:rPr>
+        <w:t>smartphone</w:t>
+      </w:r>
+      <w:proofErr w:type="spellEnd"/>
+      <w:r>
+        <w:rPr>
+          <w:rFonts w:ascii="Arimo" w:eastAsia="Times New Roman" w:hAnsi="Arimo" w:cs="Arimo"/>
+          <w:sz w:val="28"/>
+          <w:szCs w:val="28"/>
+        </w:rPr>
+        <w:t xml:space="preserve"> o </w:t>
+      </w:r>
+      <w:proofErr w:type="spellStart"/>
+      <w:r>
+        <w:rPr>
+          <w:rFonts w:ascii="Arimo" w:eastAsia="Times New Roman" w:hAnsi="Arimo" w:cs="Arimo"/>
+          <w:sz w:val="28"/>
+          <w:szCs w:val="28"/>
+        </w:rPr>
+        <w:t>tablet</w:t>
+      </w:r>
+      <w:proofErr w:type="spellEnd"/>
+      <w:r>
+        <w:rPr>
+          <w:rFonts w:ascii="Arimo" w:eastAsia="Times New Roman" w:hAnsi="Arimo" w:cs="Arimo"/>
+          <w:sz w:val="28"/>
+          <w:szCs w:val="28"/>
+        </w:rPr>
+        <w:t xml:space="preserve"> </w:t>
+      </w:r>
+      <w:r>
+        <w:rPr>
+          <w:rFonts w:ascii="Arimo" w:eastAsia="Times New Roman" w:hAnsi="Arimo" w:cs="Arimo"/>
+          <w:sz w:val="28"/>
+          <w:szCs w:val="28"/>
+        </w:rPr>
+        <w:t xml:space="preserve">con sistema </w:t>
+      </w:r>
+      <w:proofErr w:type="spellStart"/>
+      <w:r>
+        <w:rPr>
+          <w:rFonts w:ascii="Arimo" w:eastAsia="Times New Roman" w:hAnsi="Arimo" w:cs="Arimo"/>
+          <w:sz w:val="28"/>
+          <w:szCs w:val="28"/>
+        </w:rPr>
+        <w:t>Android</w:t>
+      </w:r>
+      <w:proofErr w:type="spellEnd"/>
+      <w:r>
+        <w:rPr>
+          <w:rFonts w:ascii="Arimo" w:eastAsia="Times New Roman" w:hAnsi="Arimo" w:cs="Arimo"/>
+          <w:sz w:val="28"/>
+          <w:szCs w:val="28"/>
+        </w:rPr>
+        <w:t xml:space="preserve"> </w:t>
       </w:r>
       <w:r>
         <w:rPr>
@@ -6367,6 +6896,7 @@
               </w:rPr>
               <w:t xml:space="preserve">Use Case: </w:t>
             </w:r>
+            <w:proofErr w:type="spellStart"/>
             <w:r>
               <w:rPr>
                 <w:rFonts w:ascii="Arimo" w:hAnsi="Arimo" w:cs="Arimo"/>
@@ -6375,6 +6905,7 @@
               </w:rPr>
               <w:t>MainActivity</w:t>
             </w:r>
+            <w:proofErr w:type="spellEnd"/>
           </w:p>
         </w:tc>
       </w:tr>
@@ -6402,6 +6933,7 @@
               </w:rPr>
               <w:t xml:space="preserve">ID: </w:t>
             </w:r>
+            <w:proofErr w:type="spellStart"/>
             <w:r>
               <w:rPr>
                 <w:rFonts w:ascii="Arimo" w:hAnsi="Arimo" w:cs="Arimo"/>
@@ -6410,6 +6942,7 @@
               </w:rPr>
               <w:t>Main</w:t>
             </w:r>
+            <w:proofErr w:type="spellEnd"/>
           </w:p>
         </w:tc>
       </w:tr>
@@ -6451,8 +6984,18 @@
                 <w:sz w:val="28"/>
                 <w:szCs w:val="28"/>
               </w:rPr>
-              <w:t>, App</w:t>
-            </w:r>
+              <w:t xml:space="preserve">, </w:t>
+            </w:r>
+            <w:proofErr w:type="spellStart"/>
+            <w:r>
+              <w:rPr>
+                <w:rFonts w:ascii="Arimo" w:hAnsi="Arimo" w:cs="Arimo"/>
+                <w:sz w:val="28"/>
+                <w:szCs w:val="28"/>
+              </w:rPr>
+              <w:t>App</w:t>
+            </w:r>
+            <w:proofErr w:type="spellEnd"/>
           </w:p>
         </w:tc>
       </w:tr>
@@ -6509,7 +7052,16 @@
                 <w:sz w:val="28"/>
                 <w:szCs w:val="28"/>
               </w:rPr>
-              <w:t xml:space="preserve"> l’A</w:t>
+              <w:t xml:space="preserve"> l’</w:t>
+            </w:r>
+            <w:proofErr w:type="spellStart"/>
+            <w:r>
+              <w:rPr>
+                <w:rFonts w:ascii="Arimo" w:hAnsi="Arimo" w:cs="Arimo"/>
+                <w:sz w:val="28"/>
+                <w:szCs w:val="28"/>
+              </w:rPr>
+              <w:t>A</w:t>
             </w:r>
             <w:r>
               <w:rPr>
@@ -6519,6 +7071,7 @@
               </w:rPr>
               <w:t>pp</w:t>
             </w:r>
+            <w:proofErr w:type="spellEnd"/>
           </w:p>
         </w:tc>
       </w:tr>
@@ -6786,7 +7339,25 @@
                 <w:sz w:val="28"/>
                 <w:szCs w:val="28"/>
               </w:rPr>
-              <w:t xml:space="preserve">     1. L’App sceglie la lingua da impostare;</w:t>
+              <w:t xml:space="preserve">     1. L’</w:t>
+            </w:r>
+            <w:proofErr w:type="spellStart"/>
+            <w:r>
+              <w:rPr>
+                <w:rFonts w:ascii="Arimo" w:hAnsi="Arimo" w:cs="Arimo"/>
+                <w:sz w:val="28"/>
+                <w:szCs w:val="28"/>
+              </w:rPr>
+              <w:t>App</w:t>
+            </w:r>
+            <w:proofErr w:type="spellEnd"/>
+            <w:r>
+              <w:rPr>
+                <w:rFonts w:ascii="Arimo" w:hAnsi="Arimo" w:cs="Arimo"/>
+                <w:sz w:val="28"/>
+                <w:szCs w:val="28"/>
+              </w:rPr>
+              <w:t xml:space="preserve"> sceglie la lingua da impostare;</w:t>
             </w:r>
           </w:p>
         </w:tc>
@@ -6953,6 +7524,7 @@
               </w:rPr>
               <w:t xml:space="preserve">ID: </w:t>
             </w:r>
+            <w:proofErr w:type="spellStart"/>
             <w:r>
               <w:rPr>
                 <w:rFonts w:ascii="Arimo" w:hAnsi="Arimo" w:cs="Arimo"/>
@@ -6969,6 +7541,7 @@
               </w:rPr>
               <w:t>Activity</w:t>
             </w:r>
+            <w:proofErr w:type="spellEnd"/>
           </w:p>
         </w:tc>
       </w:tr>
@@ -7477,6 +8050,7 @@
               </w:rPr>
               <w:t xml:space="preserve">ID: </w:t>
             </w:r>
+            <w:proofErr w:type="spellStart"/>
             <w:r>
               <w:rPr>
                 <w:rFonts w:ascii="Arimo" w:hAnsi="Arimo" w:cs="Arimo"/>
@@ -7485,6 +8059,7 @@
               </w:rPr>
               <w:t>CreaProfiloActivity</w:t>
             </w:r>
+            <w:proofErr w:type="spellEnd"/>
           </w:p>
         </w:tc>
       </w:tr>
@@ -7986,6 +8561,7 @@
               </w:rPr>
               <w:t xml:space="preserve">ID: </w:t>
             </w:r>
+            <w:proofErr w:type="spellStart"/>
             <w:r>
               <w:rPr>
                 <w:rFonts w:ascii="Arimo" w:hAnsi="Arimo" w:cs="Arimo"/>
@@ -8002,6 +8578,7 @@
               </w:rPr>
               <w:t>Activity</w:t>
             </w:r>
+            <w:proofErr w:type="spellEnd"/>
           </w:p>
         </w:tc>
       </w:tr>
@@ -8566,6 +9143,7 @@
               </w:rPr>
               <w:t xml:space="preserve">ID: </w:t>
             </w:r>
+            <w:proofErr w:type="spellStart"/>
             <w:r>
               <w:rPr>
                 <w:rFonts w:ascii="Arimo" w:hAnsi="Arimo" w:cs="Arimo"/>
@@ -8582,6 +9160,7 @@
               </w:rPr>
               <w:t>Activity</w:t>
             </w:r>
+            <w:proofErr w:type="spellEnd"/>
           </w:p>
         </w:tc>
       </w:tr>
@@ -9114,6 +9693,7 @@
               </w:rPr>
               <w:t xml:space="preserve">ID: </w:t>
             </w:r>
+            <w:proofErr w:type="spellStart"/>
             <w:r>
               <w:rPr>
                 <w:rFonts w:ascii="Arimo" w:hAnsi="Arimo" w:cs="Arimo"/>
@@ -9122,6 +9702,7 @@
               </w:rPr>
               <w:t>ClassificaActivity</w:t>
             </w:r>
+            <w:proofErr w:type="spellEnd"/>
           </w:p>
         </w:tc>
       </w:tr>
@@ -9499,13 +10080,23 @@
                 <w:szCs w:val="28"/>
               </w:rPr>
             </w:pPr>
+            <w:proofErr w:type="spellStart"/>
             <w:r>
               <w:rPr>
                 <w:rFonts w:ascii="Arimo" w:hAnsi="Arimo"/>
                 <w:sz w:val="28"/>
                 <w:szCs w:val="28"/>
               </w:rPr>
-              <w:t>BizBong Challenge (Multi-Tema);</w:t>
+              <w:t>BizBong</w:t>
+            </w:r>
+            <w:proofErr w:type="spellEnd"/>
+            <w:r>
+              <w:rPr>
+                <w:rFonts w:ascii="Arimo" w:hAnsi="Arimo"/>
+                <w:sz w:val="28"/>
+                <w:szCs w:val="28"/>
+              </w:rPr>
+              <w:t xml:space="preserve"> Challenge (Multi-Tema);</w:t>
             </w:r>
           </w:p>
           <w:p>
@@ -10007,6 +10598,7 @@
               </w:rPr>
               <w:t xml:space="preserve">ID: </w:t>
             </w:r>
+            <w:proofErr w:type="spellStart"/>
             <w:r>
               <w:rPr>
                 <w:rFonts w:ascii="Arimo" w:hAnsi="Arimo" w:cs="Arimo"/>
@@ -10023,6 +10615,7 @@
               </w:rPr>
               <w:t>Activity</w:t>
             </w:r>
+            <w:proofErr w:type="spellEnd"/>
           </w:p>
         </w:tc>
       </w:tr>
@@ -10517,7 +11110,25 @@
                       <w:sz w:val="28"/>
                       <w:szCs w:val="28"/>
                     </w:rPr>
-                    <w:t>L’Utente clicca sul bottone “Logout”;</w:t>
+                    <w:t>L’Utente clicca sul bottone “</w:t>
+                  </w:r>
+                  <w:proofErr w:type="spellStart"/>
+                  <w:r>
+                    <w:rPr>
+                      <w:rFonts w:ascii="Arimo" w:hAnsi="Arimo" w:cs="Arimo"/>
+                      <w:sz w:val="28"/>
+                      <w:szCs w:val="28"/>
+                    </w:rPr>
+                    <w:t>Logout</w:t>
+                  </w:r>
+                  <w:proofErr w:type="spellEnd"/>
+                  <w:r>
+                    <w:rPr>
+                      <w:rFonts w:ascii="Arimo" w:hAnsi="Arimo" w:cs="Arimo"/>
+                      <w:sz w:val="28"/>
+                      <w:szCs w:val="28"/>
+                    </w:rPr>
+                    <w:t>”;</w:t>
                   </w:r>
                 </w:p>
                 <w:p>
@@ -10886,6 +11497,7 @@
               </w:rPr>
               <w:t xml:space="preserve">ID: </w:t>
             </w:r>
+            <w:proofErr w:type="spellStart"/>
             <w:r>
               <w:rPr>
                 <w:rFonts w:ascii="Arimo" w:hAnsi="Arimo" w:cs="Arimo"/>
@@ -10894,6 +11506,7 @@
               </w:rPr>
               <w:t>VisualizzaStatisticheActivity</w:t>
             </w:r>
+            <w:proofErr w:type="spellEnd"/>
           </w:p>
         </w:tc>
       </w:tr>
@@ -11440,6 +12053,7 @@
               </w:rPr>
               <w:t xml:space="preserve">ID: </w:t>
             </w:r>
+            <w:proofErr w:type="spellStart"/>
             <w:r>
               <w:rPr>
                 <w:rFonts w:ascii="Arimo" w:hAnsi="Arimo" w:cs="Arimo"/>
@@ -11456,6 +12070,7 @@
               </w:rPr>
               <w:t>Activity</w:t>
             </w:r>
+            <w:proofErr w:type="spellEnd"/>
           </w:p>
         </w:tc>
       </w:tr>
@@ -11546,7 +12161,25 @@
                 <w:sz w:val="28"/>
                 <w:szCs w:val="28"/>
               </w:rPr>
-              <w:t xml:space="preserve"> L’Utente clicca sul bottone “NuovaPartita”</w:t>
+              <w:t xml:space="preserve"> L’Utente clicca sul bottone “</w:t>
+            </w:r>
+            <w:proofErr w:type="spellStart"/>
+            <w:r>
+              <w:rPr>
+                <w:rFonts w:ascii="Arimo" w:hAnsi="Arimo" w:cs="Arimo"/>
+                <w:sz w:val="28"/>
+                <w:szCs w:val="28"/>
+              </w:rPr>
+              <w:t>NuovaPartita</w:t>
+            </w:r>
+            <w:proofErr w:type="spellEnd"/>
+            <w:r>
+              <w:rPr>
+                <w:rFonts w:ascii="Arimo" w:hAnsi="Arimo" w:cs="Arimo"/>
+                <w:sz w:val="28"/>
+                <w:szCs w:val="28"/>
+              </w:rPr>
+              <w:t>”</w:t>
             </w:r>
           </w:p>
         </w:tc>
@@ -11573,7 +12206,27 @@
                 <w:sz w:val="28"/>
                 <w:szCs w:val="28"/>
               </w:rPr>
-              <w:t>Flow Event:</w:t>
+              <w:t xml:space="preserve">Flow </w:t>
+            </w:r>
+            <w:proofErr w:type="spellStart"/>
+            <w:r>
+              <w:rPr>
+                <w:rFonts w:ascii="Arimo" w:hAnsi="Arimo" w:cs="Arimo"/>
+                <w:b/>
+                <w:sz w:val="28"/>
+                <w:szCs w:val="28"/>
+              </w:rPr>
+              <w:t>Event</w:t>
+            </w:r>
+            <w:proofErr w:type="spellEnd"/>
+            <w:r>
+              <w:rPr>
+                <w:rFonts w:ascii="Arimo" w:hAnsi="Arimo" w:cs="Arimo"/>
+                <w:b/>
+                <w:sz w:val="28"/>
+                <w:szCs w:val="28"/>
+              </w:rPr>
+              <w:t>:</w:t>
             </w:r>
           </w:p>
           <w:p>
@@ -11619,7 +12272,25 @@
                 <w:sz w:val="28"/>
                 <w:szCs w:val="28"/>
               </w:rPr>
-              <w:t>Sfida BizBongChallenge (Multi-Tema)</w:t>
+              <w:t xml:space="preserve">Sfida </w:t>
+            </w:r>
+            <w:proofErr w:type="spellStart"/>
+            <w:r>
+              <w:rPr>
+                <w:rFonts w:ascii="Arimo" w:hAnsi="Arimo"/>
+                <w:sz w:val="28"/>
+                <w:szCs w:val="28"/>
+              </w:rPr>
+              <w:t>BizBongChallenge</w:t>
+            </w:r>
+            <w:proofErr w:type="spellEnd"/>
+            <w:r>
+              <w:rPr>
+                <w:rFonts w:ascii="Arimo" w:hAnsi="Arimo"/>
+                <w:sz w:val="28"/>
+                <w:szCs w:val="28"/>
+              </w:rPr>
+              <w:t xml:space="preserve"> (Multi-Tema)</w:t>
             </w:r>
             <w:r>
               <w:rPr>
@@ -11882,6 +12553,7 @@
               </w:rPr>
               <w:t xml:space="preserve">ID: </w:t>
             </w:r>
+            <w:proofErr w:type="spellStart"/>
             <w:r>
               <w:rPr>
                 <w:rFonts w:ascii="Arimo" w:hAnsi="Arimo" w:cs="Arimo"/>
@@ -11890,6 +12562,7 @@
               </w:rPr>
               <w:t>ClassicaActivity</w:t>
             </w:r>
+            <w:proofErr w:type="spellEnd"/>
           </w:p>
         </w:tc>
       </w:tr>
@@ -11983,7 +12656,27 @@
                 <w:sz w:val="28"/>
                 <w:szCs w:val="28"/>
               </w:rPr>
-              <w:t>Flow Event:</w:t>
+              <w:t xml:space="preserve">Flow </w:t>
+            </w:r>
+            <w:proofErr w:type="spellStart"/>
+            <w:r>
+              <w:rPr>
+                <w:rFonts w:ascii="Arimo" w:hAnsi="Arimo" w:cs="Arimo"/>
+                <w:b/>
+                <w:sz w:val="28"/>
+                <w:szCs w:val="28"/>
+              </w:rPr>
+              <w:t>Event</w:t>
+            </w:r>
+            <w:proofErr w:type="spellEnd"/>
+            <w:r>
+              <w:rPr>
+                <w:rFonts w:ascii="Arimo" w:hAnsi="Arimo" w:cs="Arimo"/>
+                <w:b/>
+                <w:sz w:val="28"/>
+                <w:szCs w:val="28"/>
+              </w:rPr>
+              <w:t>:</w:t>
             </w:r>
           </w:p>
           <w:p>
@@ -12357,6 +13050,7 @@
               </w:rPr>
               <w:t xml:space="preserve">ID: </w:t>
             </w:r>
+            <w:proofErr w:type="spellStart"/>
             <w:r>
               <w:rPr>
                 <w:rFonts w:ascii="Arimo" w:hAnsi="Arimo" w:cs="Arimo"/>
@@ -12365,6 +13059,7 @@
               </w:rPr>
               <w:t>BizBongChallengeActivity</w:t>
             </w:r>
+            <w:proofErr w:type="spellEnd"/>
           </w:p>
         </w:tc>
       </w:tr>
@@ -12458,7 +13153,27 @@
                 <w:sz w:val="28"/>
                 <w:szCs w:val="28"/>
               </w:rPr>
-              <w:t>Flow Event:</w:t>
+              <w:t xml:space="preserve">Flow </w:t>
+            </w:r>
+            <w:proofErr w:type="spellStart"/>
+            <w:r>
+              <w:rPr>
+                <w:rFonts w:ascii="Arimo" w:hAnsi="Arimo" w:cs="Arimo"/>
+                <w:b/>
+                <w:sz w:val="28"/>
+                <w:szCs w:val="28"/>
+              </w:rPr>
+              <w:t>Event</w:t>
+            </w:r>
+            <w:proofErr w:type="spellEnd"/>
+            <w:r>
+              <w:rPr>
+                <w:rFonts w:ascii="Arimo" w:hAnsi="Arimo" w:cs="Arimo"/>
+                <w:b/>
+                <w:sz w:val="28"/>
+                <w:szCs w:val="28"/>
+              </w:rPr>
+              <w:t>:</w:t>
             </w:r>
           </w:p>
           <w:p>
@@ -12761,8 +13476,6 @@
         </w:rPr>
         <w:t xml:space="preserve">1.5.1    </w:t>
       </w:r>
-      <w:bookmarkStart w:id="3" w:name="_GoBack"/>
-      <w:bookmarkEnd w:id="3"/>
       <w:r>
         <w:rPr>
           <w:rFonts w:ascii="Arimo" w:hAnsi="Arimo" w:cs="Arimo"/>
@@ -13317,6 +14030,7 @@
           <w:szCs w:val="28"/>
         </w:rPr>
       </w:pPr>
+      <w:proofErr w:type="spellStart"/>
       <w:r>
         <w:rPr>
           <w:rFonts w:ascii="Arimo" w:hAnsi="Arimo" w:cs="Arimo"/>
@@ -13327,6 +14041,7 @@
         <w:lastRenderedPageBreak/>
         <w:t>Mockup</w:t>
       </w:r>
+      <w:proofErr w:type="spellEnd"/>
     </w:p>
     <w:p>
       <w:pPr>
@@ -13667,14 +14382,2687 @@
     </w:p>
     <w:p>
       <w:pPr>
-        <w:widowControl w:val="0"/>
-        <w:spacing w:line="240" w:lineRule="auto"/>
-        <w:rPr>
-          <w:rFonts w:ascii="Arimo" w:hAnsi="Arimo" w:cs="Arimo"/>
-          <w:sz w:val="28"/>
-          <w:szCs w:val="28"/>
-        </w:rPr>
-      </w:pPr>
+        <w:rPr>
+          <w:rFonts w:ascii="Arimo" w:hAnsi="Arimo" w:cs="Arimo"/>
+          <w:b/>
+          <w:color w:val="000000" w:themeColor="text1"/>
+          <w:sz w:val="36"/>
+          <w:szCs w:val="36"/>
+        </w:rPr>
+      </w:pPr>
+    </w:p>
+    <w:p>
+      <w:pPr>
+        <w:pStyle w:val="Paragrafoelenco"/>
+        <w:numPr>
+          <w:ilvl w:val="0"/>
+          <w:numId w:val="56"/>
+        </w:numPr>
+        <w:spacing w:after="160" w:line="259" w:lineRule="auto"/>
+        <w:rPr>
+          <w:rFonts w:ascii="Arimo" w:hAnsi="Arimo" w:cs="Arimo"/>
+          <w:sz w:val="28"/>
+          <w:szCs w:val="28"/>
+        </w:rPr>
+      </w:pPr>
+      <w:r>
+        <w:rPr>
+          <w:rFonts w:ascii="Arimo" w:hAnsi="Arimo" w:cs="Arimo"/>
+          <w:color w:val="000000" w:themeColor="text1"/>
+          <w:sz w:val="28"/>
+          <w:szCs w:val="28"/>
+        </w:rPr>
+        <w:t>UML</w:t>
+      </w:r>
+    </w:p>
+    <w:p>
+      <w:pPr>
+        <w:widowControl w:val="0"/>
+        <w:spacing w:line="240" w:lineRule="auto"/>
+        <w:rPr>
+          <w:rFonts w:ascii="Arimo" w:hAnsi="Arimo" w:cs="Arimo"/>
+          <w:sz w:val="28"/>
+          <w:szCs w:val="28"/>
+        </w:rPr>
+      </w:pPr>
+      <w:r>
+        <w:rPr>
+          <w:rFonts w:ascii="Arimo" w:hAnsi="Arimo" w:cs="Arimo"/>
+          <w:sz w:val="28"/>
+          <w:szCs w:val="28"/>
+        </w:rPr>
+        <w:t xml:space="preserve"> </w:t>
+      </w:r>
+    </w:p>
+    <w:p>
+      <w:pPr>
+        <w:widowControl w:val="0"/>
+        <w:spacing w:line="240" w:lineRule="auto"/>
+        <w:rPr>
+          <w:rFonts w:ascii="Arimo" w:hAnsi="Arimo" w:cs="Arimo"/>
+          <w:sz w:val="28"/>
+          <w:szCs w:val="28"/>
+        </w:rPr>
+      </w:pPr>
+      <w:r>
+        <w:rPr>
+          <w:rFonts w:ascii="Arimo" w:hAnsi="Arimo" w:cs="Arimo"/>
+          <w:sz w:val="28"/>
+          <w:szCs w:val="28"/>
+        </w:rPr>
+        <w:pict>
+          <v:shape id="_x0000_i1033" type="#_x0000_t75" style="width:481.5pt;height:280.5pt">
+            <v:imagedata r:id="rId23" o:title="class2"/>
+          </v:shape>
+        </w:pict>
+      </w:r>
+    </w:p>
+    <w:p>
+      <w:pPr>
+        <w:widowControl w:val="0"/>
+        <w:spacing w:line="240" w:lineRule="auto"/>
+        <w:rPr>
+          <w:rFonts w:ascii="Arimo" w:hAnsi="Arimo" w:cs="Arimo"/>
+          <w:sz w:val="28"/>
+          <w:szCs w:val="28"/>
+        </w:rPr>
+      </w:pPr>
+    </w:p>
+    <w:p>
+      <w:pPr>
+        <w:widowControl w:val="0"/>
+        <w:spacing w:line="240" w:lineRule="auto"/>
+        <w:rPr>
+          <w:rFonts w:ascii="Arimo" w:hAnsi="Arimo" w:cs="Arimo"/>
+          <w:sz w:val="28"/>
+          <w:szCs w:val="28"/>
+        </w:rPr>
+      </w:pPr>
+      <w:r>
+        <w:rPr>
+          <w:rFonts w:ascii="Arimo" w:hAnsi="Arimo" w:cs="Arimo"/>
+          <w:sz w:val="28"/>
+          <w:szCs w:val="28"/>
+        </w:rPr>
+        <w:pict>
+          <v:shape id="_x0000_i1034" type="#_x0000_t75" style="width:481.5pt;height:182.25pt">
+            <v:imagedata r:id="rId24" o:title="class1"/>
+          </v:shape>
+        </w:pict>
+      </w:r>
+    </w:p>
+    <w:p>
+      <w:pPr>
+        <w:widowControl w:val="0"/>
+        <w:spacing w:line="240" w:lineRule="auto"/>
+        <w:rPr>
+          <w:rFonts w:ascii="Arimo" w:hAnsi="Arimo" w:cs="Arimo"/>
+          <w:sz w:val="28"/>
+          <w:szCs w:val="28"/>
+        </w:rPr>
+      </w:pPr>
+    </w:p>
+    <w:p>
+      <w:pPr>
+        <w:widowControl w:val="0"/>
+        <w:spacing w:line="240" w:lineRule="auto"/>
+        <w:rPr>
+          <w:rFonts w:ascii="Arimo" w:hAnsi="Arimo" w:cs="Arimo"/>
+          <w:sz w:val="28"/>
+          <w:szCs w:val="28"/>
+        </w:rPr>
+      </w:pPr>
+    </w:p>
+    <w:p>
+      <w:pPr>
+        <w:pStyle w:val="Paragrafoelenco"/>
+        <w:widowControl w:val="0"/>
+        <w:numPr>
+          <w:ilvl w:val="0"/>
+          <w:numId w:val="33"/>
+        </w:numPr>
+        <w:spacing w:line="240" w:lineRule="auto"/>
+        <w:rPr>
+          <w:rFonts w:ascii="Arimo" w:hAnsi="Arimo" w:cs="Arimo"/>
+          <w:sz w:val="28"/>
+          <w:szCs w:val="28"/>
+        </w:rPr>
+      </w:pPr>
+      <w:proofErr w:type="spellStart"/>
+      <w:r>
+        <w:rPr>
+          <w:rFonts w:ascii="Arimo" w:hAnsi="Arimo" w:cs="Arimo"/>
+          <w:sz w:val="28"/>
+          <w:szCs w:val="28"/>
+        </w:rPr>
+        <w:t>Sequence</w:t>
+      </w:r>
+      <w:proofErr w:type="spellEnd"/>
+      <w:r>
+        <w:rPr>
+          <w:rFonts w:ascii="Arimo" w:hAnsi="Arimo" w:cs="Arimo"/>
+          <w:sz w:val="28"/>
+          <w:szCs w:val="28"/>
+        </w:rPr>
+        <w:t xml:space="preserve"> </w:t>
+      </w:r>
+      <w:proofErr w:type="spellStart"/>
+      <w:r>
+        <w:rPr>
+          <w:rFonts w:ascii="Arimo" w:hAnsi="Arimo" w:cs="Arimo"/>
+          <w:sz w:val="28"/>
+          <w:szCs w:val="28"/>
+        </w:rPr>
+        <w:t>Diagram</w:t>
+      </w:r>
+      <w:proofErr w:type="spellEnd"/>
+    </w:p>
+    <w:p>
+      <w:pPr>
+        <w:widowControl w:val="0"/>
+        <w:spacing w:line="240" w:lineRule="auto"/>
+        <w:ind w:left="360"/>
+        <w:rPr>
+          <w:rFonts w:ascii="Arimo" w:hAnsi="Arimo" w:cs="Arimo"/>
+          <w:sz w:val="28"/>
+          <w:szCs w:val="28"/>
+        </w:rPr>
+      </w:pPr>
+    </w:p>
+    <w:p>
+      <w:pPr>
+        <w:widowControl w:val="0"/>
+        <w:spacing w:line="240" w:lineRule="auto"/>
+        <w:ind w:left="360"/>
+        <w:rPr>
+          <w:rFonts w:ascii="Arimo" w:hAnsi="Arimo" w:cs="Arimo"/>
+          <w:sz w:val="28"/>
+          <w:szCs w:val="28"/>
+        </w:rPr>
+      </w:pPr>
+      <w:r>
+        <w:rPr>
+          <w:rFonts w:ascii="Arimo" w:hAnsi="Arimo" w:cs="Arimo"/>
+          <w:sz w:val="28"/>
+          <w:szCs w:val="28"/>
+        </w:rPr>
+        <w:t xml:space="preserve">ID: </w:t>
+      </w:r>
+      <w:proofErr w:type="spellStart"/>
+      <w:r>
+        <w:rPr>
+          <w:rFonts w:ascii="Arimo" w:hAnsi="Arimo" w:cs="Arimo"/>
+          <w:sz w:val="28"/>
+          <w:szCs w:val="28"/>
+        </w:rPr>
+        <w:t>LoginValido</w:t>
+      </w:r>
+      <w:proofErr w:type="spellEnd"/>
+    </w:p>
+    <w:p>
+      <w:pPr>
+        <w:widowControl w:val="0"/>
+        <w:spacing w:line="240" w:lineRule="auto"/>
+        <w:ind w:left="360"/>
+        <w:rPr>
+          <w:rFonts w:ascii="Arimo" w:hAnsi="Arimo" w:cs="Arimo"/>
+          <w:sz w:val="28"/>
+          <w:szCs w:val="28"/>
+        </w:rPr>
+      </w:pPr>
+    </w:p>
+    <w:p>
+      <w:pPr>
+        <w:widowControl w:val="0"/>
+        <w:spacing w:line="240" w:lineRule="auto"/>
+        <w:ind w:left="360"/>
+        <w:rPr>
+          <w:rFonts w:ascii="Arimo" w:hAnsi="Arimo" w:cs="Arimo"/>
+          <w:sz w:val="28"/>
+          <w:szCs w:val="28"/>
+        </w:rPr>
+      </w:pPr>
+      <w:r>
+        <w:rPr>
+          <w:rFonts w:ascii="Arimo" w:hAnsi="Arimo" w:cs="Arimo"/>
+          <w:sz w:val="28"/>
+          <w:szCs w:val="28"/>
+        </w:rPr>
+        <w:lastRenderedPageBreak/>
+        <w:pict>
+          <v:shape id="_x0000_i1035" type="#_x0000_t75" style="width:481.5pt;height:182.25pt">
+            <v:imagedata r:id="rId25" o:title="loginValido"/>
+          </v:shape>
+        </w:pict>
+      </w:r>
+    </w:p>
+    <w:p>
+      <w:pPr>
+        <w:widowControl w:val="0"/>
+        <w:spacing w:line="240" w:lineRule="auto"/>
+        <w:ind w:left="360"/>
+        <w:rPr>
+          <w:rFonts w:ascii="Arimo" w:hAnsi="Arimo" w:cs="Arimo"/>
+          <w:sz w:val="28"/>
+          <w:szCs w:val="28"/>
+        </w:rPr>
+      </w:pPr>
+    </w:p>
+    <w:p>
+      <w:pPr>
+        <w:widowControl w:val="0"/>
+        <w:spacing w:line="240" w:lineRule="auto"/>
+        <w:ind w:left="360"/>
+        <w:rPr>
+          <w:rFonts w:ascii="Arimo" w:hAnsi="Arimo" w:cs="Arimo"/>
+          <w:sz w:val="28"/>
+          <w:szCs w:val="28"/>
+        </w:rPr>
+      </w:pPr>
+      <w:proofErr w:type="spellStart"/>
+      <w:proofErr w:type="gramStart"/>
+      <w:r>
+        <w:rPr>
+          <w:rFonts w:ascii="Arimo" w:hAnsi="Arimo" w:cs="Arimo"/>
+          <w:sz w:val="28"/>
+          <w:szCs w:val="28"/>
+        </w:rPr>
+        <w:t>ID:LoginExceptionEstensione</w:t>
+      </w:r>
+      <w:proofErr w:type="spellEnd"/>
+      <w:proofErr w:type="gramEnd"/>
+    </w:p>
+    <w:p>
+      <w:pPr>
+        <w:widowControl w:val="0"/>
+        <w:spacing w:line="240" w:lineRule="auto"/>
+        <w:ind w:left="360"/>
+        <w:rPr>
+          <w:rFonts w:ascii="Arimo" w:hAnsi="Arimo" w:cs="Arimo"/>
+          <w:sz w:val="28"/>
+          <w:szCs w:val="28"/>
+        </w:rPr>
+      </w:pPr>
+    </w:p>
+    <w:p>
+      <w:pPr>
+        <w:widowControl w:val="0"/>
+        <w:spacing w:line="240" w:lineRule="auto"/>
+        <w:ind w:left="360"/>
+        <w:rPr>
+          <w:rFonts w:ascii="Arimo" w:hAnsi="Arimo" w:cs="Arimo"/>
+          <w:sz w:val="28"/>
+          <w:szCs w:val="28"/>
+        </w:rPr>
+      </w:pPr>
+      <w:r>
+        <w:rPr>
+          <w:rFonts w:ascii="Arimo" w:hAnsi="Arimo" w:cs="Arimo"/>
+          <w:noProof/>
+          <w:sz w:val="28"/>
+          <w:szCs w:val="28"/>
+        </w:rPr>
+        <w:drawing>
+          <wp:inline distT="0" distB="0" distL="0" distR="0">
+            <wp:extent cx="6120130" cy="3227917"/>
+            <wp:effectExtent l="0" t="0" r="0" b="0"/>
+            <wp:docPr id="6" name="Immagine 6" descr="C:\Users\Raffaella\Desktop\SequenceDiagrams\Immagini\loginException.png"/>
+            <wp:cNvGraphicFramePr>
+              <a:graphicFrameLocks xmlns:a="http://schemas.openxmlformats.org/drawingml/2006/main" noChangeAspect="1"/>
+            </wp:cNvGraphicFramePr>
+            <a:graphic xmlns:a="http://schemas.openxmlformats.org/drawingml/2006/main">
+              <a:graphicData uri="http://schemas.openxmlformats.org/drawingml/2006/picture">
+                <pic:pic xmlns:pic="http://schemas.openxmlformats.org/drawingml/2006/picture">
+                  <pic:nvPicPr>
+                    <pic:cNvPr id="0" name="Picture 14" descr="C:\Users\Raffaella\Desktop\SequenceDiagrams\Immagini\loginException.png"/>
+                    <pic:cNvPicPr>
+                      <a:picLocks noChangeAspect="1" noChangeArrowheads="1"/>
+                    </pic:cNvPicPr>
+                  </pic:nvPicPr>
+                  <pic:blipFill>
+                    <a:blip r:embed="rId26">
+                      <a:extLst>
+                        <a:ext uri="{28A0092B-C50C-407E-A947-70E740481C1C}">
+                          <a14:useLocalDpi xmlns:a14="http://schemas.microsoft.com/office/drawing/2010/main" val="0"/>
+                        </a:ext>
+                      </a:extLst>
+                    </a:blip>
+                    <a:srcRect/>
+                    <a:stretch>
+                      <a:fillRect/>
+                    </a:stretch>
+                  </pic:blipFill>
+                  <pic:spPr bwMode="auto">
+                    <a:xfrm>
+                      <a:off x="0" y="0"/>
+                      <a:ext cx="6120130" cy="3227917"/>
+                    </a:xfrm>
+                    <a:prstGeom prst="rect">
+                      <a:avLst/>
+                    </a:prstGeom>
+                    <a:noFill/>
+                    <a:ln>
+                      <a:noFill/>
+                    </a:ln>
+                  </pic:spPr>
+                </pic:pic>
+              </a:graphicData>
+            </a:graphic>
+          </wp:inline>
+        </w:drawing>
+      </w:r>
+    </w:p>
+    <w:p>
+      <w:pPr>
+        <w:widowControl w:val="0"/>
+        <w:spacing w:line="240" w:lineRule="auto"/>
+        <w:ind w:left="360"/>
+        <w:rPr>
+          <w:rFonts w:ascii="Arimo" w:hAnsi="Arimo" w:cs="Arimo"/>
+          <w:sz w:val="28"/>
+          <w:szCs w:val="28"/>
+        </w:rPr>
+      </w:pPr>
+    </w:p>
+    <w:p>
+      <w:pPr>
+        <w:widowControl w:val="0"/>
+        <w:spacing w:line="240" w:lineRule="auto"/>
+        <w:ind w:left="360"/>
+        <w:rPr>
+          <w:rFonts w:ascii="Arimo" w:hAnsi="Arimo" w:cs="Arimo"/>
+          <w:sz w:val="28"/>
+          <w:szCs w:val="28"/>
+        </w:rPr>
+      </w:pPr>
+    </w:p>
+    <w:p>
+      <w:pPr>
+        <w:widowControl w:val="0"/>
+        <w:spacing w:line="240" w:lineRule="auto"/>
+        <w:ind w:left="360"/>
+        <w:rPr>
+          <w:rFonts w:ascii="Arimo" w:hAnsi="Arimo" w:cs="Arimo"/>
+          <w:sz w:val="28"/>
+          <w:szCs w:val="28"/>
+        </w:rPr>
+      </w:pPr>
+    </w:p>
+    <w:p>
+      <w:pPr>
+        <w:widowControl w:val="0"/>
+        <w:spacing w:line="240" w:lineRule="auto"/>
+        <w:ind w:left="360"/>
+        <w:rPr>
+          <w:rFonts w:ascii="Arimo" w:hAnsi="Arimo" w:cs="Arimo"/>
+          <w:sz w:val="28"/>
+          <w:szCs w:val="28"/>
+        </w:rPr>
+      </w:pPr>
+    </w:p>
+    <w:p>
+      <w:pPr>
+        <w:widowControl w:val="0"/>
+        <w:spacing w:line="240" w:lineRule="auto"/>
+        <w:ind w:left="360"/>
+        <w:rPr>
+          <w:rFonts w:ascii="Arimo" w:hAnsi="Arimo" w:cs="Arimo"/>
+          <w:sz w:val="28"/>
+          <w:szCs w:val="28"/>
+        </w:rPr>
+      </w:pPr>
+    </w:p>
+    <w:p>
+      <w:pPr>
+        <w:widowControl w:val="0"/>
+        <w:spacing w:line="240" w:lineRule="auto"/>
+        <w:ind w:left="360"/>
+        <w:rPr>
+          <w:rFonts w:ascii="Arimo" w:hAnsi="Arimo" w:cs="Arimo"/>
+          <w:sz w:val="28"/>
+          <w:szCs w:val="28"/>
+        </w:rPr>
+      </w:pPr>
+    </w:p>
+    <w:p>
+      <w:pPr>
+        <w:widowControl w:val="0"/>
+        <w:spacing w:line="240" w:lineRule="auto"/>
+        <w:ind w:left="360"/>
+        <w:rPr>
+          <w:rFonts w:ascii="Arimo" w:hAnsi="Arimo" w:cs="Arimo"/>
+          <w:sz w:val="28"/>
+          <w:szCs w:val="28"/>
+        </w:rPr>
+      </w:pPr>
+    </w:p>
+    <w:p>
+      <w:pPr>
+        <w:widowControl w:val="0"/>
+        <w:spacing w:line="240" w:lineRule="auto"/>
+        <w:ind w:left="360"/>
+        <w:rPr>
+          <w:rFonts w:ascii="Arimo" w:hAnsi="Arimo" w:cs="Arimo"/>
+          <w:sz w:val="28"/>
+          <w:szCs w:val="28"/>
+        </w:rPr>
+      </w:pPr>
+    </w:p>
+    <w:p>
+      <w:pPr>
+        <w:widowControl w:val="0"/>
+        <w:spacing w:line="240" w:lineRule="auto"/>
+        <w:ind w:left="360"/>
+        <w:rPr>
+          <w:rFonts w:ascii="Arimo" w:hAnsi="Arimo" w:cs="Arimo"/>
+          <w:sz w:val="28"/>
+          <w:szCs w:val="28"/>
+        </w:rPr>
+      </w:pPr>
+    </w:p>
+    <w:p>
+      <w:pPr>
+        <w:widowControl w:val="0"/>
+        <w:spacing w:line="240" w:lineRule="auto"/>
+        <w:ind w:left="360"/>
+        <w:rPr>
+          <w:rFonts w:ascii="Arimo" w:hAnsi="Arimo" w:cs="Arimo"/>
+          <w:sz w:val="28"/>
+          <w:szCs w:val="28"/>
+        </w:rPr>
+      </w:pPr>
+    </w:p>
+    <w:p>
+      <w:pPr>
+        <w:widowControl w:val="0"/>
+        <w:spacing w:line="240" w:lineRule="auto"/>
+        <w:ind w:left="360"/>
+        <w:rPr>
+          <w:rFonts w:ascii="Arimo" w:hAnsi="Arimo" w:cs="Arimo"/>
+          <w:sz w:val="28"/>
+          <w:szCs w:val="28"/>
+        </w:rPr>
+      </w:pPr>
+      <w:proofErr w:type="spellStart"/>
+      <w:proofErr w:type="gramStart"/>
+      <w:r>
+        <w:rPr>
+          <w:rFonts w:ascii="Arimo" w:hAnsi="Arimo" w:cs="Arimo"/>
+          <w:sz w:val="28"/>
+          <w:szCs w:val="28"/>
+        </w:rPr>
+        <w:lastRenderedPageBreak/>
+        <w:t>ID:RegistrazioneValida</w:t>
+      </w:r>
+      <w:proofErr w:type="spellEnd"/>
+      <w:proofErr w:type="gramEnd"/>
+    </w:p>
+    <w:p>
+      <w:pPr>
+        <w:widowControl w:val="0"/>
+        <w:spacing w:line="240" w:lineRule="auto"/>
+        <w:ind w:left="360"/>
+        <w:rPr>
+          <w:rFonts w:ascii="Arimo" w:hAnsi="Arimo" w:cs="Arimo"/>
+          <w:sz w:val="28"/>
+          <w:szCs w:val="28"/>
+        </w:rPr>
+      </w:pPr>
+    </w:p>
+    <w:p>
+      <w:pPr>
+        <w:widowControl w:val="0"/>
+        <w:spacing w:line="240" w:lineRule="auto"/>
+        <w:ind w:left="360"/>
+        <w:rPr>
+          <w:rFonts w:ascii="Arimo" w:hAnsi="Arimo" w:cs="Arimo"/>
+          <w:sz w:val="28"/>
+          <w:szCs w:val="28"/>
+        </w:rPr>
+      </w:pPr>
+      <w:r>
+        <w:rPr>
+          <w:rFonts w:ascii="Arimo" w:hAnsi="Arimo" w:cs="Arimo"/>
+          <w:noProof/>
+          <w:sz w:val="28"/>
+          <w:szCs w:val="28"/>
+        </w:rPr>
+        <w:drawing>
+          <wp:inline distT="0" distB="0" distL="0" distR="0">
+            <wp:extent cx="6120130" cy="2393197"/>
+            <wp:effectExtent l="0" t="0" r="0" b="0"/>
+            <wp:docPr id="7" name="Immagine 7" descr="C:\Users\Raffaella\Desktop\SequenceDiagrams\Immagini\registrazioneValida.png"/>
+            <wp:cNvGraphicFramePr>
+              <a:graphicFrameLocks xmlns:a="http://schemas.openxmlformats.org/drawingml/2006/main" noChangeAspect="1"/>
+            </wp:cNvGraphicFramePr>
+            <a:graphic xmlns:a="http://schemas.openxmlformats.org/drawingml/2006/main">
+              <a:graphicData uri="http://schemas.openxmlformats.org/drawingml/2006/picture">
+                <pic:pic xmlns:pic="http://schemas.openxmlformats.org/drawingml/2006/picture">
+                  <pic:nvPicPr>
+                    <pic:cNvPr id="0" name="Picture 15" descr="C:\Users\Raffaella\Desktop\SequenceDiagrams\Immagini\registrazioneValida.png"/>
+                    <pic:cNvPicPr>
+                      <a:picLocks noChangeAspect="1" noChangeArrowheads="1"/>
+                    </pic:cNvPicPr>
+                  </pic:nvPicPr>
+                  <pic:blipFill>
+                    <a:blip r:embed="rId27">
+                      <a:extLst>
+                        <a:ext uri="{28A0092B-C50C-407E-A947-70E740481C1C}">
+                          <a14:useLocalDpi xmlns:a14="http://schemas.microsoft.com/office/drawing/2010/main" val="0"/>
+                        </a:ext>
+                      </a:extLst>
+                    </a:blip>
+                    <a:srcRect/>
+                    <a:stretch>
+                      <a:fillRect/>
+                    </a:stretch>
+                  </pic:blipFill>
+                  <pic:spPr bwMode="auto">
+                    <a:xfrm>
+                      <a:off x="0" y="0"/>
+                      <a:ext cx="6120130" cy="2393197"/>
+                    </a:xfrm>
+                    <a:prstGeom prst="rect">
+                      <a:avLst/>
+                    </a:prstGeom>
+                    <a:noFill/>
+                    <a:ln>
+                      <a:noFill/>
+                    </a:ln>
+                  </pic:spPr>
+                </pic:pic>
+              </a:graphicData>
+            </a:graphic>
+          </wp:inline>
+        </w:drawing>
+      </w:r>
+    </w:p>
+    <w:p>
+      <w:pPr>
+        <w:widowControl w:val="0"/>
+        <w:spacing w:line="240" w:lineRule="auto"/>
+        <w:ind w:left="360"/>
+        <w:rPr>
+          <w:rFonts w:ascii="Arimo" w:hAnsi="Arimo" w:cs="Arimo"/>
+          <w:sz w:val="28"/>
+          <w:szCs w:val="28"/>
+        </w:rPr>
+      </w:pPr>
+    </w:p>
+    <w:p>
+      <w:pPr>
+        <w:widowControl w:val="0"/>
+        <w:spacing w:line="240" w:lineRule="auto"/>
+        <w:ind w:left="360"/>
+        <w:rPr>
+          <w:rFonts w:ascii="Arimo" w:hAnsi="Arimo" w:cs="Arimo"/>
+          <w:sz w:val="28"/>
+          <w:szCs w:val="28"/>
+        </w:rPr>
+      </w:pPr>
+      <w:proofErr w:type="spellStart"/>
+      <w:proofErr w:type="gramStart"/>
+      <w:r>
+        <w:rPr>
+          <w:rFonts w:ascii="Arimo" w:hAnsi="Arimo" w:cs="Arimo"/>
+          <w:sz w:val="28"/>
+          <w:szCs w:val="28"/>
+        </w:rPr>
+        <w:t>ID:RegistrazioneExceptionEstensione</w:t>
+      </w:r>
+      <w:proofErr w:type="spellEnd"/>
+      <w:proofErr w:type="gramEnd"/>
+    </w:p>
+    <w:p>
+      <w:pPr>
+        <w:widowControl w:val="0"/>
+        <w:spacing w:line="240" w:lineRule="auto"/>
+        <w:ind w:left="360"/>
+        <w:rPr>
+          <w:rFonts w:ascii="Arimo" w:hAnsi="Arimo" w:cs="Arimo"/>
+          <w:sz w:val="28"/>
+          <w:szCs w:val="28"/>
+        </w:rPr>
+      </w:pPr>
+    </w:p>
+    <w:p>
+      <w:pPr>
+        <w:widowControl w:val="0"/>
+        <w:spacing w:line="240" w:lineRule="auto"/>
+        <w:ind w:left="360"/>
+        <w:rPr>
+          <w:rFonts w:ascii="Arimo" w:hAnsi="Arimo" w:cs="Arimo"/>
+          <w:sz w:val="28"/>
+          <w:szCs w:val="28"/>
+        </w:rPr>
+      </w:pPr>
+      <w:r>
+        <w:rPr>
+          <w:rFonts w:ascii="Arimo" w:hAnsi="Arimo" w:cs="Arimo"/>
+          <w:noProof/>
+          <w:sz w:val="28"/>
+          <w:szCs w:val="28"/>
+        </w:rPr>
+        <w:drawing>
+          <wp:inline distT="0" distB="0" distL="0" distR="0">
+            <wp:extent cx="6120130" cy="2511904"/>
+            <wp:effectExtent l="0" t="0" r="0" b="0"/>
+            <wp:docPr id="8" name="Immagine 8" descr="C:\Users\Raffaella\Desktop\SequenceDiagrams\Immagini\registrazioneException.png"/>
+            <wp:cNvGraphicFramePr>
+              <a:graphicFrameLocks xmlns:a="http://schemas.openxmlformats.org/drawingml/2006/main" noChangeAspect="1"/>
+            </wp:cNvGraphicFramePr>
+            <a:graphic xmlns:a="http://schemas.openxmlformats.org/drawingml/2006/main">
+              <a:graphicData uri="http://schemas.openxmlformats.org/drawingml/2006/picture">
+                <pic:pic xmlns:pic="http://schemas.openxmlformats.org/drawingml/2006/picture">
+                  <pic:nvPicPr>
+                    <pic:cNvPr id="0" name="Picture 16" descr="C:\Users\Raffaella\Desktop\SequenceDiagrams\Immagini\registrazioneException.png"/>
+                    <pic:cNvPicPr>
+                      <a:picLocks noChangeAspect="1" noChangeArrowheads="1"/>
+                    </pic:cNvPicPr>
+                  </pic:nvPicPr>
+                  <pic:blipFill>
+                    <a:blip r:embed="rId28">
+                      <a:extLst>
+                        <a:ext uri="{28A0092B-C50C-407E-A947-70E740481C1C}">
+                          <a14:useLocalDpi xmlns:a14="http://schemas.microsoft.com/office/drawing/2010/main" val="0"/>
+                        </a:ext>
+                      </a:extLst>
+                    </a:blip>
+                    <a:srcRect/>
+                    <a:stretch>
+                      <a:fillRect/>
+                    </a:stretch>
+                  </pic:blipFill>
+                  <pic:spPr bwMode="auto">
+                    <a:xfrm>
+                      <a:off x="0" y="0"/>
+                      <a:ext cx="6120130" cy="2511904"/>
+                    </a:xfrm>
+                    <a:prstGeom prst="rect">
+                      <a:avLst/>
+                    </a:prstGeom>
+                    <a:noFill/>
+                    <a:ln>
+                      <a:noFill/>
+                    </a:ln>
+                  </pic:spPr>
+                </pic:pic>
+              </a:graphicData>
+            </a:graphic>
+          </wp:inline>
+        </w:drawing>
+      </w:r>
+    </w:p>
+    <w:p>
+      <w:pPr>
+        <w:widowControl w:val="0"/>
+        <w:spacing w:line="240" w:lineRule="auto"/>
+        <w:ind w:left="360"/>
+        <w:rPr>
+          <w:rFonts w:ascii="Arimo" w:hAnsi="Arimo" w:cs="Arimo"/>
+          <w:sz w:val="28"/>
+          <w:szCs w:val="28"/>
+        </w:rPr>
+      </w:pPr>
+    </w:p>
+    <w:p>
+      <w:pPr>
+        <w:widowControl w:val="0"/>
+        <w:spacing w:line="240" w:lineRule="auto"/>
+        <w:ind w:left="360"/>
+        <w:rPr>
+          <w:rFonts w:ascii="Arimo" w:hAnsi="Arimo" w:cs="Arimo"/>
+          <w:sz w:val="28"/>
+          <w:szCs w:val="28"/>
+        </w:rPr>
+      </w:pPr>
+      <w:proofErr w:type="spellStart"/>
+      <w:proofErr w:type="gramStart"/>
+      <w:r>
+        <w:rPr>
+          <w:rFonts w:ascii="Arimo" w:hAnsi="Arimo" w:cs="Arimo"/>
+          <w:sz w:val="28"/>
+          <w:szCs w:val="28"/>
+        </w:rPr>
+        <w:t>ID:VisualizzaProfilo</w:t>
+      </w:r>
+      <w:proofErr w:type="spellEnd"/>
+      <w:proofErr w:type="gramEnd"/>
+    </w:p>
+    <w:p>
+      <w:pPr>
+        <w:widowControl w:val="0"/>
+        <w:spacing w:line="240" w:lineRule="auto"/>
+        <w:ind w:left="360"/>
+        <w:rPr>
+          <w:rFonts w:ascii="Arimo" w:hAnsi="Arimo" w:cs="Arimo"/>
+          <w:sz w:val="28"/>
+          <w:szCs w:val="28"/>
+        </w:rPr>
+      </w:pPr>
+    </w:p>
+    <w:p>
+      <w:pPr>
+        <w:widowControl w:val="0"/>
+        <w:spacing w:line="240" w:lineRule="auto"/>
+        <w:ind w:left="360"/>
+        <w:rPr>
+          <w:rFonts w:ascii="Arimo" w:hAnsi="Arimo" w:cs="Arimo"/>
+          <w:sz w:val="28"/>
+          <w:szCs w:val="28"/>
+        </w:rPr>
+      </w:pPr>
+      <w:r>
+        <w:rPr>
+          <w:rFonts w:ascii="Arimo" w:hAnsi="Arimo" w:cs="Arimo"/>
+          <w:noProof/>
+          <w:sz w:val="28"/>
+          <w:szCs w:val="28"/>
+        </w:rPr>
+        <w:drawing>
+          <wp:inline distT="0" distB="0" distL="0" distR="0">
+            <wp:extent cx="6120130" cy="1598904"/>
+            <wp:effectExtent l="0" t="0" r="0" b="0"/>
+            <wp:docPr id="9" name="Immagine 9" descr="C:\Users\Raffaella\Desktop\SequenceDiagrams\Immagini\visualizzaProfilo.png"/>
+            <wp:cNvGraphicFramePr>
+              <a:graphicFrameLocks xmlns:a="http://schemas.openxmlformats.org/drawingml/2006/main" noChangeAspect="1"/>
+            </wp:cNvGraphicFramePr>
+            <a:graphic xmlns:a="http://schemas.openxmlformats.org/drawingml/2006/main">
+              <a:graphicData uri="http://schemas.openxmlformats.org/drawingml/2006/picture">
+                <pic:pic xmlns:pic="http://schemas.openxmlformats.org/drawingml/2006/picture">
+                  <pic:nvPicPr>
+                    <pic:cNvPr id="0" name="Picture 17" descr="C:\Users\Raffaella\Desktop\SequenceDiagrams\Immagini\visualizzaProfilo.png"/>
+                    <pic:cNvPicPr>
+                      <a:picLocks noChangeAspect="1" noChangeArrowheads="1"/>
+                    </pic:cNvPicPr>
+                  </pic:nvPicPr>
+                  <pic:blipFill>
+                    <a:blip r:embed="rId29">
+                      <a:extLst>
+                        <a:ext uri="{28A0092B-C50C-407E-A947-70E740481C1C}">
+                          <a14:useLocalDpi xmlns:a14="http://schemas.microsoft.com/office/drawing/2010/main" val="0"/>
+                        </a:ext>
+                      </a:extLst>
+                    </a:blip>
+                    <a:srcRect/>
+                    <a:stretch>
+                      <a:fillRect/>
+                    </a:stretch>
+                  </pic:blipFill>
+                  <pic:spPr bwMode="auto">
+                    <a:xfrm>
+                      <a:off x="0" y="0"/>
+                      <a:ext cx="6120130" cy="1598904"/>
+                    </a:xfrm>
+                    <a:prstGeom prst="rect">
+                      <a:avLst/>
+                    </a:prstGeom>
+                    <a:noFill/>
+                    <a:ln>
+                      <a:noFill/>
+                    </a:ln>
+                  </pic:spPr>
+                </pic:pic>
+              </a:graphicData>
+            </a:graphic>
+          </wp:inline>
+        </w:drawing>
+      </w:r>
+    </w:p>
+    <w:p>
+      <w:pPr>
+        <w:widowControl w:val="0"/>
+        <w:spacing w:line="240" w:lineRule="auto"/>
+        <w:ind w:left="360"/>
+        <w:rPr>
+          <w:rFonts w:ascii="Arimo" w:hAnsi="Arimo" w:cs="Arimo"/>
+          <w:sz w:val="28"/>
+          <w:szCs w:val="28"/>
+        </w:rPr>
+      </w:pPr>
+    </w:p>
+    <w:p>
+      <w:pPr>
+        <w:widowControl w:val="0"/>
+        <w:spacing w:line="240" w:lineRule="auto"/>
+        <w:ind w:left="360"/>
+        <w:rPr>
+          <w:rFonts w:ascii="Arimo" w:hAnsi="Arimo" w:cs="Arimo"/>
+          <w:sz w:val="28"/>
+          <w:szCs w:val="28"/>
+        </w:rPr>
+      </w:pPr>
+      <w:proofErr w:type="spellStart"/>
+      <w:proofErr w:type="gramStart"/>
+      <w:r>
+        <w:rPr>
+          <w:rFonts w:ascii="Arimo" w:hAnsi="Arimo" w:cs="Arimo"/>
+          <w:sz w:val="28"/>
+          <w:szCs w:val="28"/>
+        </w:rPr>
+        <w:t>ID:ModificaProfiloEstensione</w:t>
+      </w:r>
+      <w:proofErr w:type="spellEnd"/>
+      <w:proofErr w:type="gramEnd"/>
+    </w:p>
+    <w:p>
+      <w:pPr>
+        <w:widowControl w:val="0"/>
+        <w:spacing w:line="240" w:lineRule="auto"/>
+        <w:ind w:left="360"/>
+        <w:rPr>
+          <w:rFonts w:ascii="Arimo" w:hAnsi="Arimo" w:cs="Arimo"/>
+          <w:sz w:val="28"/>
+          <w:szCs w:val="28"/>
+        </w:rPr>
+      </w:pPr>
+    </w:p>
+    <w:p>
+      <w:pPr>
+        <w:widowControl w:val="0"/>
+        <w:spacing w:line="240" w:lineRule="auto"/>
+        <w:ind w:left="360"/>
+        <w:rPr>
+          <w:rFonts w:ascii="Arimo" w:hAnsi="Arimo" w:cs="Arimo"/>
+          <w:sz w:val="28"/>
+          <w:szCs w:val="28"/>
+        </w:rPr>
+      </w:pPr>
+      <w:r>
+        <w:rPr>
+          <w:rFonts w:ascii="Arimo" w:hAnsi="Arimo" w:cs="Arimo"/>
+          <w:noProof/>
+          <w:sz w:val="28"/>
+          <w:szCs w:val="28"/>
+        </w:rPr>
+        <w:drawing>
+          <wp:inline distT="0" distB="0" distL="0" distR="0">
+            <wp:extent cx="6120130" cy="2595209"/>
+            <wp:effectExtent l="0" t="0" r="0" b="0"/>
+            <wp:docPr id="10" name="Immagine 10" descr="C:\Users\Raffaella\Desktop\SequenceDiagrams\Immagini\modificaProfilo.png"/>
+            <wp:cNvGraphicFramePr>
+              <a:graphicFrameLocks xmlns:a="http://schemas.openxmlformats.org/drawingml/2006/main" noChangeAspect="1"/>
+            </wp:cNvGraphicFramePr>
+            <a:graphic xmlns:a="http://schemas.openxmlformats.org/drawingml/2006/main">
+              <a:graphicData uri="http://schemas.openxmlformats.org/drawingml/2006/picture">
+                <pic:pic xmlns:pic="http://schemas.openxmlformats.org/drawingml/2006/picture">
+                  <pic:nvPicPr>
+                    <pic:cNvPr id="0" name="Picture 18" descr="C:\Users\Raffaella\Desktop\SequenceDiagrams\Immagini\modificaProfilo.png"/>
+                    <pic:cNvPicPr>
+                      <a:picLocks noChangeAspect="1" noChangeArrowheads="1"/>
+                    </pic:cNvPicPr>
+                  </pic:nvPicPr>
+                  <pic:blipFill>
+                    <a:blip r:embed="rId30">
+                      <a:extLst>
+                        <a:ext uri="{28A0092B-C50C-407E-A947-70E740481C1C}">
+                          <a14:useLocalDpi xmlns:a14="http://schemas.microsoft.com/office/drawing/2010/main" val="0"/>
+                        </a:ext>
+                      </a:extLst>
+                    </a:blip>
+                    <a:srcRect/>
+                    <a:stretch>
+                      <a:fillRect/>
+                    </a:stretch>
+                  </pic:blipFill>
+                  <pic:spPr bwMode="auto">
+                    <a:xfrm>
+                      <a:off x="0" y="0"/>
+                      <a:ext cx="6120130" cy="2595209"/>
+                    </a:xfrm>
+                    <a:prstGeom prst="rect">
+                      <a:avLst/>
+                    </a:prstGeom>
+                    <a:noFill/>
+                    <a:ln>
+                      <a:noFill/>
+                    </a:ln>
+                  </pic:spPr>
+                </pic:pic>
+              </a:graphicData>
+            </a:graphic>
+          </wp:inline>
+        </w:drawing>
+      </w:r>
+    </w:p>
+    <w:p>
+      <w:pPr>
+        <w:widowControl w:val="0"/>
+        <w:spacing w:line="240" w:lineRule="auto"/>
+        <w:ind w:left="360"/>
+        <w:rPr>
+          <w:rFonts w:ascii="Arimo" w:hAnsi="Arimo" w:cs="Arimo"/>
+          <w:sz w:val="28"/>
+          <w:szCs w:val="28"/>
+        </w:rPr>
+      </w:pPr>
+    </w:p>
+    <w:p>
+      <w:pPr>
+        <w:widowControl w:val="0"/>
+        <w:spacing w:line="240" w:lineRule="auto"/>
+        <w:ind w:left="360"/>
+        <w:rPr>
+          <w:rFonts w:ascii="Arimo" w:hAnsi="Arimo" w:cs="Arimo"/>
+          <w:sz w:val="28"/>
+          <w:szCs w:val="28"/>
+        </w:rPr>
+      </w:pPr>
+      <w:proofErr w:type="spellStart"/>
+      <w:proofErr w:type="gramStart"/>
+      <w:r>
+        <w:rPr>
+          <w:rFonts w:ascii="Arimo" w:hAnsi="Arimo" w:cs="Arimo"/>
+          <w:sz w:val="28"/>
+          <w:szCs w:val="28"/>
+        </w:rPr>
+        <w:t>ID:VisualizzaImpostazioni</w:t>
+      </w:r>
+      <w:proofErr w:type="spellEnd"/>
+      <w:proofErr w:type="gramEnd"/>
+    </w:p>
+    <w:p>
+      <w:pPr>
+        <w:widowControl w:val="0"/>
+        <w:spacing w:line="240" w:lineRule="auto"/>
+        <w:ind w:left="360"/>
+        <w:rPr>
+          <w:rFonts w:ascii="Arimo" w:hAnsi="Arimo" w:cs="Arimo"/>
+          <w:sz w:val="28"/>
+          <w:szCs w:val="28"/>
+        </w:rPr>
+      </w:pPr>
+    </w:p>
+    <w:p>
+      <w:pPr>
+        <w:widowControl w:val="0"/>
+        <w:spacing w:line="240" w:lineRule="auto"/>
+        <w:ind w:left="360"/>
+        <w:rPr>
+          <w:rFonts w:ascii="Arimo" w:hAnsi="Arimo" w:cs="Arimo"/>
+          <w:sz w:val="28"/>
+          <w:szCs w:val="28"/>
+        </w:rPr>
+      </w:pPr>
+      <w:r>
+        <w:rPr>
+          <w:rFonts w:ascii="Arimo" w:hAnsi="Arimo" w:cs="Arimo"/>
+          <w:noProof/>
+          <w:sz w:val="28"/>
+          <w:szCs w:val="28"/>
+        </w:rPr>
+        <w:drawing>
+          <wp:inline distT="0" distB="0" distL="0" distR="0">
+            <wp:extent cx="6120130" cy="2016595"/>
+            <wp:effectExtent l="0" t="0" r="0" b="0"/>
+            <wp:docPr id="11" name="Immagine 11" descr="C:\Users\Raffaella\Desktop\SequenceDiagrams\Immagini\visualizzaImpostazioni.png"/>
+            <wp:cNvGraphicFramePr>
+              <a:graphicFrameLocks xmlns:a="http://schemas.openxmlformats.org/drawingml/2006/main" noChangeAspect="1"/>
+            </wp:cNvGraphicFramePr>
+            <a:graphic xmlns:a="http://schemas.openxmlformats.org/drawingml/2006/main">
+              <a:graphicData uri="http://schemas.openxmlformats.org/drawingml/2006/picture">
+                <pic:pic xmlns:pic="http://schemas.openxmlformats.org/drawingml/2006/picture">
+                  <pic:nvPicPr>
+                    <pic:cNvPr id="0" name="Picture 19" descr="C:\Users\Raffaella\Desktop\SequenceDiagrams\Immagini\visualizzaImpostazioni.png"/>
+                    <pic:cNvPicPr>
+                      <a:picLocks noChangeAspect="1" noChangeArrowheads="1"/>
+                    </pic:cNvPicPr>
+                  </pic:nvPicPr>
+                  <pic:blipFill>
+                    <a:blip r:embed="rId31">
+                      <a:extLst>
+                        <a:ext uri="{28A0092B-C50C-407E-A947-70E740481C1C}">
+                          <a14:useLocalDpi xmlns:a14="http://schemas.microsoft.com/office/drawing/2010/main" val="0"/>
+                        </a:ext>
+                      </a:extLst>
+                    </a:blip>
+                    <a:srcRect/>
+                    <a:stretch>
+                      <a:fillRect/>
+                    </a:stretch>
+                  </pic:blipFill>
+                  <pic:spPr bwMode="auto">
+                    <a:xfrm>
+                      <a:off x="0" y="0"/>
+                      <a:ext cx="6120130" cy="2016595"/>
+                    </a:xfrm>
+                    <a:prstGeom prst="rect">
+                      <a:avLst/>
+                    </a:prstGeom>
+                    <a:noFill/>
+                    <a:ln>
+                      <a:noFill/>
+                    </a:ln>
+                  </pic:spPr>
+                </pic:pic>
+              </a:graphicData>
+            </a:graphic>
+          </wp:inline>
+        </w:drawing>
+      </w:r>
+    </w:p>
+    <w:p>
+      <w:pPr>
+        <w:widowControl w:val="0"/>
+        <w:spacing w:line="240" w:lineRule="auto"/>
+        <w:ind w:left="360"/>
+        <w:rPr>
+          <w:rFonts w:ascii="Arimo" w:hAnsi="Arimo" w:cs="Arimo"/>
+          <w:sz w:val="28"/>
+          <w:szCs w:val="28"/>
+        </w:rPr>
+      </w:pPr>
+    </w:p>
+    <w:p>
+      <w:pPr>
+        <w:widowControl w:val="0"/>
+        <w:spacing w:line="240" w:lineRule="auto"/>
+        <w:ind w:left="360"/>
+        <w:rPr>
+          <w:rFonts w:ascii="Arimo" w:hAnsi="Arimo" w:cs="Arimo"/>
+          <w:sz w:val="28"/>
+          <w:szCs w:val="28"/>
+        </w:rPr>
+      </w:pPr>
+    </w:p>
+    <w:p>
+      <w:pPr>
+        <w:widowControl w:val="0"/>
+        <w:spacing w:line="240" w:lineRule="auto"/>
+        <w:ind w:left="360"/>
+        <w:rPr>
+          <w:rFonts w:ascii="Arimo" w:hAnsi="Arimo" w:cs="Arimo"/>
+          <w:sz w:val="28"/>
+          <w:szCs w:val="28"/>
+        </w:rPr>
+      </w:pPr>
+    </w:p>
+    <w:p>
+      <w:pPr>
+        <w:widowControl w:val="0"/>
+        <w:spacing w:line="240" w:lineRule="auto"/>
+        <w:ind w:left="360"/>
+        <w:rPr>
+          <w:rFonts w:ascii="Arimo" w:hAnsi="Arimo" w:cs="Arimo"/>
+          <w:sz w:val="28"/>
+          <w:szCs w:val="28"/>
+        </w:rPr>
+      </w:pPr>
+    </w:p>
+    <w:p>
+      <w:pPr>
+        <w:widowControl w:val="0"/>
+        <w:spacing w:line="240" w:lineRule="auto"/>
+        <w:ind w:left="360"/>
+        <w:rPr>
+          <w:rFonts w:ascii="Arimo" w:hAnsi="Arimo" w:cs="Arimo"/>
+          <w:sz w:val="28"/>
+          <w:szCs w:val="28"/>
+        </w:rPr>
+      </w:pPr>
+    </w:p>
+    <w:p>
+      <w:pPr>
+        <w:widowControl w:val="0"/>
+        <w:spacing w:line="240" w:lineRule="auto"/>
+        <w:ind w:left="360"/>
+        <w:rPr>
+          <w:rFonts w:ascii="Arimo" w:hAnsi="Arimo" w:cs="Arimo"/>
+          <w:sz w:val="28"/>
+          <w:szCs w:val="28"/>
+        </w:rPr>
+      </w:pPr>
+    </w:p>
+    <w:p>
+      <w:pPr>
+        <w:widowControl w:val="0"/>
+        <w:spacing w:line="240" w:lineRule="auto"/>
+        <w:ind w:left="360"/>
+        <w:rPr>
+          <w:rFonts w:ascii="Arimo" w:hAnsi="Arimo" w:cs="Arimo"/>
+          <w:sz w:val="28"/>
+          <w:szCs w:val="28"/>
+        </w:rPr>
+      </w:pPr>
+    </w:p>
+    <w:p>
+      <w:pPr>
+        <w:widowControl w:val="0"/>
+        <w:spacing w:line="240" w:lineRule="auto"/>
+        <w:ind w:left="360"/>
+        <w:rPr>
+          <w:rFonts w:ascii="Arimo" w:hAnsi="Arimo" w:cs="Arimo"/>
+          <w:sz w:val="28"/>
+          <w:szCs w:val="28"/>
+        </w:rPr>
+      </w:pPr>
+    </w:p>
+    <w:p>
+      <w:pPr>
+        <w:widowControl w:val="0"/>
+        <w:spacing w:line="240" w:lineRule="auto"/>
+        <w:ind w:left="360"/>
+        <w:rPr>
+          <w:rFonts w:ascii="Arimo" w:hAnsi="Arimo" w:cs="Arimo"/>
+          <w:sz w:val="28"/>
+          <w:szCs w:val="28"/>
+        </w:rPr>
+      </w:pPr>
+    </w:p>
+    <w:p>
+      <w:pPr>
+        <w:widowControl w:val="0"/>
+        <w:spacing w:line="240" w:lineRule="auto"/>
+        <w:ind w:left="360"/>
+        <w:rPr>
+          <w:rFonts w:ascii="Arimo" w:hAnsi="Arimo" w:cs="Arimo"/>
+          <w:sz w:val="28"/>
+          <w:szCs w:val="28"/>
+        </w:rPr>
+      </w:pPr>
+    </w:p>
+    <w:p>
+      <w:pPr>
+        <w:widowControl w:val="0"/>
+        <w:spacing w:line="240" w:lineRule="auto"/>
+        <w:ind w:left="360"/>
+        <w:rPr>
+          <w:rFonts w:ascii="Arimo" w:hAnsi="Arimo" w:cs="Arimo"/>
+          <w:sz w:val="28"/>
+          <w:szCs w:val="28"/>
+        </w:rPr>
+      </w:pPr>
+    </w:p>
+    <w:p>
+      <w:pPr>
+        <w:widowControl w:val="0"/>
+        <w:spacing w:line="240" w:lineRule="auto"/>
+        <w:ind w:left="360"/>
+        <w:rPr>
+          <w:rFonts w:ascii="Arimo" w:hAnsi="Arimo" w:cs="Arimo"/>
+          <w:sz w:val="28"/>
+          <w:szCs w:val="28"/>
+        </w:rPr>
+      </w:pPr>
+      <w:proofErr w:type="spellStart"/>
+      <w:proofErr w:type="gramStart"/>
+      <w:r>
+        <w:rPr>
+          <w:rFonts w:ascii="Arimo" w:hAnsi="Arimo" w:cs="Arimo"/>
+          <w:sz w:val="28"/>
+          <w:szCs w:val="28"/>
+        </w:rPr>
+        <w:lastRenderedPageBreak/>
+        <w:t>ID:ModificaImpostazioniEstensione</w:t>
+      </w:r>
+      <w:proofErr w:type="spellEnd"/>
+      <w:proofErr w:type="gramEnd"/>
+    </w:p>
+    <w:p>
+      <w:pPr>
+        <w:widowControl w:val="0"/>
+        <w:spacing w:line="240" w:lineRule="auto"/>
+        <w:ind w:left="360"/>
+        <w:rPr>
+          <w:rFonts w:ascii="Arimo" w:hAnsi="Arimo" w:cs="Arimo"/>
+          <w:sz w:val="28"/>
+          <w:szCs w:val="28"/>
+        </w:rPr>
+      </w:pPr>
+    </w:p>
+    <w:p>
+      <w:pPr>
+        <w:widowControl w:val="0"/>
+        <w:spacing w:line="240" w:lineRule="auto"/>
+        <w:ind w:left="360"/>
+        <w:rPr>
+          <w:rFonts w:ascii="Arimo" w:hAnsi="Arimo" w:cs="Arimo"/>
+          <w:sz w:val="28"/>
+          <w:szCs w:val="28"/>
+        </w:rPr>
+      </w:pPr>
+      <w:r>
+        <w:rPr>
+          <w:rFonts w:ascii="Arimo" w:hAnsi="Arimo" w:cs="Arimo"/>
+          <w:noProof/>
+          <w:sz w:val="28"/>
+          <w:szCs w:val="28"/>
+        </w:rPr>
+        <w:drawing>
+          <wp:inline distT="0" distB="0" distL="0" distR="0">
+            <wp:extent cx="6120130" cy="2567887"/>
+            <wp:effectExtent l="0" t="0" r="0" b="0"/>
+            <wp:docPr id="12" name="Immagine 12" descr="C:\Users\Raffaella\Desktop\SequenceDiagrams\Immagini\modificaImpostazioni.png"/>
+            <wp:cNvGraphicFramePr>
+              <a:graphicFrameLocks xmlns:a="http://schemas.openxmlformats.org/drawingml/2006/main" noChangeAspect="1"/>
+            </wp:cNvGraphicFramePr>
+            <a:graphic xmlns:a="http://schemas.openxmlformats.org/drawingml/2006/main">
+              <a:graphicData uri="http://schemas.openxmlformats.org/drawingml/2006/picture">
+                <pic:pic xmlns:pic="http://schemas.openxmlformats.org/drawingml/2006/picture">
+                  <pic:nvPicPr>
+                    <pic:cNvPr id="0" name="Picture 20" descr="C:\Users\Raffaella\Desktop\SequenceDiagrams\Immagini\modificaImpostazioni.png"/>
+                    <pic:cNvPicPr>
+                      <a:picLocks noChangeAspect="1" noChangeArrowheads="1"/>
+                    </pic:cNvPicPr>
+                  </pic:nvPicPr>
+                  <pic:blipFill>
+                    <a:blip r:embed="rId32">
+                      <a:extLst>
+                        <a:ext uri="{28A0092B-C50C-407E-A947-70E740481C1C}">
+                          <a14:useLocalDpi xmlns:a14="http://schemas.microsoft.com/office/drawing/2010/main" val="0"/>
+                        </a:ext>
+                      </a:extLst>
+                    </a:blip>
+                    <a:srcRect/>
+                    <a:stretch>
+                      <a:fillRect/>
+                    </a:stretch>
+                  </pic:blipFill>
+                  <pic:spPr bwMode="auto">
+                    <a:xfrm>
+                      <a:off x="0" y="0"/>
+                      <a:ext cx="6120130" cy="2567887"/>
+                    </a:xfrm>
+                    <a:prstGeom prst="rect">
+                      <a:avLst/>
+                    </a:prstGeom>
+                    <a:noFill/>
+                    <a:ln>
+                      <a:noFill/>
+                    </a:ln>
+                  </pic:spPr>
+                </pic:pic>
+              </a:graphicData>
+            </a:graphic>
+          </wp:inline>
+        </w:drawing>
+      </w:r>
+    </w:p>
+    <w:p>
+      <w:pPr>
+        <w:widowControl w:val="0"/>
+        <w:spacing w:line="240" w:lineRule="auto"/>
+        <w:ind w:left="360"/>
+        <w:rPr>
+          <w:rFonts w:ascii="Arimo" w:hAnsi="Arimo" w:cs="Arimo"/>
+          <w:sz w:val="28"/>
+          <w:szCs w:val="28"/>
+        </w:rPr>
+      </w:pPr>
+    </w:p>
+    <w:p>
+      <w:pPr>
+        <w:widowControl w:val="0"/>
+        <w:spacing w:line="240" w:lineRule="auto"/>
+        <w:ind w:left="360"/>
+        <w:rPr>
+          <w:rFonts w:ascii="Arimo" w:hAnsi="Arimo" w:cs="Arimo"/>
+          <w:sz w:val="28"/>
+          <w:szCs w:val="28"/>
+        </w:rPr>
+      </w:pPr>
+      <w:proofErr w:type="spellStart"/>
+      <w:proofErr w:type="gramStart"/>
+      <w:r>
+        <w:rPr>
+          <w:rFonts w:ascii="Arimo" w:hAnsi="Arimo" w:cs="Arimo"/>
+          <w:sz w:val="28"/>
+          <w:szCs w:val="28"/>
+        </w:rPr>
+        <w:t>ID:PartitaClassica</w:t>
+      </w:r>
+      <w:proofErr w:type="spellEnd"/>
+      <w:proofErr w:type="gramEnd"/>
+    </w:p>
+    <w:p>
+      <w:pPr>
+        <w:widowControl w:val="0"/>
+        <w:spacing w:line="240" w:lineRule="auto"/>
+        <w:ind w:left="360"/>
+        <w:rPr>
+          <w:rFonts w:ascii="Arimo" w:hAnsi="Arimo" w:cs="Arimo"/>
+          <w:sz w:val="28"/>
+          <w:szCs w:val="28"/>
+        </w:rPr>
+      </w:pPr>
+    </w:p>
+    <w:p>
+      <w:pPr>
+        <w:widowControl w:val="0"/>
+        <w:spacing w:line="240" w:lineRule="auto"/>
+        <w:ind w:left="360"/>
+        <w:rPr>
+          <w:rFonts w:ascii="Arimo" w:hAnsi="Arimo" w:cs="Arimo"/>
+          <w:sz w:val="28"/>
+          <w:szCs w:val="28"/>
+        </w:rPr>
+      </w:pPr>
+      <w:r>
+        <w:rPr>
+          <w:rFonts w:ascii="Arimo" w:hAnsi="Arimo" w:cs="Arimo"/>
+          <w:noProof/>
+          <w:sz w:val="28"/>
+          <w:szCs w:val="28"/>
+        </w:rPr>
+        <w:drawing>
+          <wp:inline distT="0" distB="0" distL="0" distR="0">
+            <wp:extent cx="6120130" cy="1592599"/>
+            <wp:effectExtent l="0" t="0" r="0" b="0"/>
+            <wp:docPr id="13" name="Immagine 13" descr="C:\Users\Raffaella\Desktop\SequenceDiagrams\Immagini\partitaClassica.png"/>
+            <wp:cNvGraphicFramePr>
+              <a:graphicFrameLocks xmlns:a="http://schemas.openxmlformats.org/drawingml/2006/main" noChangeAspect="1"/>
+            </wp:cNvGraphicFramePr>
+            <a:graphic xmlns:a="http://schemas.openxmlformats.org/drawingml/2006/main">
+              <a:graphicData uri="http://schemas.openxmlformats.org/drawingml/2006/picture">
+                <pic:pic xmlns:pic="http://schemas.openxmlformats.org/drawingml/2006/picture">
+                  <pic:nvPicPr>
+                    <pic:cNvPr id="0" name="Picture 21" descr="C:\Users\Raffaella\Desktop\SequenceDiagrams\Immagini\partitaClassica.png"/>
+                    <pic:cNvPicPr>
+                      <a:picLocks noChangeAspect="1" noChangeArrowheads="1"/>
+                    </pic:cNvPicPr>
+                  </pic:nvPicPr>
+                  <pic:blipFill>
+                    <a:blip r:embed="rId33">
+                      <a:extLst>
+                        <a:ext uri="{28A0092B-C50C-407E-A947-70E740481C1C}">
+                          <a14:useLocalDpi xmlns:a14="http://schemas.microsoft.com/office/drawing/2010/main" val="0"/>
+                        </a:ext>
+                      </a:extLst>
+                    </a:blip>
+                    <a:srcRect/>
+                    <a:stretch>
+                      <a:fillRect/>
+                    </a:stretch>
+                  </pic:blipFill>
+                  <pic:spPr bwMode="auto">
+                    <a:xfrm>
+                      <a:off x="0" y="0"/>
+                      <a:ext cx="6120130" cy="1592599"/>
+                    </a:xfrm>
+                    <a:prstGeom prst="rect">
+                      <a:avLst/>
+                    </a:prstGeom>
+                    <a:noFill/>
+                    <a:ln>
+                      <a:noFill/>
+                    </a:ln>
+                  </pic:spPr>
+                </pic:pic>
+              </a:graphicData>
+            </a:graphic>
+          </wp:inline>
+        </w:drawing>
+      </w:r>
+    </w:p>
+    <w:p>
+      <w:pPr>
+        <w:widowControl w:val="0"/>
+        <w:spacing w:line="240" w:lineRule="auto"/>
+        <w:ind w:left="360"/>
+        <w:rPr>
+          <w:rFonts w:ascii="Arimo" w:hAnsi="Arimo" w:cs="Arimo"/>
+          <w:sz w:val="28"/>
+          <w:szCs w:val="28"/>
+        </w:rPr>
+      </w:pPr>
+    </w:p>
+    <w:p>
+      <w:pPr>
+        <w:widowControl w:val="0"/>
+        <w:spacing w:line="240" w:lineRule="auto"/>
+        <w:ind w:left="360"/>
+        <w:rPr>
+          <w:rFonts w:ascii="Arimo" w:hAnsi="Arimo" w:cs="Arimo"/>
+          <w:sz w:val="28"/>
+          <w:szCs w:val="28"/>
+        </w:rPr>
+      </w:pPr>
+      <w:proofErr w:type="spellStart"/>
+      <w:proofErr w:type="gramStart"/>
+      <w:r>
+        <w:rPr>
+          <w:rFonts w:ascii="Arimo" w:hAnsi="Arimo" w:cs="Arimo"/>
+          <w:sz w:val="28"/>
+          <w:szCs w:val="28"/>
+        </w:rPr>
+        <w:t>ID:PartitaBizBong</w:t>
+      </w:r>
+      <w:proofErr w:type="spellEnd"/>
+      <w:proofErr w:type="gramEnd"/>
+    </w:p>
+    <w:p>
+      <w:pPr>
+        <w:widowControl w:val="0"/>
+        <w:spacing w:line="240" w:lineRule="auto"/>
+        <w:ind w:left="360"/>
+        <w:rPr>
+          <w:rFonts w:ascii="Arimo" w:hAnsi="Arimo" w:cs="Arimo"/>
+          <w:sz w:val="28"/>
+          <w:szCs w:val="28"/>
+        </w:rPr>
+      </w:pPr>
+    </w:p>
+    <w:p>
+      <w:pPr>
+        <w:widowControl w:val="0"/>
+        <w:spacing w:line="240" w:lineRule="auto"/>
+        <w:ind w:left="360"/>
+        <w:rPr>
+          <w:rFonts w:ascii="Arimo" w:hAnsi="Arimo" w:cs="Arimo"/>
+          <w:sz w:val="28"/>
+          <w:szCs w:val="28"/>
+        </w:rPr>
+      </w:pPr>
+      <w:r>
+        <w:rPr>
+          <w:rFonts w:ascii="Arimo" w:hAnsi="Arimo" w:cs="Arimo"/>
+          <w:noProof/>
+          <w:sz w:val="28"/>
+          <w:szCs w:val="28"/>
+        </w:rPr>
+        <w:drawing>
+          <wp:inline distT="0" distB="0" distL="0" distR="0">
+            <wp:extent cx="6120130" cy="1496163"/>
+            <wp:effectExtent l="0" t="0" r="0" b="0"/>
+            <wp:docPr id="14" name="Immagine 14" descr="C:\Users\Raffaella\Desktop\SequenceDiagrams\Immagini\partitaBizBongChallenge.png"/>
+            <wp:cNvGraphicFramePr>
+              <a:graphicFrameLocks xmlns:a="http://schemas.openxmlformats.org/drawingml/2006/main" noChangeAspect="1"/>
+            </wp:cNvGraphicFramePr>
+            <a:graphic xmlns:a="http://schemas.openxmlformats.org/drawingml/2006/main">
+              <a:graphicData uri="http://schemas.openxmlformats.org/drawingml/2006/picture">
+                <pic:pic xmlns:pic="http://schemas.openxmlformats.org/drawingml/2006/picture">
+                  <pic:nvPicPr>
+                    <pic:cNvPr id="0" name="Picture 22" descr="C:\Users\Raffaella\Desktop\SequenceDiagrams\Immagini\partitaBizBongChallenge.png"/>
+                    <pic:cNvPicPr>
+                      <a:picLocks noChangeAspect="1" noChangeArrowheads="1"/>
+                    </pic:cNvPicPr>
+                  </pic:nvPicPr>
+                  <pic:blipFill>
+                    <a:blip r:embed="rId34">
+                      <a:extLst>
+                        <a:ext uri="{28A0092B-C50C-407E-A947-70E740481C1C}">
+                          <a14:useLocalDpi xmlns:a14="http://schemas.microsoft.com/office/drawing/2010/main" val="0"/>
+                        </a:ext>
+                      </a:extLst>
+                    </a:blip>
+                    <a:srcRect/>
+                    <a:stretch>
+                      <a:fillRect/>
+                    </a:stretch>
+                  </pic:blipFill>
+                  <pic:spPr bwMode="auto">
+                    <a:xfrm>
+                      <a:off x="0" y="0"/>
+                      <a:ext cx="6120130" cy="1496163"/>
+                    </a:xfrm>
+                    <a:prstGeom prst="rect">
+                      <a:avLst/>
+                    </a:prstGeom>
+                    <a:noFill/>
+                    <a:ln>
+                      <a:noFill/>
+                    </a:ln>
+                  </pic:spPr>
+                </pic:pic>
+              </a:graphicData>
+            </a:graphic>
+          </wp:inline>
+        </w:drawing>
+      </w:r>
+    </w:p>
+    <w:p>
+      <w:pPr>
+        <w:widowControl w:val="0"/>
+        <w:spacing w:line="240" w:lineRule="auto"/>
+        <w:ind w:left="360"/>
+        <w:rPr>
+          <w:rFonts w:ascii="Arimo" w:hAnsi="Arimo" w:cs="Arimo"/>
+          <w:sz w:val="28"/>
+          <w:szCs w:val="28"/>
+        </w:rPr>
+      </w:pPr>
+    </w:p>
+    <w:p>
+      <w:pPr>
+        <w:widowControl w:val="0"/>
+        <w:spacing w:line="240" w:lineRule="auto"/>
+        <w:ind w:left="360"/>
+        <w:rPr>
+          <w:rFonts w:ascii="Arimo" w:hAnsi="Arimo" w:cs="Arimo"/>
+          <w:sz w:val="28"/>
+          <w:szCs w:val="28"/>
+        </w:rPr>
+      </w:pPr>
+    </w:p>
+    <w:p>
+      <w:pPr>
+        <w:widowControl w:val="0"/>
+        <w:spacing w:line="240" w:lineRule="auto"/>
+        <w:ind w:left="360"/>
+        <w:rPr>
+          <w:rFonts w:ascii="Arimo" w:hAnsi="Arimo" w:cs="Arimo"/>
+          <w:sz w:val="28"/>
+          <w:szCs w:val="28"/>
+        </w:rPr>
+      </w:pPr>
+    </w:p>
+    <w:p>
+      <w:pPr>
+        <w:widowControl w:val="0"/>
+        <w:spacing w:line="240" w:lineRule="auto"/>
+        <w:ind w:left="360"/>
+        <w:rPr>
+          <w:rFonts w:ascii="Arimo" w:hAnsi="Arimo" w:cs="Arimo"/>
+          <w:sz w:val="28"/>
+          <w:szCs w:val="28"/>
+        </w:rPr>
+      </w:pPr>
+    </w:p>
+    <w:p>
+      <w:pPr>
+        <w:widowControl w:val="0"/>
+        <w:spacing w:line="240" w:lineRule="auto"/>
+        <w:ind w:left="360"/>
+        <w:rPr>
+          <w:rFonts w:ascii="Arimo" w:hAnsi="Arimo" w:cs="Arimo"/>
+          <w:sz w:val="28"/>
+          <w:szCs w:val="28"/>
+        </w:rPr>
+      </w:pPr>
+      <w:proofErr w:type="spellStart"/>
+      <w:proofErr w:type="gramStart"/>
+      <w:r>
+        <w:rPr>
+          <w:rFonts w:ascii="Arimo" w:hAnsi="Arimo" w:cs="Arimo"/>
+          <w:sz w:val="28"/>
+          <w:szCs w:val="28"/>
+        </w:rPr>
+        <w:lastRenderedPageBreak/>
+        <w:t>ID:VisualizzaClassifica</w:t>
+      </w:r>
+      <w:proofErr w:type="spellEnd"/>
+      <w:proofErr w:type="gramEnd"/>
+    </w:p>
+    <w:p>
+      <w:pPr>
+        <w:widowControl w:val="0"/>
+        <w:spacing w:line="240" w:lineRule="auto"/>
+        <w:ind w:left="360"/>
+        <w:rPr>
+          <w:rFonts w:ascii="Arimo" w:hAnsi="Arimo" w:cs="Arimo"/>
+          <w:sz w:val="28"/>
+          <w:szCs w:val="28"/>
+        </w:rPr>
+      </w:pPr>
+    </w:p>
+    <w:p>
+      <w:pPr>
+        <w:widowControl w:val="0"/>
+        <w:spacing w:line="240" w:lineRule="auto"/>
+        <w:ind w:left="360"/>
+        <w:rPr>
+          <w:rFonts w:ascii="Arimo" w:hAnsi="Arimo" w:cs="Arimo"/>
+          <w:sz w:val="28"/>
+          <w:szCs w:val="28"/>
+        </w:rPr>
+      </w:pPr>
+      <w:r>
+        <w:rPr>
+          <w:rFonts w:ascii="Arimo" w:hAnsi="Arimo" w:cs="Arimo"/>
+          <w:noProof/>
+          <w:sz w:val="28"/>
+          <w:szCs w:val="28"/>
+        </w:rPr>
+        <w:drawing>
+          <wp:inline distT="0" distB="0" distL="0" distR="0">
+            <wp:extent cx="6120130" cy="2415981"/>
+            <wp:effectExtent l="0" t="0" r="0" b="0"/>
+            <wp:docPr id="15" name="Immagine 15" descr="C:\Users\Raffaella\Desktop\SequenceDiagrams\Immagini\visualizzaClassifica.png"/>
+            <wp:cNvGraphicFramePr>
+              <a:graphicFrameLocks xmlns:a="http://schemas.openxmlformats.org/drawingml/2006/main" noChangeAspect="1"/>
+            </wp:cNvGraphicFramePr>
+            <a:graphic xmlns:a="http://schemas.openxmlformats.org/drawingml/2006/main">
+              <a:graphicData uri="http://schemas.openxmlformats.org/drawingml/2006/picture">
+                <pic:pic xmlns:pic="http://schemas.openxmlformats.org/drawingml/2006/picture">
+                  <pic:nvPicPr>
+                    <pic:cNvPr id="0" name="Picture 23" descr="C:\Users\Raffaella\Desktop\SequenceDiagrams\Immagini\visualizzaClassifica.png"/>
+                    <pic:cNvPicPr>
+                      <a:picLocks noChangeAspect="1" noChangeArrowheads="1"/>
+                    </pic:cNvPicPr>
+                  </pic:nvPicPr>
+                  <pic:blipFill>
+                    <a:blip r:embed="rId35">
+                      <a:extLst>
+                        <a:ext uri="{28A0092B-C50C-407E-A947-70E740481C1C}">
+                          <a14:useLocalDpi xmlns:a14="http://schemas.microsoft.com/office/drawing/2010/main" val="0"/>
+                        </a:ext>
+                      </a:extLst>
+                    </a:blip>
+                    <a:srcRect/>
+                    <a:stretch>
+                      <a:fillRect/>
+                    </a:stretch>
+                  </pic:blipFill>
+                  <pic:spPr bwMode="auto">
+                    <a:xfrm>
+                      <a:off x="0" y="0"/>
+                      <a:ext cx="6120130" cy="2415981"/>
+                    </a:xfrm>
+                    <a:prstGeom prst="rect">
+                      <a:avLst/>
+                    </a:prstGeom>
+                    <a:noFill/>
+                    <a:ln>
+                      <a:noFill/>
+                    </a:ln>
+                  </pic:spPr>
+                </pic:pic>
+              </a:graphicData>
+            </a:graphic>
+          </wp:inline>
+        </w:drawing>
+      </w:r>
+    </w:p>
+    <w:p>
+      <w:pPr>
+        <w:widowControl w:val="0"/>
+        <w:spacing w:line="240" w:lineRule="auto"/>
+        <w:ind w:left="360"/>
+        <w:rPr>
+          <w:rFonts w:ascii="Arimo" w:hAnsi="Arimo" w:cs="Arimo"/>
+          <w:sz w:val="28"/>
+          <w:szCs w:val="28"/>
+        </w:rPr>
+      </w:pPr>
+    </w:p>
+    <w:p>
+      <w:pPr>
+        <w:widowControl w:val="0"/>
+        <w:spacing w:line="240" w:lineRule="auto"/>
+        <w:ind w:left="360"/>
+        <w:rPr>
+          <w:rFonts w:ascii="Arimo" w:hAnsi="Arimo" w:cs="Arimo"/>
+          <w:sz w:val="28"/>
+          <w:szCs w:val="28"/>
+        </w:rPr>
+      </w:pPr>
+    </w:p>
+    <w:p>
+      <w:pPr>
+        <w:widowControl w:val="0"/>
+        <w:spacing w:line="240" w:lineRule="auto"/>
+        <w:ind w:left="360"/>
+        <w:rPr>
+          <w:rFonts w:ascii="Arimo" w:hAnsi="Arimo" w:cs="Arimo"/>
+          <w:sz w:val="28"/>
+          <w:szCs w:val="28"/>
+        </w:rPr>
+      </w:pPr>
+    </w:p>
+    <w:p>
+      <w:pPr>
+        <w:widowControl w:val="0"/>
+        <w:spacing w:line="240" w:lineRule="auto"/>
+        <w:ind w:left="360"/>
+        <w:rPr>
+          <w:rFonts w:ascii="Arimo" w:hAnsi="Arimo" w:cs="Arimo"/>
+          <w:sz w:val="28"/>
+          <w:szCs w:val="28"/>
+        </w:rPr>
+      </w:pPr>
+    </w:p>
+    <w:p>
+      <w:pPr>
+        <w:widowControl w:val="0"/>
+        <w:spacing w:line="240" w:lineRule="auto"/>
+        <w:ind w:left="360"/>
+        <w:rPr>
+          <w:rFonts w:ascii="Arimo" w:hAnsi="Arimo" w:cs="Arimo"/>
+          <w:sz w:val="28"/>
+          <w:szCs w:val="28"/>
+        </w:rPr>
+      </w:pPr>
+    </w:p>
+    <w:p>
+      <w:pPr>
+        <w:widowControl w:val="0"/>
+        <w:spacing w:line="240" w:lineRule="auto"/>
+        <w:ind w:left="360"/>
+        <w:rPr>
+          <w:rFonts w:ascii="Arimo" w:hAnsi="Arimo" w:cs="Arimo"/>
+          <w:sz w:val="28"/>
+          <w:szCs w:val="28"/>
+        </w:rPr>
+      </w:pPr>
+    </w:p>
+    <w:p>
+      <w:pPr>
+        <w:widowControl w:val="0"/>
+        <w:spacing w:line="240" w:lineRule="auto"/>
+        <w:ind w:left="360"/>
+        <w:rPr>
+          <w:rFonts w:ascii="Arimo" w:hAnsi="Arimo" w:cs="Arimo"/>
+          <w:sz w:val="28"/>
+          <w:szCs w:val="28"/>
+        </w:rPr>
+      </w:pPr>
+    </w:p>
+    <w:p>
+      <w:pPr>
+        <w:widowControl w:val="0"/>
+        <w:spacing w:line="240" w:lineRule="auto"/>
+        <w:ind w:left="360"/>
+        <w:rPr>
+          <w:rFonts w:ascii="Arimo" w:hAnsi="Arimo" w:cs="Arimo"/>
+          <w:sz w:val="28"/>
+          <w:szCs w:val="28"/>
+        </w:rPr>
+      </w:pPr>
+    </w:p>
+    <w:p>
+      <w:pPr>
+        <w:widowControl w:val="0"/>
+        <w:spacing w:line="240" w:lineRule="auto"/>
+        <w:ind w:left="360"/>
+        <w:rPr>
+          <w:rFonts w:ascii="Arimo" w:hAnsi="Arimo" w:cs="Arimo"/>
+          <w:sz w:val="28"/>
+          <w:szCs w:val="28"/>
+        </w:rPr>
+      </w:pPr>
+    </w:p>
+    <w:p>
+      <w:pPr>
+        <w:widowControl w:val="0"/>
+        <w:spacing w:line="240" w:lineRule="auto"/>
+        <w:ind w:left="360"/>
+        <w:rPr>
+          <w:rFonts w:ascii="Arimo" w:hAnsi="Arimo" w:cs="Arimo"/>
+          <w:sz w:val="28"/>
+          <w:szCs w:val="28"/>
+        </w:rPr>
+      </w:pPr>
+    </w:p>
+    <w:p>
+      <w:pPr>
+        <w:widowControl w:val="0"/>
+        <w:spacing w:line="240" w:lineRule="auto"/>
+        <w:ind w:left="360"/>
+        <w:rPr>
+          <w:rFonts w:ascii="Arimo" w:hAnsi="Arimo" w:cs="Arimo"/>
+          <w:sz w:val="28"/>
+          <w:szCs w:val="28"/>
+        </w:rPr>
+      </w:pPr>
+    </w:p>
+    <w:p>
+      <w:pPr>
+        <w:widowControl w:val="0"/>
+        <w:spacing w:line="240" w:lineRule="auto"/>
+        <w:ind w:left="360"/>
+        <w:rPr>
+          <w:rFonts w:ascii="Arimo" w:hAnsi="Arimo" w:cs="Arimo"/>
+          <w:sz w:val="28"/>
+          <w:szCs w:val="28"/>
+        </w:rPr>
+      </w:pPr>
+    </w:p>
+    <w:p>
+      <w:pPr>
+        <w:widowControl w:val="0"/>
+        <w:spacing w:line="240" w:lineRule="auto"/>
+        <w:ind w:left="360"/>
+        <w:rPr>
+          <w:rFonts w:ascii="Arimo" w:hAnsi="Arimo" w:cs="Arimo"/>
+          <w:sz w:val="28"/>
+          <w:szCs w:val="28"/>
+        </w:rPr>
+      </w:pPr>
+    </w:p>
+    <w:p>
+      <w:pPr>
+        <w:widowControl w:val="0"/>
+        <w:spacing w:line="240" w:lineRule="auto"/>
+        <w:ind w:left="360"/>
+        <w:rPr>
+          <w:rFonts w:ascii="Arimo" w:hAnsi="Arimo" w:cs="Arimo"/>
+          <w:sz w:val="28"/>
+          <w:szCs w:val="28"/>
+        </w:rPr>
+      </w:pPr>
+    </w:p>
+    <w:p>
+      <w:pPr>
+        <w:widowControl w:val="0"/>
+        <w:spacing w:line="240" w:lineRule="auto"/>
+        <w:ind w:left="360"/>
+        <w:rPr>
+          <w:rFonts w:ascii="Arimo" w:hAnsi="Arimo" w:cs="Arimo"/>
+          <w:sz w:val="28"/>
+          <w:szCs w:val="28"/>
+        </w:rPr>
+      </w:pPr>
+    </w:p>
+    <w:p>
+      <w:pPr>
+        <w:widowControl w:val="0"/>
+        <w:spacing w:line="240" w:lineRule="auto"/>
+        <w:ind w:left="360"/>
+        <w:rPr>
+          <w:rFonts w:ascii="Arimo" w:hAnsi="Arimo" w:cs="Arimo"/>
+          <w:sz w:val="28"/>
+          <w:szCs w:val="28"/>
+        </w:rPr>
+      </w:pPr>
+    </w:p>
+    <w:p>
+      <w:pPr>
+        <w:widowControl w:val="0"/>
+        <w:spacing w:line="240" w:lineRule="auto"/>
+        <w:ind w:left="360"/>
+        <w:rPr>
+          <w:rFonts w:ascii="Arimo" w:hAnsi="Arimo" w:cs="Arimo"/>
+          <w:sz w:val="28"/>
+          <w:szCs w:val="28"/>
+        </w:rPr>
+      </w:pPr>
+    </w:p>
+    <w:p>
+      <w:pPr>
+        <w:widowControl w:val="0"/>
+        <w:spacing w:line="240" w:lineRule="auto"/>
+        <w:ind w:left="360"/>
+        <w:rPr>
+          <w:rFonts w:ascii="Arimo" w:hAnsi="Arimo" w:cs="Arimo"/>
+          <w:sz w:val="28"/>
+          <w:szCs w:val="28"/>
+        </w:rPr>
+      </w:pPr>
+    </w:p>
+    <w:p>
+      <w:pPr>
+        <w:widowControl w:val="0"/>
+        <w:spacing w:line="240" w:lineRule="auto"/>
+        <w:ind w:left="360"/>
+        <w:rPr>
+          <w:rFonts w:ascii="Arimo" w:hAnsi="Arimo" w:cs="Arimo"/>
+          <w:sz w:val="28"/>
+          <w:szCs w:val="28"/>
+        </w:rPr>
+      </w:pPr>
+    </w:p>
+    <w:p>
+      <w:pPr>
+        <w:widowControl w:val="0"/>
+        <w:spacing w:line="240" w:lineRule="auto"/>
+        <w:ind w:left="360"/>
+        <w:rPr>
+          <w:rFonts w:ascii="Arimo" w:hAnsi="Arimo" w:cs="Arimo"/>
+          <w:sz w:val="28"/>
+          <w:szCs w:val="28"/>
+        </w:rPr>
+      </w:pPr>
+    </w:p>
+    <w:p>
+      <w:pPr>
+        <w:widowControl w:val="0"/>
+        <w:spacing w:line="240" w:lineRule="auto"/>
+        <w:ind w:left="360"/>
+        <w:rPr>
+          <w:rFonts w:ascii="Arimo" w:hAnsi="Arimo" w:cs="Arimo"/>
+          <w:sz w:val="28"/>
+          <w:szCs w:val="28"/>
+        </w:rPr>
+      </w:pPr>
+    </w:p>
+    <w:p>
+      <w:pPr>
+        <w:widowControl w:val="0"/>
+        <w:spacing w:line="240" w:lineRule="auto"/>
+        <w:ind w:left="360"/>
+        <w:rPr>
+          <w:rFonts w:ascii="Arimo" w:hAnsi="Arimo" w:cs="Arimo"/>
+          <w:sz w:val="28"/>
+          <w:szCs w:val="28"/>
+        </w:rPr>
+      </w:pPr>
+    </w:p>
+    <w:p>
+      <w:pPr>
+        <w:widowControl w:val="0"/>
+        <w:spacing w:line="240" w:lineRule="auto"/>
+        <w:ind w:left="360"/>
+        <w:rPr>
+          <w:rFonts w:ascii="Arimo" w:hAnsi="Arimo" w:cs="Arimo"/>
+          <w:sz w:val="28"/>
+          <w:szCs w:val="28"/>
+        </w:rPr>
+      </w:pPr>
+    </w:p>
+    <w:p>
+      <w:pPr>
+        <w:widowControl w:val="0"/>
+        <w:spacing w:line="240" w:lineRule="auto"/>
+        <w:ind w:left="360"/>
+        <w:rPr>
+          <w:rFonts w:ascii="Arimo" w:hAnsi="Arimo" w:cs="Arimo"/>
+          <w:sz w:val="28"/>
+          <w:szCs w:val="28"/>
+        </w:rPr>
+      </w:pPr>
+    </w:p>
+    <w:p>
+      <w:pPr>
+        <w:widowControl w:val="0"/>
+        <w:spacing w:line="240" w:lineRule="auto"/>
+        <w:ind w:left="360"/>
+        <w:rPr>
+          <w:rFonts w:ascii="Arimo" w:hAnsi="Arimo" w:cs="Arimo"/>
+          <w:sz w:val="28"/>
+          <w:szCs w:val="28"/>
+        </w:rPr>
+      </w:pPr>
+    </w:p>
+    <w:p>
+      <w:pPr>
+        <w:widowControl w:val="0"/>
+        <w:spacing w:line="240" w:lineRule="auto"/>
+        <w:ind w:left="360"/>
+        <w:rPr>
+          <w:rFonts w:ascii="Arimo" w:hAnsi="Arimo" w:cs="Arimo"/>
+          <w:sz w:val="28"/>
+          <w:szCs w:val="28"/>
+        </w:rPr>
+      </w:pPr>
+    </w:p>
+    <w:p>
+      <w:pPr>
+        <w:pStyle w:val="Paragrafoelenco"/>
+        <w:widowControl w:val="0"/>
+        <w:numPr>
+          <w:ilvl w:val="0"/>
+          <w:numId w:val="33"/>
+        </w:numPr>
+        <w:spacing w:line="240" w:lineRule="auto"/>
+        <w:rPr>
+          <w:rFonts w:ascii="Arimo" w:hAnsi="Arimo" w:cs="Arimo"/>
+          <w:sz w:val="28"/>
+          <w:szCs w:val="28"/>
+        </w:rPr>
+      </w:pPr>
+      <w:proofErr w:type="spellStart"/>
+      <w:r>
+        <w:rPr>
+          <w:rFonts w:ascii="Arimo" w:hAnsi="Arimo" w:cs="Arimo"/>
+          <w:sz w:val="28"/>
+          <w:szCs w:val="28"/>
+        </w:rPr>
+        <w:lastRenderedPageBreak/>
+        <w:t>ActivityDiagram</w:t>
+      </w:r>
+      <w:proofErr w:type="spellEnd"/>
+    </w:p>
+    <w:p>
+      <w:pPr>
+        <w:pStyle w:val="Paragrafoelenco"/>
+        <w:widowControl w:val="0"/>
+        <w:spacing w:line="240" w:lineRule="auto"/>
+        <w:rPr>
+          <w:rFonts w:ascii="Arimo" w:hAnsi="Arimo" w:cs="Arimo"/>
+          <w:sz w:val="28"/>
+          <w:szCs w:val="28"/>
+        </w:rPr>
+      </w:pPr>
+    </w:p>
+    <w:p>
+      <w:pPr>
+        <w:pStyle w:val="Paragrafoelenco"/>
+        <w:widowControl w:val="0"/>
+        <w:spacing w:line="240" w:lineRule="auto"/>
+        <w:rPr>
+          <w:rFonts w:ascii="Arimo" w:hAnsi="Arimo" w:cs="Arimo"/>
+          <w:sz w:val="28"/>
+          <w:szCs w:val="28"/>
+        </w:rPr>
+      </w:pPr>
+      <w:proofErr w:type="spellStart"/>
+      <w:proofErr w:type="gramStart"/>
+      <w:r>
+        <w:rPr>
+          <w:rFonts w:ascii="Arimo" w:hAnsi="Arimo" w:cs="Arimo"/>
+          <w:sz w:val="28"/>
+          <w:szCs w:val="28"/>
+        </w:rPr>
+        <w:t>ID:Login</w:t>
+      </w:r>
+      <w:proofErr w:type="spellEnd"/>
+      <w:proofErr w:type="gramEnd"/>
+    </w:p>
+    <w:p>
+      <w:pPr>
+        <w:pStyle w:val="Paragrafoelenco"/>
+        <w:widowControl w:val="0"/>
+        <w:spacing w:line="240" w:lineRule="auto"/>
+        <w:rPr>
+          <w:rFonts w:ascii="Arimo" w:hAnsi="Arimo" w:cs="Arimo"/>
+          <w:sz w:val="28"/>
+          <w:szCs w:val="28"/>
+        </w:rPr>
+      </w:pPr>
+    </w:p>
+    <w:p>
+      <w:pPr>
+        <w:pStyle w:val="Paragrafoelenco"/>
+        <w:widowControl w:val="0"/>
+        <w:spacing w:line="240" w:lineRule="auto"/>
+        <w:rPr>
+          <w:rFonts w:ascii="Arimo" w:hAnsi="Arimo" w:cs="Arimo"/>
+          <w:sz w:val="28"/>
+          <w:szCs w:val="28"/>
+        </w:rPr>
+      </w:pPr>
+      <w:r>
+        <w:rPr>
+          <w:rFonts w:ascii="Arimo" w:hAnsi="Arimo" w:cs="Arimo"/>
+          <w:noProof/>
+          <w:sz w:val="28"/>
+          <w:szCs w:val="28"/>
+        </w:rPr>
+        <w:drawing>
+          <wp:inline distT="0" distB="0" distL="0" distR="0">
+            <wp:extent cx="4438650" cy="5105400"/>
+            <wp:effectExtent l="0" t="0" r="0" b="0"/>
+            <wp:docPr id="16" name="Immagine 16" descr="C:\Users\Raffaella\Desktop\ActivityDiagram\Immagini\login.png"/>
+            <wp:cNvGraphicFramePr>
+              <a:graphicFrameLocks xmlns:a="http://schemas.openxmlformats.org/drawingml/2006/main" noChangeAspect="1"/>
+            </wp:cNvGraphicFramePr>
+            <a:graphic xmlns:a="http://schemas.openxmlformats.org/drawingml/2006/main">
+              <a:graphicData uri="http://schemas.openxmlformats.org/drawingml/2006/picture">
+                <pic:pic xmlns:pic="http://schemas.openxmlformats.org/drawingml/2006/picture">
+                  <pic:nvPicPr>
+                    <pic:cNvPr id="0" name="Picture 24" descr="C:\Users\Raffaella\Desktop\ActivityDiagram\Immagini\login.png"/>
+                    <pic:cNvPicPr>
+                      <a:picLocks noChangeAspect="1" noChangeArrowheads="1"/>
+                    </pic:cNvPicPr>
+                  </pic:nvPicPr>
+                  <pic:blipFill>
+                    <a:blip r:embed="rId36">
+                      <a:extLst>
+                        <a:ext uri="{28A0092B-C50C-407E-A947-70E740481C1C}">
+                          <a14:useLocalDpi xmlns:a14="http://schemas.microsoft.com/office/drawing/2010/main" val="0"/>
+                        </a:ext>
+                      </a:extLst>
+                    </a:blip>
+                    <a:srcRect/>
+                    <a:stretch>
+                      <a:fillRect/>
+                    </a:stretch>
+                  </pic:blipFill>
+                  <pic:spPr bwMode="auto">
+                    <a:xfrm>
+                      <a:off x="0" y="0"/>
+                      <a:ext cx="4438650" cy="5105400"/>
+                    </a:xfrm>
+                    <a:prstGeom prst="rect">
+                      <a:avLst/>
+                    </a:prstGeom>
+                    <a:noFill/>
+                    <a:ln>
+                      <a:noFill/>
+                    </a:ln>
+                  </pic:spPr>
+                </pic:pic>
+              </a:graphicData>
+            </a:graphic>
+          </wp:inline>
+        </w:drawing>
+      </w:r>
+    </w:p>
+    <w:p>
+      <w:pPr>
+        <w:pStyle w:val="Paragrafoelenco"/>
+        <w:widowControl w:val="0"/>
+        <w:spacing w:line="240" w:lineRule="auto"/>
+        <w:rPr>
+          <w:rFonts w:ascii="Arimo" w:hAnsi="Arimo" w:cs="Arimo"/>
+          <w:sz w:val="28"/>
+          <w:szCs w:val="28"/>
+        </w:rPr>
+      </w:pPr>
+    </w:p>
+    <w:p>
+      <w:pPr>
+        <w:pStyle w:val="Paragrafoelenco"/>
+        <w:widowControl w:val="0"/>
+        <w:spacing w:line="240" w:lineRule="auto"/>
+        <w:rPr>
+          <w:rFonts w:ascii="Arimo" w:hAnsi="Arimo" w:cs="Arimo"/>
+          <w:sz w:val="28"/>
+          <w:szCs w:val="28"/>
+        </w:rPr>
+      </w:pPr>
+    </w:p>
+    <w:p>
+      <w:pPr>
+        <w:pStyle w:val="Paragrafoelenco"/>
+        <w:widowControl w:val="0"/>
+        <w:spacing w:line="240" w:lineRule="auto"/>
+        <w:rPr>
+          <w:rFonts w:ascii="Arimo" w:hAnsi="Arimo" w:cs="Arimo"/>
+          <w:sz w:val="28"/>
+          <w:szCs w:val="28"/>
+        </w:rPr>
+      </w:pPr>
+    </w:p>
+    <w:p>
+      <w:pPr>
+        <w:pStyle w:val="Paragrafoelenco"/>
+        <w:widowControl w:val="0"/>
+        <w:spacing w:line="240" w:lineRule="auto"/>
+        <w:rPr>
+          <w:rFonts w:ascii="Arimo" w:hAnsi="Arimo" w:cs="Arimo"/>
+          <w:sz w:val="28"/>
+          <w:szCs w:val="28"/>
+        </w:rPr>
+      </w:pPr>
+    </w:p>
+    <w:p>
+      <w:pPr>
+        <w:pStyle w:val="Paragrafoelenco"/>
+        <w:widowControl w:val="0"/>
+        <w:spacing w:line="240" w:lineRule="auto"/>
+        <w:rPr>
+          <w:rFonts w:ascii="Arimo" w:hAnsi="Arimo" w:cs="Arimo"/>
+          <w:sz w:val="28"/>
+          <w:szCs w:val="28"/>
+        </w:rPr>
+      </w:pPr>
+    </w:p>
+    <w:p>
+      <w:pPr>
+        <w:pStyle w:val="Paragrafoelenco"/>
+        <w:widowControl w:val="0"/>
+        <w:spacing w:line="240" w:lineRule="auto"/>
+        <w:rPr>
+          <w:rFonts w:ascii="Arimo" w:hAnsi="Arimo" w:cs="Arimo"/>
+          <w:sz w:val="28"/>
+          <w:szCs w:val="28"/>
+        </w:rPr>
+      </w:pPr>
+    </w:p>
+    <w:p>
+      <w:pPr>
+        <w:pStyle w:val="Paragrafoelenco"/>
+        <w:widowControl w:val="0"/>
+        <w:spacing w:line="240" w:lineRule="auto"/>
+        <w:rPr>
+          <w:rFonts w:ascii="Arimo" w:hAnsi="Arimo" w:cs="Arimo"/>
+          <w:sz w:val="28"/>
+          <w:szCs w:val="28"/>
+        </w:rPr>
+      </w:pPr>
+    </w:p>
+    <w:p>
+      <w:pPr>
+        <w:pStyle w:val="Paragrafoelenco"/>
+        <w:widowControl w:val="0"/>
+        <w:spacing w:line="240" w:lineRule="auto"/>
+        <w:rPr>
+          <w:rFonts w:ascii="Arimo" w:hAnsi="Arimo" w:cs="Arimo"/>
+          <w:sz w:val="28"/>
+          <w:szCs w:val="28"/>
+        </w:rPr>
+      </w:pPr>
+    </w:p>
+    <w:p>
+      <w:pPr>
+        <w:pStyle w:val="Paragrafoelenco"/>
+        <w:widowControl w:val="0"/>
+        <w:spacing w:line="240" w:lineRule="auto"/>
+        <w:rPr>
+          <w:rFonts w:ascii="Arimo" w:hAnsi="Arimo" w:cs="Arimo"/>
+          <w:sz w:val="28"/>
+          <w:szCs w:val="28"/>
+        </w:rPr>
+      </w:pPr>
+    </w:p>
+    <w:p>
+      <w:pPr>
+        <w:pStyle w:val="Paragrafoelenco"/>
+        <w:widowControl w:val="0"/>
+        <w:spacing w:line="240" w:lineRule="auto"/>
+        <w:rPr>
+          <w:rFonts w:ascii="Arimo" w:hAnsi="Arimo" w:cs="Arimo"/>
+          <w:sz w:val="28"/>
+          <w:szCs w:val="28"/>
+        </w:rPr>
+      </w:pPr>
+    </w:p>
+    <w:p>
+      <w:pPr>
+        <w:pStyle w:val="Paragrafoelenco"/>
+        <w:widowControl w:val="0"/>
+        <w:spacing w:line="240" w:lineRule="auto"/>
+        <w:rPr>
+          <w:rFonts w:ascii="Arimo" w:hAnsi="Arimo" w:cs="Arimo"/>
+          <w:sz w:val="28"/>
+          <w:szCs w:val="28"/>
+        </w:rPr>
+      </w:pPr>
+    </w:p>
+    <w:p>
+      <w:pPr>
+        <w:pStyle w:val="Paragrafoelenco"/>
+        <w:widowControl w:val="0"/>
+        <w:spacing w:line="240" w:lineRule="auto"/>
+        <w:rPr>
+          <w:rFonts w:ascii="Arimo" w:hAnsi="Arimo" w:cs="Arimo"/>
+          <w:sz w:val="28"/>
+          <w:szCs w:val="28"/>
+        </w:rPr>
+      </w:pPr>
+    </w:p>
+    <w:p>
+      <w:pPr>
+        <w:pStyle w:val="Paragrafoelenco"/>
+        <w:widowControl w:val="0"/>
+        <w:spacing w:line="240" w:lineRule="auto"/>
+        <w:rPr>
+          <w:rFonts w:ascii="Arimo" w:hAnsi="Arimo" w:cs="Arimo"/>
+          <w:sz w:val="28"/>
+          <w:szCs w:val="28"/>
+        </w:rPr>
+      </w:pPr>
+    </w:p>
+    <w:p>
+      <w:pPr>
+        <w:pStyle w:val="Paragrafoelenco"/>
+        <w:widowControl w:val="0"/>
+        <w:spacing w:line="240" w:lineRule="auto"/>
+        <w:rPr>
+          <w:rFonts w:ascii="Arimo" w:hAnsi="Arimo" w:cs="Arimo"/>
+          <w:sz w:val="28"/>
+          <w:szCs w:val="28"/>
+        </w:rPr>
+      </w:pPr>
+    </w:p>
+    <w:p>
+      <w:pPr>
+        <w:pStyle w:val="Paragrafoelenco"/>
+        <w:widowControl w:val="0"/>
+        <w:spacing w:line="240" w:lineRule="auto"/>
+        <w:rPr>
+          <w:rFonts w:ascii="Arimo" w:hAnsi="Arimo" w:cs="Arimo"/>
+          <w:sz w:val="28"/>
+          <w:szCs w:val="28"/>
+        </w:rPr>
+      </w:pPr>
+    </w:p>
+    <w:p>
+      <w:pPr>
+        <w:pStyle w:val="Paragrafoelenco"/>
+        <w:widowControl w:val="0"/>
+        <w:spacing w:line="240" w:lineRule="auto"/>
+        <w:rPr>
+          <w:rFonts w:ascii="Arimo" w:hAnsi="Arimo" w:cs="Arimo"/>
+          <w:sz w:val="28"/>
+          <w:szCs w:val="28"/>
+        </w:rPr>
+      </w:pPr>
+      <w:proofErr w:type="spellStart"/>
+      <w:proofErr w:type="gramStart"/>
+      <w:r>
+        <w:rPr>
+          <w:rFonts w:ascii="Arimo" w:hAnsi="Arimo" w:cs="Arimo"/>
+          <w:sz w:val="28"/>
+          <w:szCs w:val="28"/>
+        </w:rPr>
+        <w:t>ID:Registrazione</w:t>
+      </w:r>
+      <w:proofErr w:type="spellEnd"/>
+      <w:proofErr w:type="gramEnd"/>
+    </w:p>
+    <w:p>
+      <w:pPr>
+        <w:pStyle w:val="Paragrafoelenco"/>
+        <w:widowControl w:val="0"/>
+        <w:spacing w:line="240" w:lineRule="auto"/>
+        <w:rPr>
+          <w:rFonts w:ascii="Arimo" w:hAnsi="Arimo" w:cs="Arimo"/>
+          <w:sz w:val="28"/>
+          <w:szCs w:val="28"/>
+        </w:rPr>
+      </w:pPr>
+    </w:p>
+    <w:p>
+      <w:pPr>
+        <w:pStyle w:val="Paragrafoelenco"/>
+        <w:widowControl w:val="0"/>
+        <w:spacing w:line="240" w:lineRule="auto"/>
+        <w:rPr>
+          <w:rFonts w:ascii="Arimo" w:hAnsi="Arimo" w:cs="Arimo"/>
+          <w:sz w:val="28"/>
+          <w:szCs w:val="28"/>
+        </w:rPr>
+      </w:pPr>
+      <w:r>
+        <w:rPr>
+          <w:rFonts w:ascii="Arimo" w:hAnsi="Arimo" w:cs="Arimo"/>
+          <w:noProof/>
+          <w:sz w:val="28"/>
+          <w:szCs w:val="28"/>
+        </w:rPr>
+        <w:drawing>
+          <wp:inline distT="0" distB="0" distL="0" distR="0">
+            <wp:extent cx="4438650" cy="5105400"/>
+            <wp:effectExtent l="0" t="0" r="0" b="0"/>
+            <wp:docPr id="17" name="Immagine 17" descr="C:\Users\Raffaella\Desktop\ActivityDiagram\Immagini\registrazione.png"/>
+            <wp:cNvGraphicFramePr>
+              <a:graphicFrameLocks xmlns:a="http://schemas.openxmlformats.org/drawingml/2006/main" noChangeAspect="1"/>
+            </wp:cNvGraphicFramePr>
+            <a:graphic xmlns:a="http://schemas.openxmlformats.org/drawingml/2006/main">
+              <a:graphicData uri="http://schemas.openxmlformats.org/drawingml/2006/picture">
+                <pic:pic xmlns:pic="http://schemas.openxmlformats.org/drawingml/2006/picture">
+                  <pic:nvPicPr>
+                    <pic:cNvPr id="0" name="Picture 25" descr="C:\Users\Raffaella\Desktop\ActivityDiagram\Immagini\registrazione.png"/>
+                    <pic:cNvPicPr>
+                      <a:picLocks noChangeAspect="1" noChangeArrowheads="1"/>
+                    </pic:cNvPicPr>
+                  </pic:nvPicPr>
+                  <pic:blipFill>
+                    <a:blip r:embed="rId37">
+                      <a:extLst>
+                        <a:ext uri="{28A0092B-C50C-407E-A947-70E740481C1C}">
+                          <a14:useLocalDpi xmlns:a14="http://schemas.microsoft.com/office/drawing/2010/main" val="0"/>
+                        </a:ext>
+                      </a:extLst>
+                    </a:blip>
+                    <a:srcRect/>
+                    <a:stretch>
+                      <a:fillRect/>
+                    </a:stretch>
+                  </pic:blipFill>
+                  <pic:spPr bwMode="auto">
+                    <a:xfrm>
+                      <a:off x="0" y="0"/>
+                      <a:ext cx="4438650" cy="5105400"/>
+                    </a:xfrm>
+                    <a:prstGeom prst="rect">
+                      <a:avLst/>
+                    </a:prstGeom>
+                    <a:noFill/>
+                    <a:ln>
+                      <a:noFill/>
+                    </a:ln>
+                  </pic:spPr>
+                </pic:pic>
+              </a:graphicData>
+            </a:graphic>
+          </wp:inline>
+        </w:drawing>
+      </w:r>
+    </w:p>
+    <w:p>
+      <w:pPr>
+        <w:pStyle w:val="Paragrafoelenco"/>
+        <w:widowControl w:val="0"/>
+        <w:spacing w:line="240" w:lineRule="auto"/>
+        <w:rPr>
+          <w:rFonts w:ascii="Arimo" w:hAnsi="Arimo" w:cs="Arimo"/>
+          <w:sz w:val="28"/>
+          <w:szCs w:val="28"/>
+        </w:rPr>
+      </w:pPr>
+    </w:p>
+    <w:p>
+      <w:pPr>
+        <w:pStyle w:val="Paragrafoelenco"/>
+        <w:widowControl w:val="0"/>
+        <w:spacing w:line="240" w:lineRule="auto"/>
+        <w:rPr>
+          <w:rFonts w:ascii="Arimo" w:hAnsi="Arimo" w:cs="Arimo"/>
+          <w:sz w:val="28"/>
+          <w:szCs w:val="28"/>
+        </w:rPr>
+      </w:pPr>
+    </w:p>
+    <w:p>
+      <w:pPr>
+        <w:pStyle w:val="Paragrafoelenco"/>
+        <w:widowControl w:val="0"/>
+        <w:spacing w:line="240" w:lineRule="auto"/>
+        <w:rPr>
+          <w:rFonts w:ascii="Arimo" w:hAnsi="Arimo" w:cs="Arimo"/>
+          <w:sz w:val="28"/>
+          <w:szCs w:val="28"/>
+        </w:rPr>
+      </w:pPr>
+    </w:p>
+    <w:p>
+      <w:pPr>
+        <w:pStyle w:val="Paragrafoelenco"/>
+        <w:widowControl w:val="0"/>
+        <w:spacing w:line="240" w:lineRule="auto"/>
+        <w:rPr>
+          <w:rFonts w:ascii="Arimo" w:hAnsi="Arimo" w:cs="Arimo"/>
+          <w:sz w:val="28"/>
+          <w:szCs w:val="28"/>
+        </w:rPr>
+      </w:pPr>
+    </w:p>
+    <w:p>
+      <w:pPr>
+        <w:pStyle w:val="Paragrafoelenco"/>
+        <w:widowControl w:val="0"/>
+        <w:spacing w:line="240" w:lineRule="auto"/>
+        <w:rPr>
+          <w:rFonts w:ascii="Arimo" w:hAnsi="Arimo" w:cs="Arimo"/>
+          <w:sz w:val="28"/>
+          <w:szCs w:val="28"/>
+        </w:rPr>
+      </w:pPr>
+    </w:p>
+    <w:p>
+      <w:pPr>
+        <w:pStyle w:val="Paragrafoelenco"/>
+        <w:widowControl w:val="0"/>
+        <w:spacing w:line="240" w:lineRule="auto"/>
+        <w:rPr>
+          <w:rFonts w:ascii="Arimo" w:hAnsi="Arimo" w:cs="Arimo"/>
+          <w:sz w:val="28"/>
+          <w:szCs w:val="28"/>
+        </w:rPr>
+      </w:pPr>
+    </w:p>
+    <w:p>
+      <w:pPr>
+        <w:pStyle w:val="Paragrafoelenco"/>
+        <w:widowControl w:val="0"/>
+        <w:spacing w:line="240" w:lineRule="auto"/>
+        <w:rPr>
+          <w:rFonts w:ascii="Arimo" w:hAnsi="Arimo" w:cs="Arimo"/>
+          <w:sz w:val="28"/>
+          <w:szCs w:val="28"/>
+        </w:rPr>
+      </w:pPr>
+    </w:p>
+    <w:p>
+      <w:pPr>
+        <w:pStyle w:val="Paragrafoelenco"/>
+        <w:widowControl w:val="0"/>
+        <w:spacing w:line="240" w:lineRule="auto"/>
+        <w:rPr>
+          <w:rFonts w:ascii="Arimo" w:hAnsi="Arimo" w:cs="Arimo"/>
+          <w:sz w:val="28"/>
+          <w:szCs w:val="28"/>
+        </w:rPr>
+      </w:pPr>
+    </w:p>
+    <w:p>
+      <w:pPr>
+        <w:pStyle w:val="Paragrafoelenco"/>
+        <w:widowControl w:val="0"/>
+        <w:spacing w:line="240" w:lineRule="auto"/>
+        <w:rPr>
+          <w:rFonts w:ascii="Arimo" w:hAnsi="Arimo" w:cs="Arimo"/>
+          <w:sz w:val="28"/>
+          <w:szCs w:val="28"/>
+        </w:rPr>
+      </w:pPr>
+    </w:p>
+    <w:p>
+      <w:pPr>
+        <w:pStyle w:val="Paragrafoelenco"/>
+        <w:widowControl w:val="0"/>
+        <w:spacing w:line="240" w:lineRule="auto"/>
+        <w:rPr>
+          <w:rFonts w:ascii="Arimo" w:hAnsi="Arimo" w:cs="Arimo"/>
+          <w:sz w:val="28"/>
+          <w:szCs w:val="28"/>
+        </w:rPr>
+      </w:pPr>
+    </w:p>
+    <w:p>
+      <w:pPr>
+        <w:pStyle w:val="Paragrafoelenco"/>
+        <w:widowControl w:val="0"/>
+        <w:spacing w:line="240" w:lineRule="auto"/>
+        <w:rPr>
+          <w:rFonts w:ascii="Arimo" w:hAnsi="Arimo" w:cs="Arimo"/>
+          <w:sz w:val="28"/>
+          <w:szCs w:val="28"/>
+        </w:rPr>
+      </w:pPr>
+    </w:p>
+    <w:p>
+      <w:pPr>
+        <w:pStyle w:val="Paragrafoelenco"/>
+        <w:widowControl w:val="0"/>
+        <w:spacing w:line="240" w:lineRule="auto"/>
+        <w:rPr>
+          <w:rFonts w:ascii="Arimo" w:hAnsi="Arimo" w:cs="Arimo"/>
+          <w:sz w:val="28"/>
+          <w:szCs w:val="28"/>
+        </w:rPr>
+      </w:pPr>
+    </w:p>
+    <w:p>
+      <w:pPr>
+        <w:pStyle w:val="Paragrafoelenco"/>
+        <w:widowControl w:val="0"/>
+        <w:spacing w:line="240" w:lineRule="auto"/>
+        <w:rPr>
+          <w:rFonts w:ascii="Arimo" w:hAnsi="Arimo" w:cs="Arimo"/>
+          <w:sz w:val="28"/>
+          <w:szCs w:val="28"/>
+        </w:rPr>
+      </w:pPr>
+    </w:p>
+    <w:p>
+      <w:pPr>
+        <w:widowControl w:val="0"/>
+        <w:spacing w:line="240" w:lineRule="auto"/>
+        <w:ind w:firstLine="720"/>
+        <w:rPr>
+          <w:rFonts w:ascii="Arimo" w:hAnsi="Arimo" w:cs="Arimo"/>
+          <w:sz w:val="28"/>
+          <w:szCs w:val="28"/>
+        </w:rPr>
+      </w:pPr>
+      <w:proofErr w:type="spellStart"/>
+      <w:proofErr w:type="gramStart"/>
+      <w:r>
+        <w:rPr>
+          <w:rFonts w:ascii="Arimo" w:hAnsi="Arimo" w:cs="Arimo"/>
+          <w:sz w:val="28"/>
+          <w:szCs w:val="28"/>
+        </w:rPr>
+        <w:t>ID:Impostazioni</w:t>
+      </w:r>
+      <w:proofErr w:type="spellEnd"/>
+      <w:proofErr w:type="gramEnd"/>
+    </w:p>
+    <w:p>
+      <w:pPr>
+        <w:pStyle w:val="Paragrafoelenco"/>
+        <w:widowControl w:val="0"/>
+        <w:spacing w:line="240" w:lineRule="auto"/>
+        <w:rPr>
+          <w:rFonts w:ascii="Arimo" w:hAnsi="Arimo" w:cs="Arimo"/>
+          <w:sz w:val="28"/>
+          <w:szCs w:val="28"/>
+        </w:rPr>
+      </w:pPr>
+    </w:p>
+    <w:p>
+      <w:pPr>
+        <w:pStyle w:val="Paragrafoelenco"/>
+        <w:widowControl w:val="0"/>
+        <w:spacing w:line="240" w:lineRule="auto"/>
+        <w:rPr>
+          <w:rFonts w:ascii="Arimo" w:hAnsi="Arimo" w:cs="Arimo"/>
+          <w:sz w:val="28"/>
+          <w:szCs w:val="28"/>
+        </w:rPr>
+      </w:pPr>
+      <w:bookmarkStart w:id="3" w:name="_GoBack"/>
+      <w:bookmarkEnd w:id="3"/>
+      <w:r>
+        <w:rPr>
+          <w:rFonts w:ascii="Arimo" w:hAnsi="Arimo" w:cs="Arimo"/>
+          <w:noProof/>
+          <w:sz w:val="28"/>
+          <w:szCs w:val="28"/>
+        </w:rPr>
+        <w:drawing>
+          <wp:inline distT="0" distB="0" distL="0" distR="0">
+            <wp:extent cx="4924425" cy="4933950"/>
+            <wp:effectExtent l="0" t="0" r="0" b="0"/>
+            <wp:docPr id="18" name="Immagine 18" descr="C:\Users\Raffaella\Desktop\ActivityDiagram\Immagini\impostazioni.png"/>
+            <wp:cNvGraphicFramePr>
+              <a:graphicFrameLocks xmlns:a="http://schemas.openxmlformats.org/drawingml/2006/main" noChangeAspect="1"/>
+            </wp:cNvGraphicFramePr>
+            <a:graphic xmlns:a="http://schemas.openxmlformats.org/drawingml/2006/main">
+              <a:graphicData uri="http://schemas.openxmlformats.org/drawingml/2006/picture">
+                <pic:pic xmlns:pic="http://schemas.openxmlformats.org/drawingml/2006/picture">
+                  <pic:nvPicPr>
+                    <pic:cNvPr id="0" name="Picture 26" descr="C:\Users\Raffaella\Desktop\ActivityDiagram\Immagini\impostazioni.png"/>
+                    <pic:cNvPicPr>
+                      <a:picLocks noChangeAspect="1" noChangeArrowheads="1"/>
+                    </pic:cNvPicPr>
+                  </pic:nvPicPr>
+                  <pic:blipFill>
+                    <a:blip r:embed="rId38">
+                      <a:extLst>
+                        <a:ext uri="{28A0092B-C50C-407E-A947-70E740481C1C}">
+                          <a14:useLocalDpi xmlns:a14="http://schemas.microsoft.com/office/drawing/2010/main" val="0"/>
+                        </a:ext>
+                      </a:extLst>
+                    </a:blip>
+                    <a:srcRect/>
+                    <a:stretch>
+                      <a:fillRect/>
+                    </a:stretch>
+                  </pic:blipFill>
+                  <pic:spPr bwMode="auto">
+                    <a:xfrm>
+                      <a:off x="0" y="0"/>
+                      <a:ext cx="4924425" cy="4933950"/>
+                    </a:xfrm>
+                    <a:prstGeom prst="rect">
+                      <a:avLst/>
+                    </a:prstGeom>
+                    <a:noFill/>
+                    <a:ln>
+                      <a:noFill/>
+                    </a:ln>
+                  </pic:spPr>
+                </pic:pic>
+              </a:graphicData>
+            </a:graphic>
+          </wp:inline>
+        </w:drawing>
+      </w:r>
     </w:p>
     <w:sectPr>
       <w:type w:val="continuous"/>
@@ -13770,7 +17158,7 @@
                     <w:sz w:val="28"/>
                     <w:szCs w:val="28"/>
                   </w:rPr>
-                  <w:t>15</w:t>
+                  <w:t>20</w:t>
                 </w:r>
                 <w:r>
                   <w:rPr>
@@ -13819,7 +17207,6 @@
                       <w:calendar w:val="gregorian"/>
                     </w:date>
                   </w:sdtPr>
-                  <w:sdtEndPr/>
                   <w:sdtContent>
                     <w:p>
                       <w:pPr>
@@ -19054,6 +22441,92 @@
     </w:lvl>
   </w:abstractNum>
   <w:abstractNum w:abstractNumId="47" w15:restartNumberingAfterBreak="0">
+    <w:nsid w:val="6BFF716A"/>
+    <w:multiLevelType w:val="hybridMultilevel"/>
+    <w:tmpl w:val="945E83F2"/>
+    <w:lvl w:ilvl="0" w:tplc="0410000F">
+      <w:start w:val="1"/>
+      <w:numFmt w:val="decimal"/>
+      <w:lvlText w:val="%1."/>
+      <w:lvlJc w:val="left"/>
+      <w:pPr>
+        <w:ind w:left="720" w:hanging="360"/>
+      </w:pPr>
+    </w:lvl>
+    <w:lvl w:ilvl="1" w:tplc="04100019" w:tentative="1">
+      <w:start w:val="1"/>
+      <w:numFmt w:val="lowerLetter"/>
+      <w:lvlText w:val="%2."/>
+      <w:lvlJc w:val="left"/>
+      <w:pPr>
+        <w:ind w:left="1440" w:hanging="360"/>
+      </w:pPr>
+    </w:lvl>
+    <w:lvl w:ilvl="2" w:tplc="0410001B" w:tentative="1">
+      <w:start w:val="1"/>
+      <w:numFmt w:val="lowerRoman"/>
+      <w:lvlText w:val="%3."/>
+      <w:lvlJc w:val="right"/>
+      <w:pPr>
+        <w:ind w:left="2160" w:hanging="180"/>
+      </w:pPr>
+    </w:lvl>
+    <w:lvl w:ilvl="3" w:tplc="0410000F" w:tentative="1">
+      <w:start w:val="1"/>
+      <w:numFmt w:val="decimal"/>
+      <w:lvlText w:val="%4."/>
+      <w:lvlJc w:val="left"/>
+      <w:pPr>
+        <w:ind w:left="2880" w:hanging="360"/>
+      </w:pPr>
+    </w:lvl>
+    <w:lvl w:ilvl="4" w:tplc="04100019" w:tentative="1">
+      <w:start w:val="1"/>
+      <w:numFmt w:val="lowerLetter"/>
+      <w:lvlText w:val="%5."/>
+      <w:lvlJc w:val="left"/>
+      <w:pPr>
+        <w:ind w:left="3600" w:hanging="360"/>
+      </w:pPr>
+    </w:lvl>
+    <w:lvl w:ilvl="5" w:tplc="0410001B" w:tentative="1">
+      <w:start w:val="1"/>
+      <w:numFmt w:val="lowerRoman"/>
+      <w:lvlText w:val="%6."/>
+      <w:lvlJc w:val="right"/>
+      <w:pPr>
+        <w:ind w:left="4320" w:hanging="180"/>
+      </w:pPr>
+    </w:lvl>
+    <w:lvl w:ilvl="6" w:tplc="0410000F" w:tentative="1">
+      <w:start w:val="1"/>
+      <w:numFmt w:val="decimal"/>
+      <w:lvlText w:val="%7."/>
+      <w:lvlJc w:val="left"/>
+      <w:pPr>
+        <w:ind w:left="5040" w:hanging="360"/>
+      </w:pPr>
+    </w:lvl>
+    <w:lvl w:ilvl="7" w:tplc="04100019" w:tentative="1">
+      <w:start w:val="1"/>
+      <w:numFmt w:val="lowerLetter"/>
+      <w:lvlText w:val="%8."/>
+      <w:lvlJc w:val="left"/>
+      <w:pPr>
+        <w:ind w:left="5760" w:hanging="360"/>
+      </w:pPr>
+    </w:lvl>
+    <w:lvl w:ilvl="8" w:tplc="0410001B" w:tentative="1">
+      <w:start w:val="1"/>
+      <w:numFmt w:val="lowerRoman"/>
+      <w:lvlText w:val="%9."/>
+      <w:lvlJc w:val="right"/>
+      <w:pPr>
+        <w:ind w:left="6480" w:hanging="180"/>
+      </w:pPr>
+    </w:lvl>
+  </w:abstractNum>
+  <w:abstractNum w:abstractNumId="48" w15:restartNumberingAfterBreak="0">
     <w:nsid w:val="6CF37E0B"/>
     <w:multiLevelType w:val="hybridMultilevel"/>
     <w:tmpl w:val="FEA8F86E"/>
@@ -19166,7 +22639,7 @@
       </w:rPr>
     </w:lvl>
   </w:abstractNum>
-  <w:abstractNum w:abstractNumId="48" w15:restartNumberingAfterBreak="0">
+  <w:abstractNum w:abstractNumId="49" w15:restartNumberingAfterBreak="0">
     <w:nsid w:val="723F26F3"/>
     <w:multiLevelType w:val="multilevel"/>
     <w:tmpl w:val="594E63F4"/>
@@ -19297,7 +22770,7 @@
       </w:rPr>
     </w:lvl>
   </w:abstractNum>
-  <w:abstractNum w:abstractNumId="49" w15:restartNumberingAfterBreak="0">
+  <w:abstractNum w:abstractNumId="50" w15:restartNumberingAfterBreak="0">
     <w:nsid w:val="77DC00B7"/>
     <w:multiLevelType w:val="multilevel"/>
     <w:tmpl w:val="5BC6275E"/>
@@ -19387,7 +22860,7 @@
       </w:pPr>
     </w:lvl>
   </w:abstractNum>
-  <w:abstractNum w:abstractNumId="50" w15:restartNumberingAfterBreak="0">
+  <w:abstractNum w:abstractNumId="51" w15:restartNumberingAfterBreak="0">
     <w:nsid w:val="78D434AA"/>
     <w:multiLevelType w:val="multilevel"/>
     <w:tmpl w:val="E5A44480"/>
@@ -19519,7 +22992,7 @@
       </w:rPr>
     </w:lvl>
   </w:abstractNum>
-  <w:abstractNum w:abstractNumId="51" w15:restartNumberingAfterBreak="0">
+  <w:abstractNum w:abstractNumId="52" w15:restartNumberingAfterBreak="0">
     <w:nsid w:val="793F3EA6"/>
     <w:multiLevelType w:val="multilevel"/>
     <w:tmpl w:val="2E921826"/>
@@ -19632,7 +23105,7 @@
       </w:rPr>
     </w:lvl>
   </w:abstractNum>
-  <w:abstractNum w:abstractNumId="52" w15:restartNumberingAfterBreak="0">
+  <w:abstractNum w:abstractNumId="53" w15:restartNumberingAfterBreak="0">
     <w:nsid w:val="7C343791"/>
     <w:multiLevelType w:val="multilevel"/>
     <w:tmpl w:val="D6BC8BBE"/>
@@ -19745,7 +23218,7 @@
       </w:rPr>
     </w:lvl>
   </w:abstractNum>
-  <w:abstractNum w:abstractNumId="53" w15:restartNumberingAfterBreak="0">
+  <w:abstractNum w:abstractNumId="54" w15:restartNumberingAfterBreak="0">
     <w:nsid w:val="7EF70E59"/>
     <w:multiLevelType w:val="multilevel"/>
     <w:tmpl w:val="9A8C74B8"/>
@@ -19863,7 +23336,7 @@
       </w:rPr>
     </w:lvl>
   </w:abstractNum>
-  <w:abstractNum w:abstractNumId="54" w15:restartNumberingAfterBreak="0">
+  <w:abstractNum w:abstractNumId="55" w15:restartNumberingAfterBreak="0">
     <w:nsid w:val="7FAD5D6F"/>
     <w:multiLevelType w:val="multilevel"/>
     <w:tmpl w:val="78084C64"/>
@@ -19996,7 +23469,7 @@
     </w:lvl>
   </w:abstractNum>
   <w:num w:numId="1">
-    <w:abstractNumId w:val="49"/>
+    <w:abstractNumId w:val="50"/>
   </w:num>
   <w:num w:numId="2">
     <w:abstractNumId w:val="0"/>
@@ -20014,16 +23487,16 @@
     <w:abstractNumId w:val="17"/>
   </w:num>
   <w:num w:numId="7">
-    <w:abstractNumId w:val="52"/>
+    <w:abstractNumId w:val="53"/>
   </w:num>
   <w:num w:numId="8">
     <w:abstractNumId w:val="26"/>
   </w:num>
   <w:num w:numId="9">
-    <w:abstractNumId w:val="51"/>
+    <w:abstractNumId w:val="52"/>
   </w:num>
   <w:num w:numId="10">
-    <w:abstractNumId w:val="47"/>
+    <w:abstractNumId w:val="48"/>
   </w:num>
   <w:num w:numId="11">
     <w:abstractNumId w:val="18"/>
@@ -20074,7 +23547,7 @@
     <w:abstractNumId w:val="29"/>
   </w:num>
   <w:num w:numId="27">
-    <w:abstractNumId w:val="54"/>
+    <w:abstractNumId w:val="55"/>
   </w:num>
   <w:num w:numId="28">
     <w:abstractNumId w:val="20"/>
@@ -20083,7 +23556,7 @@
     <w:abstractNumId w:val="30"/>
   </w:num>
   <w:num w:numId="30">
-    <w:abstractNumId w:val="53"/>
+    <w:abstractNumId w:val="54"/>
   </w:num>
   <w:num w:numId="31">
     <w:abstractNumId w:val="32"/>
@@ -20110,10 +23583,10 @@
     <w:abstractNumId w:val="28"/>
   </w:num>
   <w:num w:numId="39">
-    <w:abstractNumId w:val="48"/>
+    <w:abstractNumId w:val="49"/>
   </w:num>
   <w:num w:numId="40">
-    <w:abstractNumId w:val="50"/>
+    <w:abstractNumId w:val="51"/>
   </w:num>
   <w:num w:numId="41">
     <w:abstractNumId w:val="7"/>
@@ -20159,6 +23632,9 @@
   </w:num>
   <w:num w:numId="55">
     <w:abstractNumId w:val="33"/>
+  </w:num>
+  <w:num w:numId="56">
+    <w:abstractNumId w:val="47"/>
   </w:num>
   <w:numIdMacAtCleanup w:val="55"/>
 </w:numbering>
@@ -20362,7 +23838,7 @@
     <w:lsdException w:name="Medium Shading 2 Accent 1" w:uiPriority="64"/>
     <w:lsdException w:name="Medium List 1 Accent 1" w:uiPriority="65"/>
     <w:lsdException w:name="Revision" w:semiHidden="1"/>
-    <w:lsdException w:name="List Paragraph" w:uiPriority="0" w:qFormat="1"/>
+    <w:lsdException w:name="List Paragraph" w:uiPriority="34" w:qFormat="1"/>
     <w:lsdException w:name="Quote" w:uiPriority="29" w:qFormat="1"/>
     <w:lsdException w:name="Intense Quote" w:uiPriority="30" w:qFormat="1"/>
     <w:lsdException w:name="Medium List 2 Accent 1" w:uiPriority="66"/>
@@ -20844,6 +24320,7 @@
   <w:style w:type="paragraph" w:styleId="Paragrafoelenco">
     <w:name w:val="List Paragraph"/>
     <w:basedOn w:val="Normale"/>
+    <w:uiPriority w:val="34"/>
     <w:qFormat/>
     <w:rsid w:val="0038254E"/>
     <w:pPr>
@@ -21281,7 +24758,7 @@
 </file>
 
 <file path=customXml/itemProps1.xml><?xml version="1.0" encoding="utf-8"?>
-<ds:datastoreItem xmlns:ds="http://schemas.openxmlformats.org/officeDocument/2006/customXml" ds:itemID="{82F0DE70-86C9-47A4-9C8E-1222898E05BA}">
+<ds:datastoreItem xmlns:ds="http://schemas.openxmlformats.org/officeDocument/2006/customXml" ds:itemID="{900EB5BD-3D32-42B2-9503-146322DA93D4}">
   <ds:schemaRefs>
     <ds:schemaRef ds:uri="http://schemas.openxmlformats.org/officeDocument/2006/bibliography"/>
   </ds:schemaRefs>

</xml_diff>